<commit_message>
added some requirements for accessibility
</commit_message>
<xml_diff>
--- a/requirements.docx
+++ b/requirements.docx
@@ -302,74 +302,160 @@
           <w:rFonts w:ascii="Arial" w:eastAsia="Times New Roman" w:hAnsi="Arial" w:cs="Arial"/>
           <w:color w:val="000000"/>
         </w:rPr>
-        <w:t xml:space="preserve">1.2 The User shall be able to delete books from the app. This will delete the copy of the book and any notes/bookmarks that the book has, notes/bookmarks will </w:t>
+        <w:t>1.2 The User shall be able to delete books from the app. This will delete the copy of the book and any notes/bookmarks that the book has, notes/bookmarks will be clarified in section 2</w:t>
+      </w:r>
+    </w:p>
+    <w:p>
+      <w:pPr>
+        <w:spacing w:after="0" w:line="240" w:lineRule="auto"/>
+        <w:rPr>
+          <w:rFonts w:ascii="Times New Roman" w:eastAsia="Times New Roman" w:hAnsi="Times New Roman" w:cs="Times New Roman"/>
+          <w:sz w:val="24"/>
+          <w:szCs w:val="24"/>
+        </w:rPr>
+      </w:pPr>
+      <w:r>
+        <w:rPr>
+          <w:rFonts w:ascii="Arial" w:eastAsia="Times New Roman" w:hAnsi="Arial" w:cs="Arial"/>
+          <w:color w:val="000000"/>
+        </w:rPr>
+        <w:t>1.3 The User shall be able to create book categories and place books in said categories</w:t>
+      </w:r>
+    </w:p>
+    <w:p>
+      <w:pPr>
+        <w:spacing w:after="0" w:line="240" w:lineRule="auto"/>
+        <w:rPr>
+          <w:rFonts w:ascii="Times New Roman" w:eastAsia="Times New Roman" w:hAnsi="Times New Roman" w:cs="Times New Roman"/>
+          <w:sz w:val="24"/>
+          <w:szCs w:val="24"/>
+        </w:rPr>
+      </w:pPr>
+      <w:r>
+        <w:rPr>
+          <w:rFonts w:ascii="Arial" w:eastAsia="Times New Roman" w:hAnsi="Arial" w:cs="Arial"/>
+          <w:color w:val="000000"/>
+        </w:rPr>
+        <w:t>1.4 The User shall be able to add and remove books from each category</w:t>
+      </w:r>
+    </w:p>
+    <w:p>
+      <w:pPr>
+        <w:spacing w:after="0" w:line="240" w:lineRule="auto"/>
+        <w:rPr>
+          <w:rFonts w:ascii="Times New Roman" w:eastAsia="Times New Roman" w:hAnsi="Times New Roman" w:cs="Times New Roman"/>
+          <w:sz w:val="24"/>
+          <w:szCs w:val="24"/>
+        </w:rPr>
+      </w:pPr>
+      <w:r>
+        <w:rPr>
+          <w:rFonts w:ascii="Arial" w:eastAsia="Times New Roman" w:hAnsi="Arial" w:cs="Arial"/>
+          <w:color w:val="000000"/>
+        </w:rPr>
+        <w:t>1.5 The User shall be able to remove categories without removing the books within the category</w:t>
+      </w:r>
+    </w:p>
+    <w:p>
+      <w:pPr>
+        <w:spacing w:after="0" w:line="240" w:lineRule="auto"/>
+        <w:rPr>
+          <w:rFonts w:ascii="Arial" w:eastAsia="Times New Roman" w:hAnsi="Arial" w:cs="Arial"/>
+          <w:color w:val="000000"/>
+        </w:rPr>
+      </w:pPr>
+    </w:p>
+    <w:p>
+      <w:pPr>
+        <w:spacing w:after="0" w:line="240" w:lineRule="auto"/>
+        <w:rPr>
+          <w:rFonts w:ascii="Times New Roman" w:eastAsia="Times New Roman" w:hAnsi="Times New Roman" w:cs="Times New Roman"/>
+          <w:sz w:val="24"/>
+          <w:szCs w:val="24"/>
+          <w:lang w:eastAsia="en-US"/>
+        </w:rPr>
+      </w:pPr>
+      <w:r>
+        <w:rPr>
+          <w:rFonts w:ascii="Arial" w:eastAsia="Times New Roman" w:hAnsi="Arial" w:cs="Arial"/>
+          <w:color w:val="000000"/>
+          <w:lang w:eastAsia="en-US"/>
+        </w:rPr>
+        <w:t>2. The User shall be able to make viewing adjustments for accessibility purposes</w:t>
+      </w:r>
+      <w:r>
+        <w:rPr>
+          <w:rFonts w:ascii="Arial" w:eastAsia="Times New Roman" w:hAnsi="Arial" w:cs="Arial"/>
+          <w:color w:val="000000"/>
+          <w:lang w:eastAsia="en-US"/>
+        </w:rPr>
+        <w:br/>
+        <w:t>2.1 The User shall be able to swipe across screen right to left to move to the next page and left to right to return to the previous page</w:t>
+      </w:r>
+      <w:r>
+        <w:rPr>
+          <w:rFonts w:ascii="Arial" w:eastAsia="Times New Roman" w:hAnsi="Arial" w:cs="Arial"/>
+          <w:color w:val="000000"/>
+          <w:lang w:eastAsia="en-US"/>
+        </w:rPr>
+        <w:br/>
+        <w:t>2.2 The User shall be able to mark a page and be able to jump to that marked page immediately</w:t>
+      </w:r>
+    </w:p>
+    <w:p>
+      <w:pPr>
+        <w:spacing w:after="0" w:line="240" w:lineRule="auto"/>
+        <w:rPr>
+          <w:rFonts w:ascii="Times New Roman" w:eastAsia="Times New Roman" w:hAnsi="Times New Roman" w:cs="Times New Roman"/>
+          <w:sz w:val="24"/>
+          <w:szCs w:val="24"/>
+          <w:lang w:eastAsia="en-US"/>
+        </w:rPr>
+      </w:pPr>
+      <w:r>
+        <w:rPr>
+          <w:rFonts w:ascii="Arial" w:eastAsia="Times New Roman" w:hAnsi="Arial" w:cs="Arial"/>
+          <w:color w:val="000000"/>
+          <w:lang w:eastAsia="en-US"/>
+        </w:rPr>
+        <w:t>2.3 The User shall be able to switch between Night mode and Day mode</w:t>
+      </w:r>
+    </w:p>
+    <w:p>
+      <w:pPr>
+        <w:spacing w:after="0" w:line="240" w:lineRule="auto"/>
+        <w:rPr>
+          <w:rFonts w:ascii="Times New Roman" w:eastAsia="Times New Roman" w:hAnsi="Times New Roman" w:cs="Times New Roman"/>
+          <w:sz w:val="24"/>
+          <w:szCs w:val="24"/>
+          <w:lang w:eastAsia="en-US"/>
+        </w:rPr>
+      </w:pPr>
+      <w:r>
+        <w:rPr>
+          <w:rFonts w:ascii="Arial" w:eastAsia="Times New Roman" w:hAnsi="Arial" w:cs="Arial"/>
+          <w:color w:val="000000"/>
+          <w:lang w:eastAsia="en-US"/>
+        </w:rPr>
+        <w:t xml:space="preserve">2.4 The User shall be able to search for a word and if the word is found they shall be able to jump to it in a fashion </w:t>
       </w:r>
       <w:proofErr w:type="gramStart"/>
       <w:r>
         <w:rPr>
           <w:rFonts w:ascii="Arial" w:eastAsia="Times New Roman" w:hAnsi="Arial" w:cs="Arial"/>
           <w:color w:val="000000"/>
-        </w:rPr>
-        <w:t>be clarified</w:t>
+          <w:lang w:eastAsia="en-US"/>
+        </w:rPr>
+        <w:t>similar to</w:t>
       </w:r>
       <w:proofErr w:type="gramEnd"/>
       <w:r>
         <w:rPr>
           <w:rFonts w:ascii="Arial" w:eastAsia="Times New Roman" w:hAnsi="Arial" w:cs="Arial"/>
           <w:color w:val="000000"/>
-        </w:rPr>
-        <w:t xml:space="preserve"> in section 2</w:t>
-      </w:r>
-    </w:p>
-    <w:p>
-      <w:pPr>
-        <w:spacing w:after="0" w:line="240" w:lineRule="auto"/>
-        <w:rPr>
-          <w:rFonts w:ascii="Times New Roman" w:eastAsia="Times New Roman" w:hAnsi="Times New Roman" w:cs="Times New Roman"/>
-          <w:sz w:val="24"/>
-          <w:szCs w:val="24"/>
-        </w:rPr>
-      </w:pPr>
-      <w:r>
-        <w:rPr>
-          <w:rFonts w:ascii="Arial" w:eastAsia="Times New Roman" w:hAnsi="Arial" w:cs="Arial"/>
-          <w:color w:val="000000"/>
-        </w:rPr>
-        <w:t>1.3 The User shall be able to create book categories and place books in said categories</w:t>
-      </w:r>
-    </w:p>
-    <w:p>
-      <w:pPr>
-        <w:spacing w:after="0" w:line="240" w:lineRule="auto"/>
-        <w:rPr>
-          <w:rFonts w:ascii="Times New Roman" w:eastAsia="Times New Roman" w:hAnsi="Times New Roman" w:cs="Times New Roman"/>
-          <w:sz w:val="24"/>
-          <w:szCs w:val="24"/>
-        </w:rPr>
-      </w:pPr>
-      <w:r>
-        <w:rPr>
-          <w:rFonts w:ascii="Arial" w:eastAsia="Times New Roman" w:hAnsi="Arial" w:cs="Arial"/>
-          <w:color w:val="000000"/>
-        </w:rPr>
-        <w:t>1.4 The User shall be able to add and remove books from each category</w:t>
-      </w:r>
-    </w:p>
-    <w:p>
-      <w:pPr>
-        <w:spacing w:after="0" w:line="240" w:lineRule="auto"/>
-        <w:rPr>
-          <w:rFonts w:ascii="Times New Roman" w:eastAsia="Times New Roman" w:hAnsi="Times New Roman" w:cs="Times New Roman"/>
-          <w:sz w:val="24"/>
-          <w:szCs w:val="24"/>
-        </w:rPr>
-      </w:pPr>
-      <w:r>
-        <w:rPr>
-          <w:rFonts w:ascii="Arial" w:eastAsia="Times New Roman" w:hAnsi="Arial" w:cs="Arial"/>
-          <w:color w:val="000000"/>
-        </w:rPr>
-        <w:t>1.5 The User shall be able to remove categories without removing the books within the category</w:t>
+          <w:lang w:eastAsia="en-US"/>
+        </w:rPr>
+        <w:t xml:space="preserve"> a jump to the marked page above</w:t>
       </w:r>
     </w:p>
     <w:p>

</xml_diff>

<commit_message>
Added rough sketch of use case diagram
</commit_message>
<xml_diff>
--- a/requirements.docx
+++ b/requirements.docx
@@ -629,8 +629,21 @@
         </w:rPr>
         <w:br/>
       </w:r>
-      <w:bookmarkStart w:id="0" w:name="_GoBack"/>
-      <w:bookmarkEnd w:id="0"/>
+    </w:p>
+    <w:p>
+      <w:pPr>
+        <w:rPr>
+          <w:rFonts w:ascii="Arial" w:eastAsia="Times New Roman" w:hAnsi="Arial" w:cs="Arial"/>
+          <w:color w:val="000000"/>
+        </w:rPr>
+      </w:pPr>
+      <w:r>
+        <w:rPr>
+          <w:rFonts w:ascii="Arial" w:eastAsia="Times New Roman" w:hAnsi="Arial" w:cs="Arial"/>
+          <w:color w:val="000000"/>
+        </w:rPr>
+        <w:br w:type="page"/>
+      </w:r>
     </w:p>
     <w:p>
       <w:pPr>
@@ -644,6 +657,7 @@
     <w:p>
       <w:pPr>
         <w:spacing w:after="0" w:line="240" w:lineRule="auto"/>
+        <w:jc w:val="center"/>
         <w:rPr>
           <w:rFonts w:ascii="Times New Roman" w:eastAsia="Times New Roman" w:hAnsi="Times New Roman" w:cs="Times New Roman"/>
           <w:sz w:val="24"/>
@@ -660,6 +674,2047 @@
       </w:r>
     </w:p>
     <w:p/>
+    <w:p>
+      <w:bookmarkStart w:id="0" w:name="_GoBack"/>
+      <w:bookmarkEnd w:id="0"/>
+      <w:r>
+        <w:rPr>
+          <w:noProof/>
+        </w:rPr>
+        <mc:AlternateContent>
+          <mc:Choice Requires="wps">
+            <w:drawing>
+              <wp:anchor distT="0" distB="0" distL="114300" distR="114300" simplePos="0" relativeHeight="251692032" behindDoc="0" locked="0" layoutInCell="1" allowOverlap="1" wp14:anchorId="119B573D" wp14:editId="387877AE">
+                <wp:simplePos x="0" y="0"/>
+                <wp:positionH relativeFrom="column">
+                  <wp:posOffset>3419475</wp:posOffset>
+                </wp:positionH>
+                <wp:positionV relativeFrom="paragraph">
+                  <wp:posOffset>2701290</wp:posOffset>
+                </wp:positionV>
+                <wp:extent cx="962025" cy="238125"/>
+                <wp:effectExtent l="0" t="114300" r="0" b="123825"/>
+                <wp:wrapNone/>
+                <wp:docPr id="192" name="Text Box 2"/>
+                <wp:cNvGraphicFramePr>
+                  <a:graphicFrameLocks xmlns:a="http://schemas.openxmlformats.org/drawingml/2006/main"/>
+                </wp:cNvGraphicFramePr>
+                <a:graphic xmlns:a="http://schemas.openxmlformats.org/drawingml/2006/main">
+                  <a:graphicData uri="http://schemas.microsoft.com/office/word/2010/wordprocessingShape">
+                    <wps:wsp>
+                      <wps:cNvSpPr txBox="1">
+                        <a:spLocks noChangeArrowheads="1"/>
+                      </wps:cNvSpPr>
+                      <wps:spPr bwMode="auto">
+                        <a:xfrm rot="20404760">
+                          <a:off x="0" y="0"/>
+                          <a:ext cx="962025" cy="238125"/>
+                        </a:xfrm>
+                        <a:prstGeom prst="rect">
+                          <a:avLst/>
+                        </a:prstGeom>
+                        <a:noFill/>
+                        <a:ln w="9525">
+                          <a:noFill/>
+                          <a:miter lim="800000"/>
+                          <a:headEnd/>
+                          <a:tailEnd/>
+                        </a:ln>
+                      </wps:spPr>
+                      <wps:txbx>
+                        <w:txbxContent>
+                          <w:p>
+                            <w:pPr>
+                              <w:spacing w:after="0" w:line="240" w:lineRule="auto"/>
+                              <w:jc w:val="center"/>
+                            </w:pPr>
+                            <w:r>
+                              <w:t>&lt;&lt;include&gt;&gt;</w:t>
+                            </w:r>
+                          </w:p>
+                        </w:txbxContent>
+                      </wps:txbx>
+                      <wps:bodyPr rot="0" vert="horz" wrap="square" lIns="91440" tIns="45720" rIns="91440" bIns="45720" anchor="t" anchorCtr="0">
+                        <a:noAutofit/>
+                      </wps:bodyPr>
+                    </wps:wsp>
+                  </a:graphicData>
+                </a:graphic>
+                <wp14:sizeRelH relativeFrom="margin">
+                  <wp14:pctWidth>0</wp14:pctWidth>
+                </wp14:sizeRelH>
+                <wp14:sizeRelV relativeFrom="margin">
+                  <wp14:pctHeight>0</wp14:pctHeight>
+                </wp14:sizeRelV>
+              </wp:anchor>
+            </w:drawing>
+          </mc:Choice>
+          <mc:Fallback>
+            <w:pict>
+              <v:shapetype w14:anchorId="119B573D" id="_x0000_t202" coordsize="21600,21600" o:spt="202" path="m,l,21600r21600,l21600,xe">
+                <v:stroke joinstyle="miter"/>
+                <v:path gradientshapeok="t" o:connecttype="rect"/>
+              </v:shapetype>
+              <v:shape id="Text Box 2" o:spid="_x0000_s1026" type="#_x0000_t202" style="position:absolute;margin-left:269.25pt;margin-top:212.7pt;width:75.75pt;height:18.75pt;rotation:-1305521fd;z-index:251692032;visibility:visible;mso-wrap-style:square;mso-width-percent:0;mso-height-percent:0;mso-wrap-distance-left:9pt;mso-wrap-distance-top:0;mso-wrap-distance-right:9pt;mso-wrap-distance-bottom:0;mso-position-horizontal:absolute;mso-position-horizontal-relative:text;mso-position-vertical:absolute;mso-position-vertical-relative:text;mso-width-percent:0;mso-height-percent:0;mso-width-relative:margin;mso-height-relative:margin;v-text-anchor:top" o:gfxdata="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" filled="f" stroked="f">
+                <v:textbox>
+                  <w:txbxContent>
+                    <w:p>
+                      <w:pPr>
+                        <w:spacing w:after="0" w:line="240" w:lineRule="auto"/>
+                        <w:jc w:val="center"/>
+                      </w:pPr>
+                      <w:r>
+                        <w:t>&lt;&lt;include&gt;&gt;</w:t>
+                      </w:r>
+                    </w:p>
+                  </w:txbxContent>
+                </v:textbox>
+              </v:shape>
+            </w:pict>
+          </mc:Fallback>
+        </mc:AlternateContent>
+      </w:r>
+      <w:r>
+        <w:rPr>
+          <w:noProof/>
+        </w:rPr>
+        <mc:AlternateContent>
+          <mc:Choice Requires="wps">
+            <w:drawing>
+              <wp:anchor distT="0" distB="0" distL="114300" distR="114300" simplePos="0" relativeHeight="251694080" behindDoc="0" locked="0" layoutInCell="1" allowOverlap="1" wp14:anchorId="4FE89BFE" wp14:editId="00941193">
+                <wp:simplePos x="0" y="0"/>
+                <wp:positionH relativeFrom="column">
+                  <wp:posOffset>3371850</wp:posOffset>
+                </wp:positionH>
+                <wp:positionV relativeFrom="paragraph">
+                  <wp:posOffset>4460240</wp:posOffset>
+                </wp:positionV>
+                <wp:extent cx="962025" cy="238125"/>
+                <wp:effectExtent l="0" t="95250" r="0" b="85725"/>
+                <wp:wrapNone/>
+                <wp:docPr id="193" name="Text Box 2"/>
+                <wp:cNvGraphicFramePr>
+                  <a:graphicFrameLocks xmlns:a="http://schemas.openxmlformats.org/drawingml/2006/main"/>
+                </wp:cNvGraphicFramePr>
+                <a:graphic xmlns:a="http://schemas.openxmlformats.org/drawingml/2006/main">
+                  <a:graphicData uri="http://schemas.microsoft.com/office/word/2010/wordprocessingShape">
+                    <wps:wsp>
+                      <wps:cNvSpPr txBox="1">
+                        <a:spLocks noChangeArrowheads="1"/>
+                      </wps:cNvSpPr>
+                      <wps:spPr bwMode="auto">
+                        <a:xfrm rot="20703426">
+                          <a:off x="0" y="0"/>
+                          <a:ext cx="962025" cy="238125"/>
+                        </a:xfrm>
+                        <a:prstGeom prst="rect">
+                          <a:avLst/>
+                        </a:prstGeom>
+                        <a:noFill/>
+                        <a:ln w="9525">
+                          <a:noFill/>
+                          <a:miter lim="800000"/>
+                          <a:headEnd/>
+                          <a:tailEnd/>
+                        </a:ln>
+                      </wps:spPr>
+                      <wps:txbx>
+                        <w:txbxContent>
+                          <w:p>
+                            <w:pPr>
+                              <w:spacing w:after="0" w:line="240" w:lineRule="auto"/>
+                              <w:jc w:val="center"/>
+                            </w:pPr>
+                            <w:r>
+                              <w:t>&lt;&lt;include&gt;&gt;</w:t>
+                            </w:r>
+                          </w:p>
+                        </w:txbxContent>
+                      </wps:txbx>
+                      <wps:bodyPr rot="0" vert="horz" wrap="square" lIns="91440" tIns="45720" rIns="91440" bIns="45720" anchor="t" anchorCtr="0">
+                        <a:noAutofit/>
+                      </wps:bodyPr>
+                    </wps:wsp>
+                  </a:graphicData>
+                </a:graphic>
+                <wp14:sizeRelH relativeFrom="margin">
+                  <wp14:pctWidth>0</wp14:pctWidth>
+                </wp14:sizeRelH>
+                <wp14:sizeRelV relativeFrom="margin">
+                  <wp14:pctHeight>0</wp14:pctHeight>
+                </wp14:sizeRelV>
+              </wp:anchor>
+            </w:drawing>
+          </mc:Choice>
+          <mc:Fallback>
+            <w:pict>
+              <v:shape w14:anchorId="4FE89BFE" id="_x0000_s1027" type="#_x0000_t202" style="position:absolute;margin-left:265.5pt;margin-top:351.2pt;width:75.75pt;height:18.75pt;rotation:-979298fd;z-index:251694080;visibility:visible;mso-wrap-style:square;mso-width-percent:0;mso-height-percent:0;mso-wrap-distance-left:9pt;mso-wrap-distance-top:0;mso-wrap-distance-right:9pt;mso-wrap-distance-bottom:0;mso-position-horizontal:absolute;mso-position-horizontal-relative:text;mso-position-vertical:absolute;mso-position-vertical-relative:text;mso-width-percent:0;mso-height-percent:0;mso-width-relative:margin;mso-height-relative:margin;v-text-anchor:top" o:gfxdata="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" filled="f" stroked="f">
+                <v:textbox>
+                  <w:txbxContent>
+                    <w:p>
+                      <w:pPr>
+                        <w:spacing w:after="0" w:line="240" w:lineRule="auto"/>
+                        <w:jc w:val="center"/>
+                      </w:pPr>
+                      <w:r>
+                        <w:t>&lt;&lt;include&gt;&gt;</w:t>
+                      </w:r>
+                    </w:p>
+                  </w:txbxContent>
+                </v:textbox>
+              </v:shape>
+            </w:pict>
+          </mc:Fallback>
+        </mc:AlternateContent>
+      </w:r>
+      <w:r>
+        <w:rPr>
+          <w:noProof/>
+        </w:rPr>
+        <mc:AlternateContent>
+          <mc:Choice Requires="wps">
+            <w:drawing>
+              <wp:anchor distT="0" distB="0" distL="114300" distR="114300" simplePos="0" relativeHeight="251689984" behindDoc="0" locked="0" layoutInCell="1" allowOverlap="1" wp14:anchorId="01D602CC" wp14:editId="41ECE776">
+                <wp:simplePos x="0" y="0"/>
+                <wp:positionH relativeFrom="column">
+                  <wp:posOffset>2828925</wp:posOffset>
+                </wp:positionH>
+                <wp:positionV relativeFrom="paragraph">
+                  <wp:posOffset>488315</wp:posOffset>
+                </wp:positionV>
+                <wp:extent cx="962025" cy="238125"/>
+                <wp:effectExtent l="0" t="38100" r="0" b="28575"/>
+                <wp:wrapNone/>
+                <wp:docPr id="31" name="Text Box 2"/>
+                <wp:cNvGraphicFramePr>
+                  <a:graphicFrameLocks xmlns:a="http://schemas.openxmlformats.org/drawingml/2006/main"/>
+                </wp:cNvGraphicFramePr>
+                <a:graphic xmlns:a="http://schemas.openxmlformats.org/drawingml/2006/main">
+                  <a:graphicData uri="http://schemas.microsoft.com/office/word/2010/wordprocessingShape">
+                    <wps:wsp>
+                      <wps:cNvSpPr txBox="1">
+                        <a:spLocks noChangeArrowheads="1"/>
+                      </wps:cNvSpPr>
+                      <wps:spPr bwMode="auto">
+                        <a:xfrm rot="350386">
+                          <a:off x="0" y="0"/>
+                          <a:ext cx="962025" cy="238125"/>
+                        </a:xfrm>
+                        <a:prstGeom prst="rect">
+                          <a:avLst/>
+                        </a:prstGeom>
+                        <a:noFill/>
+                        <a:ln w="9525">
+                          <a:noFill/>
+                          <a:miter lim="800000"/>
+                          <a:headEnd/>
+                          <a:tailEnd/>
+                        </a:ln>
+                      </wps:spPr>
+                      <wps:txbx>
+                        <w:txbxContent>
+                          <w:p>
+                            <w:pPr>
+                              <w:spacing w:after="0" w:line="240" w:lineRule="auto"/>
+                              <w:jc w:val="center"/>
+                            </w:pPr>
+                            <w:r>
+                              <w:t>&lt;&lt;</w:t>
+                            </w:r>
+                            <w:r>
+                              <w:t>include</w:t>
+                            </w:r>
+                            <w:r>
+                              <w:t>&gt;&gt;</w:t>
+                            </w:r>
+                          </w:p>
+                        </w:txbxContent>
+                      </wps:txbx>
+                      <wps:bodyPr rot="0" vert="horz" wrap="square" lIns="91440" tIns="45720" rIns="91440" bIns="45720" anchor="t" anchorCtr="0">
+                        <a:noAutofit/>
+                      </wps:bodyPr>
+                    </wps:wsp>
+                  </a:graphicData>
+                </a:graphic>
+                <wp14:sizeRelH relativeFrom="margin">
+                  <wp14:pctWidth>0</wp14:pctWidth>
+                </wp14:sizeRelH>
+                <wp14:sizeRelV relativeFrom="margin">
+                  <wp14:pctHeight>0</wp14:pctHeight>
+                </wp14:sizeRelV>
+              </wp:anchor>
+            </w:drawing>
+          </mc:Choice>
+          <mc:Fallback>
+            <w:pict>
+              <v:shape w14:anchorId="01D602CC" id="_x0000_s1028" type="#_x0000_t202" style="position:absolute;margin-left:222.75pt;margin-top:38.45pt;width:75.75pt;height:18.75pt;rotation:382715fd;z-index:251689984;visibility:visible;mso-wrap-style:square;mso-width-percent:0;mso-height-percent:0;mso-wrap-distance-left:9pt;mso-wrap-distance-top:0;mso-wrap-distance-right:9pt;mso-wrap-distance-bottom:0;mso-position-horizontal:absolute;mso-position-horizontal-relative:text;mso-position-vertical:absolute;mso-position-vertical-relative:text;mso-width-percent:0;mso-height-percent:0;mso-width-relative:margin;mso-height-relative:margin;v-text-anchor:top" o:gfxdata="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" filled="f" stroked="f">
+                <v:textbox>
+                  <w:txbxContent>
+                    <w:p>
+                      <w:pPr>
+                        <w:spacing w:after="0" w:line="240" w:lineRule="auto"/>
+                        <w:jc w:val="center"/>
+                      </w:pPr>
+                      <w:r>
+                        <w:t>&lt;&lt;</w:t>
+                      </w:r>
+                      <w:r>
+                        <w:t>include</w:t>
+                      </w:r>
+                      <w:r>
+                        <w:t>&gt;&gt;</w:t>
+                      </w:r>
+                    </w:p>
+                  </w:txbxContent>
+                </v:textbox>
+              </v:shape>
+            </w:pict>
+          </mc:Fallback>
+        </mc:AlternateContent>
+      </w:r>
+      <w:r>
+        <w:rPr>
+          <w:noProof/>
+        </w:rPr>
+        <mc:AlternateContent>
+          <mc:Choice Requires="wpg">
+            <w:drawing>
+              <wp:anchor distT="0" distB="0" distL="114300" distR="114300" simplePos="0" relativeHeight="251685888" behindDoc="0" locked="0" layoutInCell="1" allowOverlap="1" wp14:anchorId="195FDD5C" wp14:editId="5FC2E791">
+                <wp:simplePos x="0" y="0"/>
+                <wp:positionH relativeFrom="column">
+                  <wp:posOffset>3074556</wp:posOffset>
+                </wp:positionH>
+                <wp:positionV relativeFrom="paragraph">
+                  <wp:posOffset>3031023</wp:posOffset>
+                </wp:positionV>
+                <wp:extent cx="641730" cy="276225"/>
+                <wp:effectExtent l="0" t="57150" r="0" b="85725"/>
+                <wp:wrapNone/>
+                <wp:docPr id="23" name="Group 23"/>
+                <wp:cNvGraphicFramePr/>
+                <a:graphic xmlns:a="http://schemas.openxmlformats.org/drawingml/2006/main">
+                  <a:graphicData uri="http://schemas.microsoft.com/office/word/2010/wordprocessingGroup">
+                    <wpg:wgp>
+                      <wpg:cNvGrpSpPr/>
+                      <wpg:grpSpPr>
+                        <a:xfrm rot="1691105">
+                          <a:off x="0" y="0"/>
+                          <a:ext cx="641730" cy="276225"/>
+                          <a:chOff x="0" y="0"/>
+                          <a:chExt cx="590550" cy="276225"/>
+                        </a:xfrm>
+                      </wpg:grpSpPr>
+                      <wps:wsp>
+                        <wps:cNvPr id="24" name="Straight Arrow Connector 24"/>
+                        <wps:cNvCnPr/>
+                        <wps:spPr>
+                          <a:xfrm>
+                            <a:off x="0" y="114300"/>
+                            <a:ext cx="590550" cy="28575"/>
+                          </a:xfrm>
+                          <a:prstGeom prst="straightConnector1">
+                            <a:avLst/>
+                          </a:prstGeom>
+                          <a:ln w="9525" cap="flat" cmpd="sng" algn="ctr">
+                            <a:solidFill>
+                              <a:schemeClr val="dk1"/>
+                            </a:solidFill>
+                            <a:prstDash val="dash"/>
+                            <a:round/>
+                            <a:headEnd type="none" w="med" len="med"/>
+                            <a:tailEnd type="none" w="med" len="med"/>
+                          </a:ln>
+                        </wps:spPr>
+                        <wps:style>
+                          <a:lnRef idx="0">
+                            <a:scrgbClr r="0" g="0" b="0"/>
+                          </a:lnRef>
+                          <a:fillRef idx="0">
+                            <a:scrgbClr r="0" g="0" b="0"/>
+                          </a:fillRef>
+                          <a:effectRef idx="0">
+                            <a:scrgbClr r="0" g="0" b="0"/>
+                          </a:effectRef>
+                          <a:fontRef idx="minor">
+                            <a:schemeClr val="tx1"/>
+                          </a:fontRef>
+                        </wps:style>
+                        <wps:bodyPr/>
+                      </wps:wsp>
+                      <wps:wsp>
+                        <wps:cNvPr id="25" name="Straight Connector 25"/>
+                        <wps:cNvCnPr/>
+                        <wps:spPr>
+                          <a:xfrm>
+                            <a:off x="457200" y="0"/>
+                            <a:ext cx="123825" cy="152400"/>
+                          </a:xfrm>
+                          <a:prstGeom prst="line">
+                            <a:avLst/>
+                          </a:prstGeom>
+                        </wps:spPr>
+                        <wps:style>
+                          <a:lnRef idx="1">
+                            <a:schemeClr val="dk1"/>
+                          </a:lnRef>
+                          <a:fillRef idx="0">
+                            <a:schemeClr val="dk1"/>
+                          </a:fillRef>
+                          <a:effectRef idx="0">
+                            <a:schemeClr val="dk1"/>
+                          </a:effectRef>
+                          <a:fontRef idx="minor">
+                            <a:schemeClr val="tx1"/>
+                          </a:fontRef>
+                        </wps:style>
+                        <wps:bodyPr/>
+                      </wps:wsp>
+                      <wps:wsp>
+                        <wps:cNvPr id="26" name="Straight Connector 26"/>
+                        <wps:cNvCnPr/>
+                        <wps:spPr>
+                          <a:xfrm flipV="1">
+                            <a:off x="457200" y="142875"/>
+                            <a:ext cx="133350" cy="133350"/>
+                          </a:xfrm>
+                          <a:prstGeom prst="line">
+                            <a:avLst/>
+                          </a:prstGeom>
+                        </wps:spPr>
+                        <wps:style>
+                          <a:lnRef idx="1">
+                            <a:schemeClr val="dk1"/>
+                          </a:lnRef>
+                          <a:fillRef idx="0">
+                            <a:schemeClr val="dk1"/>
+                          </a:fillRef>
+                          <a:effectRef idx="0">
+                            <a:schemeClr val="dk1"/>
+                          </a:effectRef>
+                          <a:fontRef idx="minor">
+                            <a:schemeClr val="tx1"/>
+                          </a:fontRef>
+                        </wps:style>
+                        <wps:bodyPr/>
+                      </wps:wsp>
+                    </wpg:wgp>
+                  </a:graphicData>
+                </a:graphic>
+                <wp14:sizeRelH relativeFrom="margin">
+                  <wp14:pctWidth>0</wp14:pctWidth>
+                </wp14:sizeRelH>
+              </wp:anchor>
+            </w:drawing>
+          </mc:Choice>
+          <mc:Fallback>
+            <w:pict>
+              <v:group w14:anchorId="0ADE59A2" id="Group 23" o:spid="_x0000_s1026" style="position:absolute;margin-left:242.1pt;margin-top:238.65pt;width:50.55pt;height:21.75pt;rotation:1847138fd;z-index:251685888;mso-width-relative:margin" coordsize="5905,2762" o:gfxdata="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">
+                <v:shapetype id="_x0000_t32" coordsize="21600,21600" o:spt="32" o:oned="t" path="m,l21600,21600e" filled="f">
+                  <v:path arrowok="t" fillok="f" o:connecttype="none"/>
+                  <o:lock v:ext="edit" shapetype="t"/>
+                </v:shapetype>
+                <v:shape id="Straight Arrow Connector 24" o:spid="_x0000_s1027" type="#_x0000_t32" style="position:absolute;top:1143;width:5905;height:285;visibility:visible;mso-wrap-style:square" o:connectortype="straight" o:gfxdata="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" strokecolor="black [3200]">
+                  <v:stroke dashstyle="dash"/>
+                </v:shape>
+                <v:line id="Straight Connector 25" o:spid="_x0000_s1028" style="position:absolute;visibility:visible;mso-wrap-style:square" from="4572,0" to="5810,1524" o:connectortype="straight" o:gfxdata="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" strokecolor="black [3200]" strokeweight=".5pt">
+                  <v:stroke joinstyle="miter"/>
+                </v:line>
+                <v:line id="Straight Connector 26" o:spid="_x0000_s1029" style="position:absolute;flip:y;visibility:visible;mso-wrap-style:square" from="4572,1428" to="5905,2762" o:connectortype="straight" o:gfxdata="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" strokecolor="black [3200]" strokeweight=".5pt">
+                  <v:stroke joinstyle="miter"/>
+                </v:line>
+              </v:group>
+            </w:pict>
+          </mc:Fallback>
+        </mc:AlternateContent>
+      </w:r>
+      <w:r>
+        <w:rPr>
+          <w:noProof/>
+        </w:rPr>
+        <mc:AlternateContent>
+          <mc:Choice Requires="wps">
+            <w:drawing>
+              <wp:anchor distT="0" distB="0" distL="114300" distR="114300" simplePos="0" relativeHeight="251674624" behindDoc="0" locked="0" layoutInCell="1" allowOverlap="1" wp14:anchorId="635D133C" wp14:editId="5C04FD12">
+                <wp:simplePos x="0" y="0"/>
+                <wp:positionH relativeFrom="column">
+                  <wp:posOffset>3581400</wp:posOffset>
+                </wp:positionH>
+                <wp:positionV relativeFrom="paragraph">
+                  <wp:posOffset>3117215</wp:posOffset>
+                </wp:positionV>
+                <wp:extent cx="1571625" cy="752475"/>
+                <wp:effectExtent l="0" t="0" r="28575" b="28575"/>
+                <wp:wrapNone/>
+                <wp:docPr id="16" name="Oval 16"/>
+                <wp:cNvGraphicFramePr/>
+                <a:graphic xmlns:a="http://schemas.openxmlformats.org/drawingml/2006/main">
+                  <a:graphicData uri="http://schemas.microsoft.com/office/word/2010/wordprocessingShape">
+                    <wps:wsp>
+                      <wps:cNvSpPr/>
+                      <wps:spPr>
+                        <a:xfrm>
+                          <a:off x="0" y="0"/>
+                          <a:ext cx="1571625" cy="752475"/>
+                        </a:xfrm>
+                        <a:prstGeom prst="ellipse">
+                          <a:avLst/>
+                        </a:prstGeom>
+                        <a:solidFill>
+                          <a:schemeClr val="bg1"/>
+                        </a:solidFill>
+                        <a:ln>
+                          <a:solidFill>
+                            <a:schemeClr val="tx1"/>
+                          </a:solidFill>
+                        </a:ln>
+                      </wps:spPr>
+                      <wps:style>
+                        <a:lnRef idx="2">
+                          <a:schemeClr val="accent1">
+                            <a:shade val="50000"/>
+                          </a:schemeClr>
+                        </a:lnRef>
+                        <a:fillRef idx="1">
+                          <a:schemeClr val="accent1"/>
+                        </a:fillRef>
+                        <a:effectRef idx="0">
+                          <a:schemeClr val="accent1"/>
+                        </a:effectRef>
+                        <a:fontRef idx="minor">
+                          <a:schemeClr val="lt1"/>
+                        </a:fontRef>
+                      </wps:style>
+                      <wps:txbx>
+                        <w:txbxContent>
+                          <w:p>
+                            <w:pPr>
+                              <w:jc w:val="center"/>
+                              <w:rPr>
+                                <w:color w:val="000000" w:themeColor="text1"/>
+                              </w:rPr>
+                            </w:pPr>
+                            <w:r>
+                              <w:rPr>
+                                <w:color w:val="000000" w:themeColor="text1"/>
+                              </w:rPr>
+                              <w:t>Open .pdf and .txt files</w:t>
+                            </w:r>
+                          </w:p>
+                        </w:txbxContent>
+                      </wps:txbx>
+                      <wps:bodyPr rot="0" spcFirstLastPara="0" vertOverflow="overflow" horzOverflow="overflow" vert="horz" wrap="square" lIns="91440" tIns="45720" rIns="91440" bIns="45720" numCol="1" spcCol="0" rtlCol="0" fromWordArt="0" anchor="ctr" anchorCtr="0" forceAA="0" compatLnSpc="1">
+                        <a:prstTxWarp prst="textNoShape">
+                          <a:avLst/>
+                        </a:prstTxWarp>
+                        <a:noAutofit/>
+                      </wps:bodyPr>
+                    </wps:wsp>
+                  </a:graphicData>
+                </a:graphic>
+                <wp14:sizeRelH relativeFrom="margin">
+                  <wp14:pctWidth>0</wp14:pctWidth>
+                </wp14:sizeRelH>
+                <wp14:sizeRelV relativeFrom="margin">
+                  <wp14:pctHeight>0</wp14:pctHeight>
+                </wp14:sizeRelV>
+              </wp:anchor>
+            </w:drawing>
+          </mc:Choice>
+          <mc:Fallback>
+            <w:pict>
+              <v:oval w14:anchorId="635D133C" id="Oval 16" o:spid="_x0000_s1029" style="position:absolute;margin-left:282pt;margin-top:245.45pt;width:123.75pt;height:59.25pt;z-index:251674624;visibility:visible;mso-wrap-style:square;mso-width-percent:0;mso-height-percent:0;mso-wrap-distance-left:9pt;mso-wrap-distance-top:0;mso-wrap-distance-right:9pt;mso-wrap-distance-bottom:0;mso-position-horizontal:absolute;mso-position-horizontal-relative:text;mso-position-vertical:absolute;mso-position-vertical-relative:text;mso-width-percent:0;mso-height-percent:0;mso-width-relative:margin;mso-height-relative:margin;v-text-anchor:middle" o:gfxdata="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" fillcolor="white [3212]" strokecolor="black [3213]" strokeweight="1pt">
+                <v:stroke joinstyle="miter"/>
+                <v:textbox>
+                  <w:txbxContent>
+                    <w:p>
+                      <w:pPr>
+                        <w:jc w:val="center"/>
+                        <w:rPr>
+                          <w:color w:val="000000" w:themeColor="text1"/>
+                        </w:rPr>
+                      </w:pPr>
+                      <w:r>
+                        <w:rPr>
+                          <w:color w:val="000000" w:themeColor="text1"/>
+                        </w:rPr>
+                        <w:t>Open .pdf and .txt files</w:t>
+                      </w:r>
+                    </w:p>
+                  </w:txbxContent>
+                </v:textbox>
+              </v:oval>
+            </w:pict>
+          </mc:Fallback>
+        </mc:AlternateContent>
+      </w:r>
+      <w:r>
+        <w:rPr>
+          <w:noProof/>
+        </w:rPr>
+        <mc:AlternateContent>
+          <mc:Choice Requires="wpg">
+            <w:drawing>
+              <wp:anchor distT="0" distB="0" distL="114300" distR="114300" simplePos="0" relativeHeight="251687936" behindDoc="0" locked="0" layoutInCell="1" allowOverlap="1" wp14:anchorId="65AFF4DD" wp14:editId="0E98D9A0">
+                <wp:simplePos x="0" y="0"/>
+                <wp:positionH relativeFrom="column">
+                  <wp:posOffset>3143249</wp:posOffset>
+                </wp:positionH>
+                <wp:positionV relativeFrom="paragraph">
+                  <wp:posOffset>4726941</wp:posOffset>
+                </wp:positionV>
+                <wp:extent cx="581025" cy="276225"/>
+                <wp:effectExtent l="0" t="57150" r="0" b="85725"/>
+                <wp:wrapNone/>
+                <wp:docPr id="27" name="Group 27"/>
+                <wp:cNvGraphicFramePr/>
+                <a:graphic xmlns:a="http://schemas.openxmlformats.org/drawingml/2006/main">
+                  <a:graphicData uri="http://schemas.microsoft.com/office/word/2010/wordprocessingGroup">
+                    <wpg:wgp>
+                      <wpg:cNvGrpSpPr/>
+                      <wpg:grpSpPr>
+                        <a:xfrm rot="1891030">
+                          <a:off x="0" y="0"/>
+                          <a:ext cx="581025" cy="276225"/>
+                          <a:chOff x="0" y="0"/>
+                          <a:chExt cx="590550" cy="276225"/>
+                        </a:xfrm>
+                      </wpg:grpSpPr>
+                      <wps:wsp>
+                        <wps:cNvPr id="28" name="Straight Arrow Connector 28"/>
+                        <wps:cNvCnPr/>
+                        <wps:spPr>
+                          <a:xfrm>
+                            <a:off x="0" y="114300"/>
+                            <a:ext cx="590550" cy="28575"/>
+                          </a:xfrm>
+                          <a:prstGeom prst="straightConnector1">
+                            <a:avLst/>
+                          </a:prstGeom>
+                          <a:ln w="9525" cap="flat" cmpd="sng" algn="ctr">
+                            <a:solidFill>
+                              <a:schemeClr val="dk1"/>
+                            </a:solidFill>
+                            <a:prstDash val="dash"/>
+                            <a:round/>
+                            <a:headEnd type="none" w="med" len="med"/>
+                            <a:tailEnd type="none" w="med" len="med"/>
+                          </a:ln>
+                        </wps:spPr>
+                        <wps:style>
+                          <a:lnRef idx="0">
+                            <a:scrgbClr r="0" g="0" b="0"/>
+                          </a:lnRef>
+                          <a:fillRef idx="0">
+                            <a:scrgbClr r="0" g="0" b="0"/>
+                          </a:fillRef>
+                          <a:effectRef idx="0">
+                            <a:scrgbClr r="0" g="0" b="0"/>
+                          </a:effectRef>
+                          <a:fontRef idx="minor">
+                            <a:schemeClr val="tx1"/>
+                          </a:fontRef>
+                        </wps:style>
+                        <wps:bodyPr/>
+                      </wps:wsp>
+                      <wps:wsp>
+                        <wps:cNvPr id="29" name="Straight Connector 29"/>
+                        <wps:cNvCnPr/>
+                        <wps:spPr>
+                          <a:xfrm>
+                            <a:off x="457200" y="0"/>
+                            <a:ext cx="123825" cy="152400"/>
+                          </a:xfrm>
+                          <a:prstGeom prst="line">
+                            <a:avLst/>
+                          </a:prstGeom>
+                        </wps:spPr>
+                        <wps:style>
+                          <a:lnRef idx="1">
+                            <a:schemeClr val="dk1"/>
+                          </a:lnRef>
+                          <a:fillRef idx="0">
+                            <a:schemeClr val="dk1"/>
+                          </a:fillRef>
+                          <a:effectRef idx="0">
+                            <a:schemeClr val="dk1"/>
+                          </a:effectRef>
+                          <a:fontRef idx="minor">
+                            <a:schemeClr val="tx1"/>
+                          </a:fontRef>
+                        </wps:style>
+                        <wps:bodyPr/>
+                      </wps:wsp>
+                      <wps:wsp>
+                        <wps:cNvPr id="30" name="Straight Connector 30"/>
+                        <wps:cNvCnPr/>
+                        <wps:spPr>
+                          <a:xfrm flipV="1">
+                            <a:off x="457200" y="142875"/>
+                            <a:ext cx="133350" cy="133350"/>
+                          </a:xfrm>
+                          <a:prstGeom prst="line">
+                            <a:avLst/>
+                          </a:prstGeom>
+                        </wps:spPr>
+                        <wps:style>
+                          <a:lnRef idx="1">
+                            <a:schemeClr val="dk1"/>
+                          </a:lnRef>
+                          <a:fillRef idx="0">
+                            <a:schemeClr val="dk1"/>
+                          </a:fillRef>
+                          <a:effectRef idx="0">
+                            <a:schemeClr val="dk1"/>
+                          </a:effectRef>
+                          <a:fontRef idx="minor">
+                            <a:schemeClr val="tx1"/>
+                          </a:fontRef>
+                        </wps:style>
+                        <wps:bodyPr/>
+                      </wps:wsp>
+                    </wpg:wgp>
+                  </a:graphicData>
+                </a:graphic>
+                <wp14:sizeRelH relativeFrom="margin">
+                  <wp14:pctWidth>0</wp14:pctWidth>
+                </wp14:sizeRelH>
+              </wp:anchor>
+            </w:drawing>
+          </mc:Choice>
+          <mc:Fallback>
+            <w:pict>
+              <v:group w14:anchorId="1FDCDA83" id="Group 27" o:spid="_x0000_s1026" style="position:absolute;margin-left:247.5pt;margin-top:372.2pt;width:45.75pt;height:21.75pt;rotation:2065509fd;z-index:251687936;mso-width-relative:margin" coordsize="5905,2762" o:gfxdata="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">
+                <v:shape id="Straight Arrow Connector 28" o:spid="_x0000_s1027" type="#_x0000_t32" style="position:absolute;top:1143;width:5905;height:285;visibility:visible;mso-wrap-style:square" o:connectortype="straight" o:gfxdata="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" strokecolor="black [3200]">
+                  <v:stroke dashstyle="dash"/>
+                </v:shape>
+                <v:line id="Straight Connector 29" o:spid="_x0000_s1028" style="position:absolute;visibility:visible;mso-wrap-style:square" from="4572,0" to="5810,1524" o:connectortype="straight" o:gfxdata="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" strokecolor="black [3200]" strokeweight=".5pt">
+                  <v:stroke joinstyle="miter"/>
+                </v:line>
+                <v:line id="Straight Connector 30" o:spid="_x0000_s1029" style="position:absolute;flip:y;visibility:visible;mso-wrap-style:square" from="4572,1428" to="5905,2762" o:connectortype="straight" o:gfxdata="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" strokecolor="black [3200]" strokeweight=".5pt">
+                  <v:stroke joinstyle="miter"/>
+                </v:line>
+              </v:group>
+            </w:pict>
+          </mc:Fallback>
+        </mc:AlternateContent>
+      </w:r>
+      <w:r>
+        <w:rPr>
+          <w:noProof/>
+        </w:rPr>
+        <mc:AlternateContent>
+          <mc:Choice Requires="wps">
+            <w:drawing>
+              <wp:anchor distT="0" distB="0" distL="114300" distR="114300" simplePos="0" relativeHeight="251676672" behindDoc="0" locked="0" layoutInCell="1" allowOverlap="1" wp14:anchorId="75CCC167" wp14:editId="6E13AB13">
+                <wp:simplePos x="0" y="0"/>
+                <wp:positionH relativeFrom="column">
+                  <wp:posOffset>3571875</wp:posOffset>
+                </wp:positionH>
+                <wp:positionV relativeFrom="paragraph">
+                  <wp:posOffset>4793615</wp:posOffset>
+                </wp:positionV>
+                <wp:extent cx="1838325" cy="828675"/>
+                <wp:effectExtent l="0" t="0" r="28575" b="28575"/>
+                <wp:wrapNone/>
+                <wp:docPr id="17" name="Oval 17"/>
+                <wp:cNvGraphicFramePr/>
+                <a:graphic xmlns:a="http://schemas.openxmlformats.org/drawingml/2006/main">
+                  <a:graphicData uri="http://schemas.microsoft.com/office/word/2010/wordprocessingShape">
+                    <wps:wsp>
+                      <wps:cNvSpPr/>
+                      <wps:spPr>
+                        <a:xfrm>
+                          <a:off x="0" y="0"/>
+                          <a:ext cx="1838325" cy="828675"/>
+                        </a:xfrm>
+                        <a:prstGeom prst="ellipse">
+                          <a:avLst/>
+                        </a:prstGeom>
+                        <a:solidFill>
+                          <a:schemeClr val="bg1"/>
+                        </a:solidFill>
+                        <a:ln>
+                          <a:solidFill>
+                            <a:schemeClr val="tx1"/>
+                          </a:solidFill>
+                        </a:ln>
+                      </wps:spPr>
+                      <wps:style>
+                        <a:lnRef idx="2">
+                          <a:schemeClr val="accent1">
+                            <a:shade val="50000"/>
+                          </a:schemeClr>
+                        </a:lnRef>
+                        <a:fillRef idx="1">
+                          <a:schemeClr val="accent1"/>
+                        </a:fillRef>
+                        <a:effectRef idx="0">
+                          <a:schemeClr val="accent1"/>
+                        </a:effectRef>
+                        <a:fontRef idx="minor">
+                          <a:schemeClr val="lt1"/>
+                        </a:fontRef>
+                      </wps:style>
+                      <wps:txbx>
+                        <w:txbxContent>
+                          <w:p>
+                            <w:pPr>
+                              <w:jc w:val="center"/>
+                              <w:rPr>
+                                <w:color w:val="000000" w:themeColor="text1"/>
+                              </w:rPr>
+                            </w:pPr>
+                            <w:r>
+                              <w:rPr>
+                                <w:color w:val="000000" w:themeColor="text1"/>
+                              </w:rPr>
+                              <w:t>Create, edit, and delete notations</w:t>
+                            </w:r>
+                          </w:p>
+                        </w:txbxContent>
+                      </wps:txbx>
+                      <wps:bodyPr rot="0" spcFirstLastPara="0" vertOverflow="overflow" horzOverflow="overflow" vert="horz" wrap="square" lIns="91440" tIns="45720" rIns="91440" bIns="45720" numCol="1" spcCol="0" rtlCol="0" fromWordArt="0" anchor="ctr" anchorCtr="0" forceAA="0" compatLnSpc="1">
+                        <a:prstTxWarp prst="textNoShape">
+                          <a:avLst/>
+                        </a:prstTxWarp>
+                        <a:noAutofit/>
+                      </wps:bodyPr>
+                    </wps:wsp>
+                  </a:graphicData>
+                </a:graphic>
+                <wp14:sizeRelH relativeFrom="margin">
+                  <wp14:pctWidth>0</wp14:pctWidth>
+                </wp14:sizeRelH>
+                <wp14:sizeRelV relativeFrom="margin">
+                  <wp14:pctHeight>0</wp14:pctHeight>
+                </wp14:sizeRelV>
+              </wp:anchor>
+            </w:drawing>
+          </mc:Choice>
+          <mc:Fallback>
+            <w:pict>
+              <v:oval w14:anchorId="75CCC167" id="Oval 17" o:spid="_x0000_s1030" style="position:absolute;margin-left:281.25pt;margin-top:377.45pt;width:144.75pt;height:65.25pt;z-index:251676672;visibility:visible;mso-wrap-style:square;mso-width-percent:0;mso-height-percent:0;mso-wrap-distance-left:9pt;mso-wrap-distance-top:0;mso-wrap-distance-right:9pt;mso-wrap-distance-bottom:0;mso-position-horizontal:absolute;mso-position-horizontal-relative:text;mso-position-vertical:absolute;mso-position-vertical-relative:text;mso-width-percent:0;mso-height-percent:0;mso-width-relative:margin;mso-height-relative:margin;v-text-anchor:middle" o:gfxdata="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" fillcolor="white [3212]" strokecolor="black [3213]" strokeweight="1pt">
+                <v:stroke joinstyle="miter"/>
+                <v:textbox>
+                  <w:txbxContent>
+                    <w:p>
+                      <w:pPr>
+                        <w:jc w:val="center"/>
+                        <w:rPr>
+                          <w:color w:val="000000" w:themeColor="text1"/>
+                        </w:rPr>
+                      </w:pPr>
+                      <w:r>
+                        <w:rPr>
+                          <w:color w:val="000000" w:themeColor="text1"/>
+                        </w:rPr>
+                        <w:t>Create, edit, and delete notations</w:t>
+                      </w:r>
+                    </w:p>
+                  </w:txbxContent>
+                </v:textbox>
+              </v:oval>
+            </w:pict>
+          </mc:Fallback>
+        </mc:AlternateContent>
+      </w:r>
+      <w:r>
+        <w:rPr>
+          <w:noProof/>
+        </w:rPr>
+        <mc:AlternateContent>
+          <mc:Choice Requires="wpg">
+            <w:drawing>
+              <wp:anchor distT="0" distB="0" distL="114300" distR="114300" simplePos="0" relativeHeight="251683840" behindDoc="0" locked="0" layoutInCell="1" allowOverlap="1" wp14:anchorId="0A44ABA2" wp14:editId="45C9F572">
+                <wp:simplePos x="0" y="0"/>
+                <wp:positionH relativeFrom="column">
+                  <wp:posOffset>2971800</wp:posOffset>
+                </wp:positionH>
+                <wp:positionV relativeFrom="paragraph">
+                  <wp:posOffset>878840</wp:posOffset>
+                </wp:positionV>
+                <wp:extent cx="590550" cy="276225"/>
+                <wp:effectExtent l="0" t="0" r="19050" b="28575"/>
+                <wp:wrapNone/>
+                <wp:docPr id="22" name="Group 22"/>
+                <wp:cNvGraphicFramePr/>
+                <a:graphic xmlns:a="http://schemas.openxmlformats.org/drawingml/2006/main">
+                  <a:graphicData uri="http://schemas.microsoft.com/office/word/2010/wordprocessingGroup">
+                    <wpg:wgp>
+                      <wpg:cNvGrpSpPr/>
+                      <wpg:grpSpPr>
+                        <a:xfrm>
+                          <a:off x="0" y="0"/>
+                          <a:ext cx="590550" cy="276225"/>
+                          <a:chOff x="0" y="0"/>
+                          <a:chExt cx="590550" cy="276225"/>
+                        </a:xfrm>
+                      </wpg:grpSpPr>
+                      <wps:wsp>
+                        <wps:cNvPr id="19" name="Straight Arrow Connector 19"/>
+                        <wps:cNvCnPr/>
+                        <wps:spPr>
+                          <a:xfrm>
+                            <a:off x="0" y="114300"/>
+                            <a:ext cx="590550" cy="28575"/>
+                          </a:xfrm>
+                          <a:prstGeom prst="straightConnector1">
+                            <a:avLst/>
+                          </a:prstGeom>
+                          <a:ln w="9525" cap="flat" cmpd="sng" algn="ctr">
+                            <a:solidFill>
+                              <a:schemeClr val="dk1"/>
+                            </a:solidFill>
+                            <a:prstDash val="dash"/>
+                            <a:round/>
+                            <a:headEnd type="none" w="med" len="med"/>
+                            <a:tailEnd type="none" w="med" len="med"/>
+                          </a:ln>
+                        </wps:spPr>
+                        <wps:style>
+                          <a:lnRef idx="0">
+                            <a:scrgbClr r="0" g="0" b="0"/>
+                          </a:lnRef>
+                          <a:fillRef idx="0">
+                            <a:scrgbClr r="0" g="0" b="0"/>
+                          </a:fillRef>
+                          <a:effectRef idx="0">
+                            <a:scrgbClr r="0" g="0" b="0"/>
+                          </a:effectRef>
+                          <a:fontRef idx="minor">
+                            <a:schemeClr val="tx1"/>
+                          </a:fontRef>
+                        </wps:style>
+                        <wps:bodyPr/>
+                      </wps:wsp>
+                      <wps:wsp>
+                        <wps:cNvPr id="20" name="Straight Connector 20"/>
+                        <wps:cNvCnPr/>
+                        <wps:spPr>
+                          <a:xfrm>
+                            <a:off x="457200" y="0"/>
+                            <a:ext cx="123825" cy="152400"/>
+                          </a:xfrm>
+                          <a:prstGeom prst="line">
+                            <a:avLst/>
+                          </a:prstGeom>
+                        </wps:spPr>
+                        <wps:style>
+                          <a:lnRef idx="1">
+                            <a:schemeClr val="dk1"/>
+                          </a:lnRef>
+                          <a:fillRef idx="0">
+                            <a:schemeClr val="dk1"/>
+                          </a:fillRef>
+                          <a:effectRef idx="0">
+                            <a:schemeClr val="dk1"/>
+                          </a:effectRef>
+                          <a:fontRef idx="minor">
+                            <a:schemeClr val="tx1"/>
+                          </a:fontRef>
+                        </wps:style>
+                        <wps:bodyPr/>
+                      </wps:wsp>
+                      <wps:wsp>
+                        <wps:cNvPr id="21" name="Straight Connector 21"/>
+                        <wps:cNvCnPr/>
+                        <wps:spPr>
+                          <a:xfrm flipV="1">
+                            <a:off x="457200" y="142875"/>
+                            <a:ext cx="133350" cy="133350"/>
+                          </a:xfrm>
+                          <a:prstGeom prst="line">
+                            <a:avLst/>
+                          </a:prstGeom>
+                        </wps:spPr>
+                        <wps:style>
+                          <a:lnRef idx="1">
+                            <a:schemeClr val="dk1"/>
+                          </a:lnRef>
+                          <a:fillRef idx="0">
+                            <a:schemeClr val="dk1"/>
+                          </a:fillRef>
+                          <a:effectRef idx="0">
+                            <a:schemeClr val="dk1"/>
+                          </a:effectRef>
+                          <a:fontRef idx="minor">
+                            <a:schemeClr val="tx1"/>
+                          </a:fontRef>
+                        </wps:style>
+                        <wps:bodyPr/>
+                      </wps:wsp>
+                    </wpg:wgp>
+                  </a:graphicData>
+                </a:graphic>
+              </wp:anchor>
+            </w:drawing>
+          </mc:Choice>
+          <mc:Fallback>
+            <w:pict>
+              <v:group w14:anchorId="38916969" id="Group 22" o:spid="_x0000_s1026" style="position:absolute;margin-left:234pt;margin-top:69.2pt;width:46.5pt;height:21.75pt;z-index:251683840" coordsize="5905,2762" o:gfxdata="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">
+                <v:shape id="Straight Arrow Connector 19" o:spid="_x0000_s1027" type="#_x0000_t32" style="position:absolute;top:1143;width:5905;height:285;visibility:visible;mso-wrap-style:square" o:connectortype="straight" o:gfxdata="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" strokecolor="black [3200]">
+                  <v:stroke dashstyle="dash"/>
+                </v:shape>
+                <v:line id="Straight Connector 20" o:spid="_x0000_s1028" style="position:absolute;visibility:visible;mso-wrap-style:square" from="4572,0" to="5810,1524" o:connectortype="straight" o:gfxdata="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" strokecolor="black [3200]" strokeweight=".5pt">
+                  <v:stroke joinstyle="miter"/>
+                </v:line>
+                <v:line id="Straight Connector 21" o:spid="_x0000_s1029" style="position:absolute;flip:y;visibility:visible;mso-wrap-style:square" from="4572,1428" to="5905,2762" o:connectortype="straight" o:gfxdata="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" strokecolor="black [3200]" strokeweight=".5pt">
+                  <v:stroke joinstyle="miter"/>
+                </v:line>
+              </v:group>
+            </w:pict>
+          </mc:Fallback>
+        </mc:AlternateContent>
+      </w:r>
+      <w:r>
+        <w:rPr>
+          <w:noProof/>
+        </w:rPr>
+        <mc:AlternateContent>
+          <mc:Choice Requires="wps">
+            <w:drawing>
+              <wp:anchor distT="0" distB="0" distL="114300" distR="114300" simplePos="0" relativeHeight="251678720" behindDoc="0" locked="0" layoutInCell="1" allowOverlap="1" wp14:anchorId="53A00B79" wp14:editId="4954F41A">
+                <wp:simplePos x="0" y="0"/>
+                <wp:positionH relativeFrom="column">
+                  <wp:posOffset>1228725</wp:posOffset>
+                </wp:positionH>
+                <wp:positionV relativeFrom="paragraph">
+                  <wp:posOffset>97790</wp:posOffset>
+                </wp:positionV>
+                <wp:extent cx="962025" cy="476250"/>
+                <wp:effectExtent l="0" t="0" r="9525" b="0"/>
+                <wp:wrapNone/>
+                <wp:docPr id="18" name="Text Box 2"/>
+                <wp:cNvGraphicFramePr>
+                  <a:graphicFrameLocks xmlns:a="http://schemas.openxmlformats.org/drawingml/2006/main"/>
+                </wp:cNvGraphicFramePr>
+                <a:graphic xmlns:a="http://schemas.openxmlformats.org/drawingml/2006/main">
+                  <a:graphicData uri="http://schemas.microsoft.com/office/word/2010/wordprocessingShape">
+                    <wps:wsp>
+                      <wps:cNvSpPr txBox="1">
+                        <a:spLocks noChangeArrowheads="1"/>
+                      </wps:cNvSpPr>
+                      <wps:spPr bwMode="auto">
+                        <a:xfrm>
+                          <a:off x="0" y="0"/>
+                          <a:ext cx="962025" cy="476250"/>
+                        </a:xfrm>
+                        <a:prstGeom prst="rect">
+                          <a:avLst/>
+                        </a:prstGeom>
+                        <a:solidFill>
+                          <a:srgbClr val="FFFFFF"/>
+                        </a:solidFill>
+                        <a:ln w="9525">
+                          <a:noFill/>
+                          <a:miter lim="800000"/>
+                          <a:headEnd/>
+                          <a:tailEnd/>
+                        </a:ln>
+                      </wps:spPr>
+                      <wps:txbx>
+                        <w:txbxContent>
+                          <w:p>
+                            <w:pPr>
+                              <w:spacing w:after="0" w:line="240" w:lineRule="auto"/>
+                              <w:jc w:val="center"/>
+                            </w:pPr>
+                            <w:r>
+                              <w:t>&lt;&lt;System&gt;&gt;</w:t>
+                            </w:r>
+                          </w:p>
+                          <w:p>
+                            <w:pPr>
+                              <w:spacing w:after="0" w:line="240" w:lineRule="auto"/>
+                              <w:jc w:val="center"/>
+                            </w:pPr>
+                            <w:r>
+                              <w:t>Bookshelf</w:t>
+                            </w:r>
+                          </w:p>
+                        </w:txbxContent>
+                      </wps:txbx>
+                      <wps:bodyPr rot="0" vert="horz" wrap="square" lIns="91440" tIns="45720" rIns="91440" bIns="45720" anchor="t" anchorCtr="0">
+                        <a:noAutofit/>
+                      </wps:bodyPr>
+                    </wps:wsp>
+                  </a:graphicData>
+                </a:graphic>
+                <wp14:sizeRelH relativeFrom="margin">
+                  <wp14:pctWidth>0</wp14:pctWidth>
+                </wp14:sizeRelH>
+                <wp14:sizeRelV relativeFrom="margin">
+                  <wp14:pctHeight>0</wp14:pctHeight>
+                </wp14:sizeRelV>
+              </wp:anchor>
+            </w:drawing>
+          </mc:Choice>
+          <mc:Fallback>
+            <w:pict>
+              <v:shape w14:anchorId="53A00B79" id="_x0000_s1031" type="#_x0000_t202" style="position:absolute;margin-left:96.75pt;margin-top:7.7pt;width:75.75pt;height:37.5pt;z-index:251678720;visibility:visible;mso-wrap-style:square;mso-width-percent:0;mso-height-percent:0;mso-wrap-distance-left:9pt;mso-wrap-distance-top:0;mso-wrap-distance-right:9pt;mso-wrap-distance-bottom:0;mso-position-horizontal:absolute;mso-position-horizontal-relative:text;mso-position-vertical:absolute;mso-position-vertical-relative:text;mso-width-percent:0;mso-height-percent:0;mso-width-relative:margin;mso-height-relative:margin;v-text-anchor:top" o:gfxdata="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" stroked="f">
+                <v:textbox>
+                  <w:txbxContent>
+                    <w:p>
+                      <w:pPr>
+                        <w:spacing w:after="0" w:line="240" w:lineRule="auto"/>
+                        <w:jc w:val="center"/>
+                      </w:pPr>
+                      <w:r>
+                        <w:t>&lt;&lt;System&gt;&gt;</w:t>
+                      </w:r>
+                    </w:p>
+                    <w:p>
+                      <w:pPr>
+                        <w:spacing w:after="0" w:line="240" w:lineRule="auto"/>
+                        <w:jc w:val="center"/>
+                      </w:pPr>
+                      <w:r>
+                        <w:t>Bookshelf</w:t>
+                      </w:r>
+                    </w:p>
+                  </w:txbxContent>
+                </v:textbox>
+              </v:shape>
+            </w:pict>
+          </mc:Fallback>
+        </mc:AlternateContent>
+      </w:r>
+      <w:r>
+        <w:rPr>
+          <w:noProof/>
+        </w:rPr>
+        <mc:AlternateContent>
+          <mc:Choice Requires="wps">
+            <w:drawing>
+              <wp:anchor distT="0" distB="0" distL="114300" distR="114300" simplePos="0" relativeHeight="251672576" behindDoc="0" locked="0" layoutInCell="1" allowOverlap="1" wp14:anchorId="2FA11492" wp14:editId="6E7E684A">
+                <wp:simplePos x="0" y="0"/>
+                <wp:positionH relativeFrom="column">
+                  <wp:posOffset>3524250</wp:posOffset>
+                </wp:positionH>
+                <wp:positionV relativeFrom="paragraph">
+                  <wp:posOffset>697865</wp:posOffset>
+                </wp:positionV>
+                <wp:extent cx="1571625" cy="752475"/>
+                <wp:effectExtent l="0" t="0" r="28575" b="28575"/>
+                <wp:wrapNone/>
+                <wp:docPr id="15" name="Oval 15"/>
+                <wp:cNvGraphicFramePr/>
+                <a:graphic xmlns:a="http://schemas.openxmlformats.org/drawingml/2006/main">
+                  <a:graphicData uri="http://schemas.microsoft.com/office/word/2010/wordprocessingShape">
+                    <wps:wsp>
+                      <wps:cNvSpPr/>
+                      <wps:spPr>
+                        <a:xfrm>
+                          <a:off x="0" y="0"/>
+                          <a:ext cx="1571625" cy="752475"/>
+                        </a:xfrm>
+                        <a:prstGeom prst="ellipse">
+                          <a:avLst/>
+                        </a:prstGeom>
+                        <a:solidFill>
+                          <a:schemeClr val="bg1"/>
+                        </a:solidFill>
+                        <a:ln>
+                          <a:solidFill>
+                            <a:schemeClr val="tx1"/>
+                          </a:solidFill>
+                        </a:ln>
+                      </wps:spPr>
+                      <wps:style>
+                        <a:lnRef idx="2">
+                          <a:schemeClr val="accent1">
+                            <a:shade val="50000"/>
+                          </a:schemeClr>
+                        </a:lnRef>
+                        <a:fillRef idx="1">
+                          <a:schemeClr val="accent1"/>
+                        </a:fillRef>
+                        <a:effectRef idx="0">
+                          <a:schemeClr val="accent1"/>
+                        </a:effectRef>
+                        <a:fontRef idx="minor">
+                          <a:schemeClr val="lt1"/>
+                        </a:fontRef>
+                      </wps:style>
+                      <wps:txbx>
+                        <w:txbxContent>
+                          <w:p>
+                            <w:pPr>
+                              <w:jc w:val="center"/>
+                              <w:rPr>
+                                <w:color w:val="000000" w:themeColor="text1"/>
+                              </w:rPr>
+                            </w:pPr>
+                            <w:r>
+                              <w:rPr>
+                                <w:color w:val="000000" w:themeColor="text1"/>
+                              </w:rPr>
+                              <w:t>Load and delete books</w:t>
+                            </w:r>
+                          </w:p>
+                        </w:txbxContent>
+                      </wps:txbx>
+                      <wps:bodyPr rot="0" spcFirstLastPara="0" vertOverflow="overflow" horzOverflow="overflow" vert="horz" wrap="square" lIns="91440" tIns="45720" rIns="91440" bIns="45720" numCol="1" spcCol="0" rtlCol="0" fromWordArt="0" anchor="ctr" anchorCtr="0" forceAA="0" compatLnSpc="1">
+                        <a:prstTxWarp prst="textNoShape">
+                          <a:avLst/>
+                        </a:prstTxWarp>
+                        <a:noAutofit/>
+                      </wps:bodyPr>
+                    </wps:wsp>
+                  </a:graphicData>
+                </a:graphic>
+                <wp14:sizeRelH relativeFrom="margin">
+                  <wp14:pctWidth>0</wp14:pctWidth>
+                </wp14:sizeRelH>
+                <wp14:sizeRelV relativeFrom="margin">
+                  <wp14:pctHeight>0</wp14:pctHeight>
+                </wp14:sizeRelV>
+              </wp:anchor>
+            </w:drawing>
+          </mc:Choice>
+          <mc:Fallback>
+            <w:pict>
+              <v:oval w14:anchorId="2FA11492" id="Oval 15" o:spid="_x0000_s1032" style="position:absolute;margin-left:277.5pt;margin-top:54.95pt;width:123.75pt;height:59.25pt;z-index:251672576;visibility:visible;mso-wrap-style:square;mso-width-percent:0;mso-height-percent:0;mso-wrap-distance-left:9pt;mso-wrap-distance-top:0;mso-wrap-distance-right:9pt;mso-wrap-distance-bottom:0;mso-position-horizontal:absolute;mso-position-horizontal-relative:text;mso-position-vertical:absolute;mso-position-vertical-relative:text;mso-width-percent:0;mso-height-percent:0;mso-width-relative:margin;mso-height-relative:margin;v-text-anchor:middle" o:gfxdata="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" fillcolor="white [3212]" strokecolor="black [3213]" strokeweight="1pt">
+                <v:stroke joinstyle="miter"/>
+                <v:textbox>
+                  <w:txbxContent>
+                    <w:p>
+                      <w:pPr>
+                        <w:jc w:val="center"/>
+                        <w:rPr>
+                          <w:color w:val="000000" w:themeColor="text1"/>
+                        </w:rPr>
+                      </w:pPr>
+                      <w:r>
+                        <w:rPr>
+                          <w:color w:val="000000" w:themeColor="text1"/>
+                        </w:rPr>
+                        <w:t>Load and delete books</w:t>
+                      </w:r>
+                    </w:p>
+                  </w:txbxContent>
+                </v:textbox>
+              </v:oval>
+            </w:pict>
+          </mc:Fallback>
+        </mc:AlternateContent>
+      </w:r>
+      <w:r>
+        <w:rPr>
+          <w:noProof/>
+        </w:rPr>
+        <mc:AlternateContent>
+          <mc:Choice Requires="wps">
+            <w:drawing>
+              <wp:anchor distT="0" distB="0" distL="114300" distR="114300" simplePos="0" relativeHeight="251668480" behindDoc="0" locked="0" layoutInCell="1" allowOverlap="1" wp14:anchorId="47B66FEE" wp14:editId="0273DDF7">
+                <wp:simplePos x="0" y="0"/>
+                <wp:positionH relativeFrom="column">
+                  <wp:posOffset>809626</wp:posOffset>
+                </wp:positionH>
+                <wp:positionV relativeFrom="paragraph">
+                  <wp:posOffset>2764790</wp:posOffset>
+                </wp:positionV>
+                <wp:extent cx="1085850" cy="95250"/>
+                <wp:effectExtent l="0" t="0" r="19050" b="19050"/>
+                <wp:wrapNone/>
+                <wp:docPr id="13" name="Straight Connector 13"/>
+                <wp:cNvGraphicFramePr/>
+                <a:graphic xmlns:a="http://schemas.openxmlformats.org/drawingml/2006/main">
+                  <a:graphicData uri="http://schemas.microsoft.com/office/word/2010/wordprocessingShape">
+                    <wps:wsp>
+                      <wps:cNvCnPr/>
+                      <wps:spPr>
+                        <a:xfrm flipV="1">
+                          <a:off x="0" y="0"/>
+                          <a:ext cx="1085850" cy="95250"/>
+                        </a:xfrm>
+                        <a:prstGeom prst="line">
+                          <a:avLst/>
+                        </a:prstGeom>
+                        <a:ln/>
+                      </wps:spPr>
+                      <wps:style>
+                        <a:lnRef idx="2">
+                          <a:schemeClr val="dk1"/>
+                        </a:lnRef>
+                        <a:fillRef idx="0">
+                          <a:schemeClr val="dk1"/>
+                        </a:fillRef>
+                        <a:effectRef idx="1">
+                          <a:schemeClr val="dk1"/>
+                        </a:effectRef>
+                        <a:fontRef idx="minor">
+                          <a:schemeClr val="tx1"/>
+                        </a:fontRef>
+                      </wps:style>
+                      <wps:bodyPr/>
+                    </wps:wsp>
+                  </a:graphicData>
+                </a:graphic>
+                <wp14:sizeRelH relativeFrom="margin">
+                  <wp14:pctWidth>0</wp14:pctWidth>
+                </wp14:sizeRelH>
+                <wp14:sizeRelV relativeFrom="margin">
+                  <wp14:pctHeight>0</wp14:pctHeight>
+                </wp14:sizeRelV>
+              </wp:anchor>
+            </w:drawing>
+          </mc:Choice>
+          <mc:Fallback>
+            <w:pict>
+              <v:line w14:anchorId="68AC3DE1" id="Straight Connector 13" o:spid="_x0000_s1026" style="position:absolute;flip:y;z-index:251668480;visibility:visible;mso-wrap-style:square;mso-width-percent:0;mso-height-percent:0;mso-wrap-distance-left:9pt;mso-wrap-distance-top:0;mso-wrap-distance-right:9pt;mso-wrap-distance-bottom:0;mso-position-horizontal:absolute;mso-position-horizontal-relative:text;mso-position-vertical:absolute;mso-position-vertical-relative:text;mso-width-percent:0;mso-height-percent:0;mso-width-relative:margin;mso-height-relative:margin" from="63.75pt,217.7pt" to="149.25pt,225.2pt" o:gfxdata="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" strokecolor="black [3200]" strokeweight="1pt">
+                <v:stroke joinstyle="miter"/>
+              </v:line>
+            </w:pict>
+          </mc:Fallback>
+        </mc:AlternateContent>
+      </w:r>
+      <w:r>
+        <w:rPr>
+          <w:noProof/>
+        </w:rPr>
+        <mc:AlternateContent>
+          <mc:Choice Requires="wps">
+            <w:drawing>
+              <wp:anchor distT="0" distB="0" distL="114300" distR="114300" simplePos="0" relativeHeight="251670528" behindDoc="0" locked="0" layoutInCell="1" allowOverlap="1" wp14:anchorId="48764892" wp14:editId="3217029B">
+                <wp:simplePos x="0" y="0"/>
+                <wp:positionH relativeFrom="column">
+                  <wp:posOffset>819151</wp:posOffset>
+                </wp:positionH>
+                <wp:positionV relativeFrom="paragraph">
+                  <wp:posOffset>3193414</wp:posOffset>
+                </wp:positionV>
+                <wp:extent cx="971550" cy="1171575"/>
+                <wp:effectExtent l="0" t="0" r="19050" b="28575"/>
+                <wp:wrapNone/>
+                <wp:docPr id="14" name="Straight Connector 14"/>
+                <wp:cNvGraphicFramePr/>
+                <a:graphic xmlns:a="http://schemas.openxmlformats.org/drawingml/2006/main">
+                  <a:graphicData uri="http://schemas.microsoft.com/office/word/2010/wordprocessingShape">
+                    <wps:wsp>
+                      <wps:cNvCnPr/>
+                      <wps:spPr>
+                        <a:xfrm>
+                          <a:off x="0" y="0"/>
+                          <a:ext cx="971550" cy="1171575"/>
+                        </a:xfrm>
+                        <a:prstGeom prst="line">
+                          <a:avLst/>
+                        </a:prstGeom>
+                        <a:ln/>
+                      </wps:spPr>
+                      <wps:style>
+                        <a:lnRef idx="2">
+                          <a:schemeClr val="dk1"/>
+                        </a:lnRef>
+                        <a:fillRef idx="0">
+                          <a:schemeClr val="dk1"/>
+                        </a:fillRef>
+                        <a:effectRef idx="1">
+                          <a:schemeClr val="dk1"/>
+                        </a:effectRef>
+                        <a:fontRef idx="minor">
+                          <a:schemeClr val="tx1"/>
+                        </a:fontRef>
+                      </wps:style>
+                      <wps:bodyPr/>
+                    </wps:wsp>
+                  </a:graphicData>
+                </a:graphic>
+                <wp14:sizeRelH relativeFrom="margin">
+                  <wp14:pctWidth>0</wp14:pctWidth>
+                </wp14:sizeRelH>
+                <wp14:sizeRelV relativeFrom="margin">
+                  <wp14:pctHeight>0</wp14:pctHeight>
+                </wp14:sizeRelV>
+              </wp:anchor>
+            </w:drawing>
+          </mc:Choice>
+          <mc:Fallback>
+            <w:pict>
+              <v:line w14:anchorId="6519B680" id="Straight Connector 14" o:spid="_x0000_s1026" style="position:absolute;z-index:251670528;visibility:visible;mso-wrap-style:square;mso-width-percent:0;mso-height-percent:0;mso-wrap-distance-left:9pt;mso-wrap-distance-top:0;mso-wrap-distance-right:9pt;mso-wrap-distance-bottom:0;mso-position-horizontal:absolute;mso-position-horizontal-relative:text;mso-position-vertical:absolute;mso-position-vertical-relative:text;mso-width-percent:0;mso-height-percent:0;mso-width-relative:margin;mso-height-relative:margin" from="64.5pt,251.45pt" to="141pt,343.7pt" o:gfxdata="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" strokecolor="black [3200]" strokeweight="1pt">
+                <v:stroke joinstyle="miter"/>
+              </v:line>
+            </w:pict>
+          </mc:Fallback>
+        </mc:AlternateContent>
+      </w:r>
+      <w:r>
+        <w:rPr>
+          <w:noProof/>
+        </w:rPr>
+        <mc:AlternateContent>
+          <mc:Choice Requires="wps">
+            <w:drawing>
+              <wp:anchor distT="0" distB="0" distL="114300" distR="114300" simplePos="0" relativeHeight="251666432" behindDoc="0" locked="0" layoutInCell="1" allowOverlap="1" wp14:anchorId="6142A5E5" wp14:editId="37CBBECA">
+                <wp:simplePos x="0" y="0"/>
+                <wp:positionH relativeFrom="column">
+                  <wp:posOffset>819149</wp:posOffset>
+                </wp:positionH>
+                <wp:positionV relativeFrom="paragraph">
+                  <wp:posOffset>1193165</wp:posOffset>
+                </wp:positionV>
+                <wp:extent cx="1133475" cy="1276350"/>
+                <wp:effectExtent l="0" t="0" r="28575" b="19050"/>
+                <wp:wrapNone/>
+                <wp:docPr id="12" name="Straight Connector 12"/>
+                <wp:cNvGraphicFramePr/>
+                <a:graphic xmlns:a="http://schemas.openxmlformats.org/drawingml/2006/main">
+                  <a:graphicData uri="http://schemas.microsoft.com/office/word/2010/wordprocessingShape">
+                    <wps:wsp>
+                      <wps:cNvCnPr/>
+                      <wps:spPr>
+                        <a:xfrm flipV="1">
+                          <a:off x="0" y="0"/>
+                          <a:ext cx="1133475" cy="1276350"/>
+                        </a:xfrm>
+                        <a:prstGeom prst="line">
+                          <a:avLst/>
+                        </a:prstGeom>
+                        <a:ln/>
+                      </wps:spPr>
+                      <wps:style>
+                        <a:lnRef idx="2">
+                          <a:schemeClr val="dk1"/>
+                        </a:lnRef>
+                        <a:fillRef idx="0">
+                          <a:schemeClr val="dk1"/>
+                        </a:fillRef>
+                        <a:effectRef idx="1">
+                          <a:schemeClr val="dk1"/>
+                        </a:effectRef>
+                        <a:fontRef idx="minor">
+                          <a:schemeClr val="tx1"/>
+                        </a:fontRef>
+                      </wps:style>
+                      <wps:bodyPr/>
+                    </wps:wsp>
+                  </a:graphicData>
+                </a:graphic>
+              </wp:anchor>
+            </w:drawing>
+          </mc:Choice>
+          <mc:Fallback>
+            <w:pict>
+              <v:line w14:anchorId="33EE8991" id="Straight Connector 12" o:spid="_x0000_s1026" style="position:absolute;flip:y;z-index:251666432;visibility:visible;mso-wrap-style:square;mso-wrap-distance-left:9pt;mso-wrap-distance-top:0;mso-wrap-distance-right:9pt;mso-wrap-distance-bottom:0;mso-position-horizontal:absolute;mso-position-horizontal-relative:text;mso-position-vertical:absolute;mso-position-vertical-relative:text" from="64.5pt,93.95pt" to="153.75pt,194.45pt" o:gfxdata="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" strokecolor="black [3200]" strokeweight="1pt">
+                <v:stroke joinstyle="miter"/>
+              </v:line>
+            </w:pict>
+          </mc:Fallback>
+        </mc:AlternateContent>
+      </w:r>
+      <w:r>
+        <w:rPr>
+          <w:noProof/>
+        </w:rPr>
+        <mc:AlternateContent>
+          <mc:Choice Requires="wps">
+            <w:drawing>
+              <wp:anchor distT="0" distB="0" distL="114300" distR="114300" simplePos="0" relativeHeight="251663360" behindDoc="0" locked="0" layoutInCell="1" allowOverlap="1" wp14:anchorId="5147A85F" wp14:editId="1E632AFE">
+                <wp:simplePos x="0" y="0"/>
+                <wp:positionH relativeFrom="column">
+                  <wp:posOffset>1895475</wp:posOffset>
+                </wp:positionH>
+                <wp:positionV relativeFrom="paragraph">
+                  <wp:posOffset>2374265</wp:posOffset>
+                </wp:positionV>
+                <wp:extent cx="1381125" cy="752475"/>
+                <wp:effectExtent l="0" t="0" r="28575" b="28575"/>
+                <wp:wrapNone/>
+                <wp:docPr id="5" name="Oval 5"/>
+                <wp:cNvGraphicFramePr/>
+                <a:graphic xmlns:a="http://schemas.openxmlformats.org/drawingml/2006/main">
+                  <a:graphicData uri="http://schemas.microsoft.com/office/word/2010/wordprocessingShape">
+                    <wps:wsp>
+                      <wps:cNvSpPr/>
+                      <wps:spPr>
+                        <a:xfrm>
+                          <a:off x="0" y="0"/>
+                          <a:ext cx="1381125" cy="752475"/>
+                        </a:xfrm>
+                        <a:prstGeom prst="ellipse">
+                          <a:avLst/>
+                        </a:prstGeom>
+                        <a:solidFill>
+                          <a:schemeClr val="bg1"/>
+                        </a:solidFill>
+                        <a:ln>
+                          <a:solidFill>
+                            <a:schemeClr val="tx1"/>
+                          </a:solidFill>
+                        </a:ln>
+                      </wps:spPr>
+                      <wps:style>
+                        <a:lnRef idx="2">
+                          <a:schemeClr val="accent1">
+                            <a:shade val="50000"/>
+                          </a:schemeClr>
+                        </a:lnRef>
+                        <a:fillRef idx="1">
+                          <a:schemeClr val="accent1"/>
+                        </a:fillRef>
+                        <a:effectRef idx="0">
+                          <a:schemeClr val="accent1"/>
+                        </a:effectRef>
+                        <a:fontRef idx="minor">
+                          <a:schemeClr val="lt1"/>
+                        </a:fontRef>
+                      </wps:style>
+                      <wps:txbx>
+                        <w:txbxContent>
+                          <w:p>
+                            <w:pPr>
+                              <w:jc w:val="center"/>
+                              <w:rPr>
+                                <w:color w:val="000000" w:themeColor="text1"/>
+                              </w:rPr>
+                            </w:pPr>
+                            <w:r>
+                              <w:rPr>
+                                <w:color w:val="000000" w:themeColor="text1"/>
+                              </w:rPr>
+                              <w:t>View/read</w:t>
+                            </w:r>
+                            <w:r>
+                              <w:rPr>
+                                <w:color w:val="000000" w:themeColor="text1"/>
+                              </w:rPr>
+                              <w:t xml:space="preserve"> books</w:t>
+                            </w:r>
+                          </w:p>
+                        </w:txbxContent>
+                      </wps:txbx>
+                      <wps:bodyPr rot="0" spcFirstLastPara="0" vertOverflow="overflow" horzOverflow="overflow" vert="horz" wrap="square" lIns="91440" tIns="45720" rIns="91440" bIns="45720" numCol="1" spcCol="0" rtlCol="0" fromWordArt="0" anchor="ctr" anchorCtr="0" forceAA="0" compatLnSpc="1">
+                        <a:prstTxWarp prst="textNoShape">
+                          <a:avLst/>
+                        </a:prstTxWarp>
+                        <a:noAutofit/>
+                      </wps:bodyPr>
+                    </wps:wsp>
+                  </a:graphicData>
+                </a:graphic>
+                <wp14:sizeRelH relativeFrom="margin">
+                  <wp14:pctWidth>0</wp14:pctWidth>
+                </wp14:sizeRelH>
+                <wp14:sizeRelV relativeFrom="margin">
+                  <wp14:pctHeight>0</wp14:pctHeight>
+                </wp14:sizeRelV>
+              </wp:anchor>
+            </w:drawing>
+          </mc:Choice>
+          <mc:Fallback>
+            <w:pict>
+              <v:oval w14:anchorId="5147A85F" id="Oval 5" o:spid="_x0000_s1033" style="position:absolute;margin-left:149.25pt;margin-top:186.95pt;width:108.75pt;height:59.25pt;z-index:251663360;visibility:visible;mso-wrap-style:square;mso-width-percent:0;mso-height-percent:0;mso-wrap-distance-left:9pt;mso-wrap-distance-top:0;mso-wrap-distance-right:9pt;mso-wrap-distance-bottom:0;mso-position-horizontal:absolute;mso-position-horizontal-relative:text;mso-position-vertical:absolute;mso-position-vertical-relative:text;mso-width-percent:0;mso-height-percent:0;mso-width-relative:margin;mso-height-relative:margin;v-text-anchor:middle" o:gfxdata="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" fillcolor="white [3212]" strokecolor="black [3213]" strokeweight="1pt">
+                <v:stroke joinstyle="miter"/>
+                <v:textbox>
+                  <w:txbxContent>
+                    <w:p>
+                      <w:pPr>
+                        <w:jc w:val="center"/>
+                        <w:rPr>
+                          <w:color w:val="000000" w:themeColor="text1"/>
+                        </w:rPr>
+                      </w:pPr>
+                      <w:r>
+                        <w:rPr>
+                          <w:color w:val="000000" w:themeColor="text1"/>
+                        </w:rPr>
+                        <w:t>View/read</w:t>
+                      </w:r>
+                      <w:r>
+                        <w:rPr>
+                          <w:color w:val="000000" w:themeColor="text1"/>
+                        </w:rPr>
+                        <w:t xml:space="preserve"> books</w:t>
+                      </w:r>
+                    </w:p>
+                  </w:txbxContent>
+                </v:textbox>
+              </v:oval>
+            </w:pict>
+          </mc:Fallback>
+        </mc:AlternateContent>
+      </w:r>
+      <w:r>
+        <w:rPr>
+          <w:noProof/>
+        </w:rPr>
+        <mc:AlternateContent>
+          <mc:Choice Requires="wps">
+            <w:drawing>
+              <wp:anchor distT="0" distB="0" distL="114300" distR="114300" simplePos="0" relativeHeight="251665408" behindDoc="0" locked="0" layoutInCell="1" allowOverlap="1" wp14:anchorId="31673B7B" wp14:editId="5D75236B">
+                <wp:simplePos x="0" y="0"/>
+                <wp:positionH relativeFrom="column">
+                  <wp:posOffset>1685925</wp:posOffset>
+                </wp:positionH>
+                <wp:positionV relativeFrom="paragraph">
+                  <wp:posOffset>4174490</wp:posOffset>
+                </wp:positionV>
+                <wp:extent cx="1581150" cy="742950"/>
+                <wp:effectExtent l="0" t="0" r="19050" b="19050"/>
+                <wp:wrapNone/>
+                <wp:docPr id="6" name="Oval 6"/>
+                <wp:cNvGraphicFramePr/>
+                <a:graphic xmlns:a="http://schemas.openxmlformats.org/drawingml/2006/main">
+                  <a:graphicData uri="http://schemas.microsoft.com/office/word/2010/wordprocessingShape">
+                    <wps:wsp>
+                      <wps:cNvSpPr/>
+                      <wps:spPr>
+                        <a:xfrm>
+                          <a:off x="0" y="0"/>
+                          <a:ext cx="1581150" cy="742950"/>
+                        </a:xfrm>
+                        <a:prstGeom prst="ellipse">
+                          <a:avLst/>
+                        </a:prstGeom>
+                        <a:solidFill>
+                          <a:schemeClr val="bg1"/>
+                        </a:solidFill>
+                        <a:ln>
+                          <a:solidFill>
+                            <a:schemeClr val="tx1"/>
+                          </a:solidFill>
+                        </a:ln>
+                      </wps:spPr>
+                      <wps:style>
+                        <a:lnRef idx="2">
+                          <a:schemeClr val="accent1">
+                            <a:shade val="50000"/>
+                          </a:schemeClr>
+                        </a:lnRef>
+                        <a:fillRef idx="1">
+                          <a:schemeClr val="accent1"/>
+                        </a:fillRef>
+                        <a:effectRef idx="0">
+                          <a:schemeClr val="accent1"/>
+                        </a:effectRef>
+                        <a:fontRef idx="minor">
+                          <a:schemeClr val="lt1"/>
+                        </a:fontRef>
+                      </wps:style>
+                      <wps:txbx>
+                        <w:txbxContent>
+                          <w:p>
+                            <w:pPr>
+                              <w:jc w:val="center"/>
+                              <w:rPr>
+                                <w:color w:val="000000" w:themeColor="text1"/>
+                              </w:rPr>
+                            </w:pPr>
+                            <w:r>
+                              <w:rPr>
+                                <w:color w:val="000000" w:themeColor="text1"/>
+                              </w:rPr>
+                              <w:t>Manage book notations</w:t>
+                            </w:r>
+                          </w:p>
+                        </w:txbxContent>
+                      </wps:txbx>
+                      <wps:bodyPr rot="0" spcFirstLastPara="0" vertOverflow="overflow" horzOverflow="overflow" vert="horz" wrap="square" lIns="91440" tIns="45720" rIns="91440" bIns="45720" numCol="1" spcCol="0" rtlCol="0" fromWordArt="0" anchor="ctr" anchorCtr="0" forceAA="0" compatLnSpc="1">
+                        <a:prstTxWarp prst="textNoShape">
+                          <a:avLst/>
+                        </a:prstTxWarp>
+                        <a:noAutofit/>
+                      </wps:bodyPr>
+                    </wps:wsp>
+                  </a:graphicData>
+                </a:graphic>
+                <wp14:sizeRelH relativeFrom="margin">
+                  <wp14:pctWidth>0</wp14:pctWidth>
+                </wp14:sizeRelH>
+                <wp14:sizeRelV relativeFrom="margin">
+                  <wp14:pctHeight>0</wp14:pctHeight>
+                </wp14:sizeRelV>
+              </wp:anchor>
+            </w:drawing>
+          </mc:Choice>
+          <mc:Fallback>
+            <w:pict>
+              <v:oval w14:anchorId="31673B7B" id="Oval 6" o:spid="_x0000_s1034" style="position:absolute;margin-left:132.75pt;margin-top:328.7pt;width:124.5pt;height:58.5pt;z-index:251665408;visibility:visible;mso-wrap-style:square;mso-width-percent:0;mso-height-percent:0;mso-wrap-distance-left:9pt;mso-wrap-distance-top:0;mso-wrap-distance-right:9pt;mso-wrap-distance-bottom:0;mso-position-horizontal:absolute;mso-position-horizontal-relative:text;mso-position-vertical:absolute;mso-position-vertical-relative:text;mso-width-percent:0;mso-height-percent:0;mso-width-relative:margin;mso-height-relative:margin;v-text-anchor:middle" o:gfxdata="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" fillcolor="white [3212]" strokecolor="black [3213]" strokeweight="1pt">
+                <v:stroke joinstyle="miter"/>
+                <v:textbox>
+                  <w:txbxContent>
+                    <w:p>
+                      <w:pPr>
+                        <w:jc w:val="center"/>
+                        <w:rPr>
+                          <w:color w:val="000000" w:themeColor="text1"/>
+                        </w:rPr>
+                      </w:pPr>
+                      <w:r>
+                        <w:rPr>
+                          <w:color w:val="000000" w:themeColor="text1"/>
+                        </w:rPr>
+                        <w:t>Manage book notations</w:t>
+                      </w:r>
+                    </w:p>
+                  </w:txbxContent>
+                </v:textbox>
+              </v:oval>
+            </w:pict>
+          </mc:Fallback>
+        </mc:AlternateContent>
+      </w:r>
+      <w:r>
+        <w:rPr>
+          <w:noProof/>
+        </w:rPr>
+        <mc:AlternateContent>
+          <mc:Choice Requires="wps">
+            <w:drawing>
+              <wp:anchor distT="0" distB="0" distL="114300" distR="114300" simplePos="0" relativeHeight="251661312" behindDoc="0" locked="0" layoutInCell="1" allowOverlap="1" wp14:anchorId="272D40C2" wp14:editId="71DCB535">
+                <wp:simplePos x="0" y="0"/>
+                <wp:positionH relativeFrom="column">
+                  <wp:posOffset>1838325</wp:posOffset>
+                </wp:positionH>
+                <wp:positionV relativeFrom="paragraph">
+                  <wp:posOffset>631190</wp:posOffset>
+                </wp:positionV>
+                <wp:extent cx="1114425" cy="676275"/>
+                <wp:effectExtent l="0" t="0" r="28575" b="28575"/>
+                <wp:wrapNone/>
+                <wp:docPr id="4" name="Oval 4"/>
+                <wp:cNvGraphicFramePr/>
+                <a:graphic xmlns:a="http://schemas.openxmlformats.org/drawingml/2006/main">
+                  <a:graphicData uri="http://schemas.microsoft.com/office/word/2010/wordprocessingShape">
+                    <wps:wsp>
+                      <wps:cNvSpPr/>
+                      <wps:spPr>
+                        <a:xfrm>
+                          <a:off x="0" y="0"/>
+                          <a:ext cx="1114425" cy="676275"/>
+                        </a:xfrm>
+                        <a:prstGeom prst="ellipse">
+                          <a:avLst/>
+                        </a:prstGeom>
+                        <a:solidFill>
+                          <a:schemeClr val="bg1"/>
+                        </a:solidFill>
+                        <a:ln>
+                          <a:solidFill>
+                            <a:schemeClr val="tx1"/>
+                          </a:solidFill>
+                        </a:ln>
+                      </wps:spPr>
+                      <wps:style>
+                        <a:lnRef idx="2">
+                          <a:schemeClr val="accent1">
+                            <a:shade val="50000"/>
+                          </a:schemeClr>
+                        </a:lnRef>
+                        <a:fillRef idx="1">
+                          <a:schemeClr val="accent1"/>
+                        </a:fillRef>
+                        <a:effectRef idx="0">
+                          <a:schemeClr val="accent1"/>
+                        </a:effectRef>
+                        <a:fontRef idx="minor">
+                          <a:schemeClr val="lt1"/>
+                        </a:fontRef>
+                      </wps:style>
+                      <wps:txbx>
+                        <w:txbxContent>
+                          <w:p>
+                            <w:pPr>
+                              <w:jc w:val="center"/>
+                              <w:rPr>
+                                <w:color w:val="000000" w:themeColor="text1"/>
+                              </w:rPr>
+                            </w:pPr>
+                            <w:r>
+                              <w:rPr>
+                                <w:color w:val="000000" w:themeColor="text1"/>
+                              </w:rPr>
+                              <w:t>Manage books</w:t>
+                            </w:r>
+                          </w:p>
+                        </w:txbxContent>
+                      </wps:txbx>
+                      <wps:bodyPr rot="0" spcFirstLastPara="0" vertOverflow="overflow" horzOverflow="overflow" vert="horz" wrap="square" lIns="91440" tIns="45720" rIns="91440" bIns="45720" numCol="1" spcCol="0" rtlCol="0" fromWordArt="0" anchor="ctr" anchorCtr="0" forceAA="0" compatLnSpc="1">
+                        <a:prstTxWarp prst="textNoShape">
+                          <a:avLst/>
+                        </a:prstTxWarp>
+                        <a:noAutofit/>
+                      </wps:bodyPr>
+                    </wps:wsp>
+                  </a:graphicData>
+                </a:graphic>
+                <wp14:sizeRelH relativeFrom="margin">
+                  <wp14:pctWidth>0</wp14:pctWidth>
+                </wp14:sizeRelH>
+                <wp14:sizeRelV relativeFrom="margin">
+                  <wp14:pctHeight>0</wp14:pctHeight>
+                </wp14:sizeRelV>
+              </wp:anchor>
+            </w:drawing>
+          </mc:Choice>
+          <mc:Fallback>
+            <w:pict>
+              <v:oval w14:anchorId="272D40C2" id="Oval 4" o:spid="_x0000_s1035" style="position:absolute;margin-left:144.75pt;margin-top:49.7pt;width:87.75pt;height:53.25pt;z-index:251661312;visibility:visible;mso-wrap-style:square;mso-width-percent:0;mso-height-percent:0;mso-wrap-distance-left:9pt;mso-wrap-distance-top:0;mso-wrap-distance-right:9pt;mso-wrap-distance-bottom:0;mso-position-horizontal:absolute;mso-position-horizontal-relative:text;mso-position-vertical:absolute;mso-position-vertical-relative:text;mso-width-percent:0;mso-height-percent:0;mso-width-relative:margin;mso-height-relative:margin;v-text-anchor:middle" o:gfxdata="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" fillcolor="white [3212]" strokecolor="black [3213]" strokeweight="1pt">
+                <v:stroke joinstyle="miter"/>
+                <v:textbox>
+                  <w:txbxContent>
+                    <w:p>
+                      <w:pPr>
+                        <w:jc w:val="center"/>
+                        <w:rPr>
+                          <w:color w:val="000000" w:themeColor="text1"/>
+                        </w:rPr>
+                      </w:pPr>
+                      <w:r>
+                        <w:rPr>
+                          <w:color w:val="000000" w:themeColor="text1"/>
+                        </w:rPr>
+                        <w:t>Manage books</w:t>
+                      </w:r>
+                    </w:p>
+                  </w:txbxContent>
+                </v:textbox>
+              </v:oval>
+            </w:pict>
+          </mc:Fallback>
+        </mc:AlternateContent>
+      </w:r>
+      <w:r>
+        <w:rPr>
+          <w:noProof/>
+        </w:rPr>
+        <mc:AlternateContent>
+          <mc:Choice Requires="wpg">
+            <w:drawing>
+              <wp:anchor distT="0" distB="0" distL="114300" distR="114300" simplePos="0" relativeHeight="251659264" behindDoc="0" locked="0" layoutInCell="1" allowOverlap="1" wp14:anchorId="512B6656" wp14:editId="3B209D54">
+                <wp:simplePos x="0" y="0"/>
+                <wp:positionH relativeFrom="column">
+                  <wp:posOffset>66675</wp:posOffset>
+                </wp:positionH>
+                <wp:positionV relativeFrom="paragraph">
+                  <wp:posOffset>2259965</wp:posOffset>
+                </wp:positionV>
+                <wp:extent cx="914400" cy="1271905"/>
+                <wp:effectExtent l="0" t="0" r="0" b="4445"/>
+                <wp:wrapTight wrapText="bothSides">
+                  <wp:wrapPolygon edited="0">
+                    <wp:start x="9000" y="0"/>
+                    <wp:lineTo x="5850" y="5500"/>
+                    <wp:lineTo x="5400" y="8735"/>
+                    <wp:lineTo x="5850" y="10676"/>
+                    <wp:lineTo x="7650" y="10676"/>
+                    <wp:lineTo x="4950" y="15852"/>
+                    <wp:lineTo x="4950" y="21352"/>
+                    <wp:lineTo x="19800" y="21352"/>
+                    <wp:lineTo x="20250" y="15852"/>
+                    <wp:lineTo x="15750" y="12294"/>
+                    <wp:lineTo x="16200" y="7764"/>
+                    <wp:lineTo x="15300" y="5500"/>
+                    <wp:lineTo x="12150" y="0"/>
+                    <wp:lineTo x="9000" y="0"/>
+                  </wp:wrapPolygon>
+                </wp:wrapTight>
+                <wp:docPr id="2" name="Group 2"/>
+                <wp:cNvGraphicFramePr/>
+                <a:graphic xmlns:a="http://schemas.openxmlformats.org/drawingml/2006/main">
+                  <a:graphicData uri="http://schemas.microsoft.com/office/word/2010/wordprocessingGroup">
+                    <wpg:wgp>
+                      <wpg:cNvGrpSpPr/>
+                      <wpg:grpSpPr>
+                        <a:xfrm>
+                          <a:off x="0" y="0"/>
+                          <a:ext cx="914400" cy="1271905"/>
+                          <a:chOff x="0" y="0"/>
+                          <a:chExt cx="914400" cy="1271905"/>
+                        </a:xfrm>
+                      </wpg:grpSpPr>
+                      <pic:pic xmlns:pic="http://schemas.openxmlformats.org/drawingml/2006/picture">
+                        <pic:nvPicPr>
+                          <pic:cNvPr id="1" name="Graphic 1" descr="Man"/>
+                          <pic:cNvPicPr>
+                            <a:picLocks noChangeAspect="1"/>
+                          </pic:cNvPicPr>
+                        </pic:nvPicPr>
+                        <pic:blipFill>
+                          <a:blip r:embed="rId4">
+                            <a:extLst>
+                              <a:ext uri="{28A0092B-C50C-407E-A947-70E740481C1C}">
+                                <a14:useLocalDpi xmlns:a14="http://schemas.microsoft.com/office/drawing/2010/main" val="0"/>
+                              </a:ext>
+                              <a:ext uri="{96DAC541-7B7A-43D3-8B79-37D633B846F1}">
+                                <asvg:svgBlip xmlns:asvg="http://schemas.microsoft.com/office/drawing/2016/SVG/main" r:embed="rId5"/>
+                              </a:ext>
+                            </a:extLst>
+                          </a:blip>
+                          <a:stretch>
+                            <a:fillRect/>
+                          </a:stretch>
+                        </pic:blipFill>
+                        <pic:spPr>
+                          <a:xfrm>
+                            <a:off x="0" y="0"/>
+                            <a:ext cx="914400" cy="914400"/>
+                          </a:xfrm>
+                          <a:prstGeom prst="rect">
+                            <a:avLst/>
+                          </a:prstGeom>
+                        </pic:spPr>
+                      </pic:pic>
+                      <wps:wsp>
+                        <wps:cNvPr id="217" name="Text Box 2"/>
+                        <wps:cNvSpPr txBox="1">
+                          <a:spLocks noChangeArrowheads="1"/>
+                        </wps:cNvSpPr>
+                        <wps:spPr bwMode="auto">
+                          <a:xfrm>
+                            <a:off x="238125" y="885825"/>
+                            <a:ext cx="581025" cy="386080"/>
+                          </a:xfrm>
+                          <a:prstGeom prst="rect">
+                            <a:avLst/>
+                          </a:prstGeom>
+                          <a:solidFill>
+                            <a:srgbClr val="FFFFFF"/>
+                          </a:solidFill>
+                          <a:ln w="9525">
+                            <a:noFill/>
+                            <a:miter lim="800000"/>
+                            <a:headEnd/>
+                            <a:tailEnd/>
+                          </a:ln>
+                        </wps:spPr>
+                        <wps:txbx>
+                          <w:txbxContent>
+                            <w:p>
+                              <w:r>
+                                <w:t>User</w:t>
+                              </w:r>
+                            </w:p>
+                          </w:txbxContent>
+                        </wps:txbx>
+                        <wps:bodyPr rot="0" vert="horz" wrap="square" lIns="91440" tIns="45720" rIns="91440" bIns="45720" anchor="t" anchorCtr="0">
+                          <a:spAutoFit/>
+                        </wps:bodyPr>
+                      </wps:wsp>
+                    </wpg:wgp>
+                  </a:graphicData>
+                </a:graphic>
+              </wp:anchor>
+            </w:drawing>
+          </mc:Choice>
+          <mc:Fallback>
+            <w:pict>
+              <v:group w14:anchorId="512B6656" id="Group 2" o:spid="_x0000_s1036" style="position:absolute;margin-left:5.25pt;margin-top:177.95pt;width:1in;height:100.15pt;z-index:251659264" coordsize="9144,12719" o:gfxdata="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">
+                <v:shapetype id="_x0000_t75" coordsize="21600,21600" o:spt="75" o:preferrelative="t" path="m@4@5l@4@11@9@11@9@5xe" filled="f" stroked="f">
+                  <v:stroke joinstyle="miter"/>
+                  <v:formulas>
+                    <v:f eqn="if lineDrawn pixelLineWidth 0"/>
+                    <v:f eqn="sum @0 1 0"/>
+                    <v:f eqn="sum 0 0 @1"/>
+                    <v:f eqn="prod @2 1 2"/>
+                    <v:f eqn="prod @3 21600 pixelWidth"/>
+                    <v:f eqn="prod @3 21600 pixelHeight"/>
+                    <v:f eqn="sum @0 0 1"/>
+                    <v:f eqn="prod @6 1 2"/>
+                    <v:f eqn="prod @7 21600 pixelWidth"/>
+                    <v:f eqn="sum @8 21600 0"/>
+                    <v:f eqn="prod @7 21600 pixelHeight"/>
+                    <v:f eqn="sum @10 21600 0"/>
+                  </v:formulas>
+                  <v:path o:extrusionok="f" gradientshapeok="t" o:connecttype="rect"/>
+                  <o:lock v:ext="edit" aspectratio="t"/>
+                </v:shapetype>
+                <v:shape id="Graphic 1" o:spid="_x0000_s1037" type="#_x0000_t75" alt="Man" style="position:absolute;width:9144;height:9144;visibility:visible;mso-wrap-style:square" o:gfxdata="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">
+                  <v:imagedata r:id="rId6" o:title="Man"/>
+                </v:shape>
+                <v:shape id="_x0000_s1038" type="#_x0000_t202" style="position:absolute;left:2381;top:8858;width:5810;height:3861;visibility:visible;mso-wrap-style:square;v-text-anchor:top" o:gfxdata="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" stroked="f">
+                  <v:textbox style="mso-fit-shape-to-text:t">
+                    <w:txbxContent>
+                      <w:p>
+                        <w:r>
+                          <w:t>User</w:t>
+                        </w:r>
+                      </w:p>
+                    </w:txbxContent>
+                  </v:textbox>
+                </v:shape>
+                <w10:wrap type="tight"/>
+              </v:group>
+            </w:pict>
+          </mc:Fallback>
+        </mc:AlternateContent>
+      </w:r>
+      <w:r>
+        <w:rPr>
+          <w:noProof/>
+        </w:rPr>
+        <mc:AlternateContent>
+          <mc:Choice Requires="wps">
+            <w:drawing>
+              <wp:anchor distT="0" distB="0" distL="114300" distR="114300" simplePos="0" relativeHeight="251660288" behindDoc="0" locked="0" layoutInCell="1" allowOverlap="1" wp14:anchorId="1E2E38CB" wp14:editId="6D4068B8">
+                <wp:simplePos x="0" y="0"/>
+                <wp:positionH relativeFrom="column">
+                  <wp:posOffset>1200150</wp:posOffset>
+                </wp:positionH>
+                <wp:positionV relativeFrom="paragraph">
+                  <wp:posOffset>78740</wp:posOffset>
+                </wp:positionV>
+                <wp:extent cx="4371975" cy="5667375"/>
+                <wp:effectExtent l="0" t="0" r="28575" b="28575"/>
+                <wp:wrapNone/>
+                <wp:docPr id="3" name="Rectangle 3"/>
+                <wp:cNvGraphicFramePr/>
+                <a:graphic xmlns:a="http://schemas.openxmlformats.org/drawingml/2006/main">
+                  <a:graphicData uri="http://schemas.microsoft.com/office/word/2010/wordprocessingShape">
+                    <wps:wsp>
+                      <wps:cNvSpPr/>
+                      <wps:spPr>
+                        <a:xfrm>
+                          <a:off x="0" y="0"/>
+                          <a:ext cx="4371975" cy="5667375"/>
+                        </a:xfrm>
+                        <a:prstGeom prst="rect">
+                          <a:avLst/>
+                        </a:prstGeom>
+                        <a:noFill/>
+                        <a:ln>
+                          <a:solidFill>
+                            <a:schemeClr val="tx1"/>
+                          </a:solidFill>
+                        </a:ln>
+                      </wps:spPr>
+                      <wps:style>
+                        <a:lnRef idx="2">
+                          <a:schemeClr val="accent1">
+                            <a:shade val="50000"/>
+                          </a:schemeClr>
+                        </a:lnRef>
+                        <a:fillRef idx="1">
+                          <a:schemeClr val="accent1"/>
+                        </a:fillRef>
+                        <a:effectRef idx="0">
+                          <a:schemeClr val="accent1"/>
+                        </a:effectRef>
+                        <a:fontRef idx="minor">
+                          <a:schemeClr val="lt1"/>
+                        </a:fontRef>
+                      </wps:style>
+                      <wps:bodyPr rot="0" spcFirstLastPara="0" vertOverflow="overflow" horzOverflow="overflow" vert="horz" wrap="square" lIns="91440" tIns="45720" rIns="91440" bIns="45720" numCol="1" spcCol="0" rtlCol="0" fromWordArt="0" anchor="ctr" anchorCtr="0" forceAA="0" compatLnSpc="1">
+                        <a:prstTxWarp prst="textNoShape">
+                          <a:avLst/>
+                        </a:prstTxWarp>
+                        <a:noAutofit/>
+                      </wps:bodyPr>
+                    </wps:wsp>
+                  </a:graphicData>
+                </a:graphic>
+              </wp:anchor>
+            </w:drawing>
+          </mc:Choice>
+          <mc:Fallback>
+            <w:pict>
+              <v:rect w14:anchorId="6A692251" id="Rectangle 3" o:spid="_x0000_s1026" style="position:absolute;margin-left:94.5pt;margin-top:6.2pt;width:344.25pt;height:446.25pt;z-index:251660288;visibility:visible;mso-wrap-style:square;mso-wrap-distance-left:9pt;mso-wrap-distance-top:0;mso-wrap-distance-right:9pt;mso-wrap-distance-bottom:0;mso-position-horizontal:absolute;mso-position-horizontal-relative:text;mso-position-vertical:absolute;mso-position-vertical-relative:text;v-text-anchor:middle" o:gfxdata="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" filled="f" strokecolor="black [3213]" strokeweight="1pt"/>
+            </w:pict>
+          </mc:Fallback>
+        </mc:AlternateContent>
+      </w:r>
+    </w:p>
     <w:sectPr>
       <w:pgSz w:w="12240" w:h="15840"/>
       <w:pgMar w:top="1440" w:right="1440" w:bottom="1440" w:left="1440" w:header="720" w:footer="720" w:gutter="0"/>

</xml_diff>

<commit_message>
Edit to use case diagram
</commit_message>
<xml_diff>
--- a/requirements.docx
+++ b/requirements.docx
@@ -684,18 +684,18 @@
         <mc:AlternateContent>
           <mc:Choice Requires="wps">
             <w:drawing>
-              <wp:anchor distT="0" distB="0" distL="114300" distR="114300" simplePos="0" relativeHeight="251692032" behindDoc="0" locked="0" layoutInCell="1" allowOverlap="1" wp14:anchorId="119B573D" wp14:editId="387877AE">
+              <wp:anchor distT="0" distB="0" distL="114300" distR="114300" simplePos="0" relativeHeight="251712512" behindDoc="0" locked="0" layoutInCell="1" allowOverlap="1" wp14:anchorId="0B27091B" wp14:editId="2A5D6E18">
                 <wp:simplePos x="0" y="0"/>
                 <wp:positionH relativeFrom="column">
-                  <wp:posOffset>3419475</wp:posOffset>
+                  <wp:posOffset>3190875</wp:posOffset>
                 </wp:positionH>
                 <wp:positionV relativeFrom="paragraph">
-                  <wp:posOffset>2701290</wp:posOffset>
+                  <wp:posOffset>4126865</wp:posOffset>
                 </wp:positionV>
                 <wp:extent cx="962025" cy="238125"/>
-                <wp:effectExtent l="0" t="114300" r="0" b="123825"/>
+                <wp:effectExtent l="0" t="38100" r="0" b="47625"/>
                 <wp:wrapNone/>
-                <wp:docPr id="192" name="Text Box 2"/>
+                <wp:docPr id="206" name="Text Box 2"/>
                 <wp:cNvGraphicFramePr>
                   <a:graphicFrameLocks xmlns:a="http://schemas.openxmlformats.org/drawingml/2006/main"/>
                 </wp:cNvGraphicFramePr>
@@ -706,7 +706,7 @@
                         <a:spLocks noChangeArrowheads="1"/>
                       </wps:cNvSpPr>
                       <wps:spPr bwMode="auto">
-                        <a:xfrm rot="20404760">
+                        <a:xfrm rot="21193802">
                           <a:off x="0" y="0"/>
                           <a:ext cx="962025" cy="238125"/>
                         </a:xfrm>
@@ -751,11 +751,11 @@
           </mc:Choice>
           <mc:Fallback>
             <w:pict>
-              <v:shapetype w14:anchorId="119B573D" id="_x0000_t202" coordsize="21600,21600" o:spt="202" path="m,l,21600r21600,l21600,xe">
+              <v:shapetype w14:anchorId="0B27091B" id="_x0000_t202" coordsize="21600,21600" o:spt="202" path="m,l,21600r21600,l21600,xe">
                 <v:stroke joinstyle="miter"/>
                 <v:path gradientshapeok="t" o:connecttype="rect"/>
               </v:shapetype>
-              <v:shape id="Text Box 2" o:spid="_x0000_s1026" type="#_x0000_t202" style="position:absolute;margin-left:269.25pt;margin-top:212.7pt;width:75.75pt;height:18.75pt;rotation:-1305521fd;z-index:251692032;visibility:visible;mso-wrap-style:square;mso-width-percent:0;mso-height-percent:0;mso-wrap-distance-left:9pt;mso-wrap-distance-top:0;mso-wrap-distance-right:9pt;mso-wrap-distance-bottom:0;mso-position-horizontal:absolute;mso-position-horizontal-relative:text;mso-position-vertical:absolute;mso-position-vertical-relative:text;mso-width-percent:0;mso-height-percent:0;mso-width-relative:margin;mso-height-relative:margin;v-text-anchor:top" o:gfxdata="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" filled="f" stroked="f">
+              <v:shape id="Text Box 2" o:spid="_x0000_s1026" type="#_x0000_t202" style="position:absolute;margin-left:251.25pt;margin-top:324.95pt;width:75.75pt;height:18.75pt;rotation:-443677fd;z-index:251712512;visibility:visible;mso-wrap-style:square;mso-width-percent:0;mso-height-percent:0;mso-wrap-distance-left:9pt;mso-wrap-distance-top:0;mso-wrap-distance-right:9pt;mso-wrap-distance-bottom:0;mso-position-horizontal:absolute;mso-position-horizontal-relative:text;mso-position-vertical:absolute;mso-position-vertical-relative:text;mso-width-percent:0;mso-height-percent:0;mso-width-relative:margin;mso-height-relative:margin;v-text-anchor:top" o:gfxdata="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" filled="f" stroked="f">
                 <v:textbox>
                   <w:txbxContent>
                     <w:p>
@@ -781,18 +781,18 @@
         <mc:AlternateContent>
           <mc:Choice Requires="wps">
             <w:drawing>
-              <wp:anchor distT="0" distB="0" distL="114300" distR="114300" simplePos="0" relativeHeight="251694080" behindDoc="0" locked="0" layoutInCell="1" allowOverlap="1" wp14:anchorId="4FE89BFE" wp14:editId="00941193">
+              <wp:anchor distT="0" distB="0" distL="114300" distR="114300" simplePos="0" relativeHeight="251710464" behindDoc="0" locked="0" layoutInCell="1" allowOverlap="1" wp14:anchorId="4108E307" wp14:editId="23F1CB46">
                 <wp:simplePos x="0" y="0"/>
                 <wp:positionH relativeFrom="column">
-                  <wp:posOffset>3371850</wp:posOffset>
+                  <wp:posOffset>2724016</wp:posOffset>
                 </wp:positionH>
                 <wp:positionV relativeFrom="paragraph">
-                  <wp:posOffset>4460240</wp:posOffset>
+                  <wp:posOffset>3774680</wp:posOffset>
                 </wp:positionV>
                 <wp:extent cx="962025" cy="238125"/>
-                <wp:effectExtent l="0" t="95250" r="0" b="85725"/>
+                <wp:effectExtent l="0" t="209550" r="0" b="219075"/>
                 <wp:wrapNone/>
-                <wp:docPr id="193" name="Text Box 2"/>
+                <wp:docPr id="205" name="Text Box 2"/>
                 <wp:cNvGraphicFramePr>
                   <a:graphicFrameLocks xmlns:a="http://schemas.openxmlformats.org/drawingml/2006/main"/>
                 </wp:cNvGraphicFramePr>
@@ -803,7 +803,7 @@
                         <a:spLocks noChangeArrowheads="1"/>
                       </wps:cNvSpPr>
                       <wps:spPr bwMode="auto">
-                        <a:xfrm rot="20703426">
+                        <a:xfrm rot="19436856">
                           <a:off x="0" y="0"/>
                           <a:ext cx="962025" cy="238125"/>
                         </a:xfrm>
@@ -848,7 +848,7 @@
           </mc:Choice>
           <mc:Fallback>
             <w:pict>
-              <v:shape w14:anchorId="4FE89BFE" id="_x0000_s1027" type="#_x0000_t202" style="position:absolute;margin-left:265.5pt;margin-top:351.2pt;width:75.75pt;height:18.75pt;rotation:-979298fd;z-index:251694080;visibility:visible;mso-wrap-style:square;mso-width-percent:0;mso-height-percent:0;mso-wrap-distance-left:9pt;mso-wrap-distance-top:0;mso-wrap-distance-right:9pt;mso-wrap-distance-bottom:0;mso-position-horizontal:absolute;mso-position-horizontal-relative:text;mso-position-vertical:absolute;mso-position-vertical-relative:text;mso-width-percent:0;mso-height-percent:0;mso-width-relative:margin;mso-height-relative:margin;v-text-anchor:top" o:gfxdata="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" filled="f" stroked="f">
+              <v:shape w14:anchorId="4108E307" id="_x0000_s1027" type="#_x0000_t202" style="position:absolute;margin-left:214.5pt;margin-top:297.2pt;width:75.75pt;height:18.75pt;rotation:-2362730fd;z-index:251710464;visibility:visible;mso-wrap-style:square;mso-width-percent:0;mso-height-percent:0;mso-wrap-distance-left:9pt;mso-wrap-distance-top:0;mso-wrap-distance-right:9pt;mso-wrap-distance-bottom:0;mso-position-horizontal:absolute;mso-position-horizontal-relative:text;mso-position-vertical:absolute;mso-position-vertical-relative:text;mso-width-percent:0;mso-height-percent:0;mso-width-relative:margin;mso-height-relative:margin;v-text-anchor:top" o:gfxdata="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" filled="f" stroked="f">
                 <v:textbox>
                   <w:txbxContent>
                     <w:p>
@@ -872,20 +872,578 @@
           <w:noProof/>
         </w:rPr>
         <mc:AlternateContent>
+          <mc:Choice Requires="wpg">
+            <w:drawing>
+              <wp:anchor distT="0" distB="0" distL="114300" distR="114300" simplePos="0" relativeHeight="251706368" behindDoc="0" locked="0" layoutInCell="1" allowOverlap="1" wp14:anchorId="4F1CC90C" wp14:editId="642ED85E">
+                <wp:simplePos x="0" y="0"/>
+                <wp:positionH relativeFrom="column">
+                  <wp:posOffset>3248025</wp:posOffset>
+                </wp:positionH>
+                <wp:positionV relativeFrom="paragraph">
+                  <wp:posOffset>4364990</wp:posOffset>
+                </wp:positionV>
+                <wp:extent cx="504825" cy="276225"/>
+                <wp:effectExtent l="0" t="0" r="28575" b="28575"/>
+                <wp:wrapNone/>
+                <wp:docPr id="197" name="Group 197"/>
+                <wp:cNvGraphicFramePr/>
+                <a:graphic xmlns:a="http://schemas.openxmlformats.org/drawingml/2006/main">
+                  <a:graphicData uri="http://schemas.microsoft.com/office/word/2010/wordprocessingGroup">
+                    <wpg:wgp>
+                      <wpg:cNvGrpSpPr/>
+                      <wpg:grpSpPr>
+                        <a:xfrm>
+                          <a:off x="0" y="0"/>
+                          <a:ext cx="504825" cy="276225"/>
+                          <a:chOff x="0" y="0"/>
+                          <a:chExt cx="590550" cy="276225"/>
+                        </a:xfrm>
+                      </wpg:grpSpPr>
+                      <wps:wsp>
+                        <wps:cNvPr id="198" name="Straight Arrow Connector 198"/>
+                        <wps:cNvCnPr/>
+                        <wps:spPr>
+                          <a:xfrm>
+                            <a:off x="0" y="114300"/>
+                            <a:ext cx="590550" cy="28575"/>
+                          </a:xfrm>
+                          <a:prstGeom prst="straightConnector1">
+                            <a:avLst/>
+                          </a:prstGeom>
+                          <a:ln w="9525" cap="flat" cmpd="sng" algn="ctr">
+                            <a:solidFill>
+                              <a:schemeClr val="dk1"/>
+                            </a:solidFill>
+                            <a:prstDash val="dash"/>
+                            <a:round/>
+                            <a:headEnd type="none" w="med" len="med"/>
+                            <a:tailEnd type="none" w="med" len="med"/>
+                          </a:ln>
+                        </wps:spPr>
+                        <wps:style>
+                          <a:lnRef idx="0">
+                            <a:scrgbClr r="0" g="0" b="0"/>
+                          </a:lnRef>
+                          <a:fillRef idx="0">
+                            <a:scrgbClr r="0" g="0" b="0"/>
+                          </a:fillRef>
+                          <a:effectRef idx="0">
+                            <a:scrgbClr r="0" g="0" b="0"/>
+                          </a:effectRef>
+                          <a:fontRef idx="minor">
+                            <a:schemeClr val="tx1"/>
+                          </a:fontRef>
+                        </wps:style>
+                        <wps:bodyPr/>
+                      </wps:wsp>
+                      <wps:wsp>
+                        <wps:cNvPr id="199" name="Straight Connector 199"/>
+                        <wps:cNvCnPr/>
+                        <wps:spPr>
+                          <a:xfrm>
+                            <a:off x="457200" y="0"/>
+                            <a:ext cx="123825" cy="152400"/>
+                          </a:xfrm>
+                          <a:prstGeom prst="line">
+                            <a:avLst/>
+                          </a:prstGeom>
+                        </wps:spPr>
+                        <wps:style>
+                          <a:lnRef idx="1">
+                            <a:schemeClr val="dk1"/>
+                          </a:lnRef>
+                          <a:fillRef idx="0">
+                            <a:schemeClr val="dk1"/>
+                          </a:fillRef>
+                          <a:effectRef idx="0">
+                            <a:schemeClr val="dk1"/>
+                          </a:effectRef>
+                          <a:fontRef idx="minor">
+                            <a:schemeClr val="tx1"/>
+                          </a:fontRef>
+                        </wps:style>
+                        <wps:bodyPr/>
+                      </wps:wsp>
+                      <wps:wsp>
+                        <wps:cNvPr id="200" name="Straight Connector 200"/>
+                        <wps:cNvCnPr/>
+                        <wps:spPr>
+                          <a:xfrm flipV="1">
+                            <a:off x="457200" y="142875"/>
+                            <a:ext cx="133350" cy="133350"/>
+                          </a:xfrm>
+                          <a:prstGeom prst="line">
+                            <a:avLst/>
+                          </a:prstGeom>
+                        </wps:spPr>
+                        <wps:style>
+                          <a:lnRef idx="1">
+                            <a:schemeClr val="dk1"/>
+                          </a:lnRef>
+                          <a:fillRef idx="0">
+                            <a:schemeClr val="dk1"/>
+                          </a:fillRef>
+                          <a:effectRef idx="0">
+                            <a:schemeClr val="dk1"/>
+                          </a:effectRef>
+                          <a:fontRef idx="minor">
+                            <a:schemeClr val="tx1"/>
+                          </a:fontRef>
+                        </wps:style>
+                        <wps:bodyPr/>
+                      </wps:wsp>
+                    </wpg:wgp>
+                  </a:graphicData>
+                </a:graphic>
+                <wp14:sizeRelH relativeFrom="margin">
+                  <wp14:pctWidth>0</wp14:pctWidth>
+                </wp14:sizeRelH>
+              </wp:anchor>
+            </w:drawing>
+          </mc:Choice>
+          <mc:Fallback>
+            <w:pict>
+              <v:group w14:anchorId="7A3E1159" id="Group 197" o:spid="_x0000_s1026" style="position:absolute;margin-left:255.75pt;margin-top:343.7pt;width:39.75pt;height:21.75pt;z-index:251706368;mso-width-relative:margin" coordsize="5905,2762" o:gfxdata="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">
+                <v:shapetype id="_x0000_t32" coordsize="21600,21600" o:spt="32" o:oned="t" path="m,l21600,21600e" filled="f">
+                  <v:path arrowok="t" fillok="f" o:connecttype="none"/>
+                  <o:lock v:ext="edit" shapetype="t"/>
+                </v:shapetype>
+                <v:shape id="Straight Arrow Connector 198" o:spid="_x0000_s1027" type="#_x0000_t32" style="position:absolute;top:1143;width:5905;height:285;visibility:visible;mso-wrap-style:square" o:connectortype="straight" o:gfxdata="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" strokecolor="black [3200]">
+                  <v:stroke dashstyle="dash"/>
+                </v:shape>
+                <v:line id="Straight Connector 199" o:spid="_x0000_s1028" style="position:absolute;visibility:visible;mso-wrap-style:square" from="4572,0" to="5810,1524" o:connectortype="straight" o:gfxdata="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" strokecolor="black [3200]" strokeweight=".5pt">
+                  <v:stroke joinstyle="miter"/>
+                </v:line>
+                <v:line id="Straight Connector 200" o:spid="_x0000_s1029" style="position:absolute;flip:y;visibility:visible;mso-wrap-style:square" from="4572,1428" to="5905,2762" o:connectortype="straight" o:gfxdata="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" strokecolor="black [3200]" strokeweight=".5pt">
+                  <v:stroke joinstyle="miter"/>
+                </v:line>
+              </v:group>
+            </w:pict>
+          </mc:Fallback>
+        </mc:AlternateContent>
+      </w:r>
+      <w:r>
+        <w:rPr>
+          <w:noProof/>
+        </w:rPr>
+        <mc:AlternateContent>
+          <mc:Choice Requires="wpg">
+            <w:drawing>
+              <wp:anchor distT="0" distB="0" distL="114300" distR="114300" simplePos="0" relativeHeight="251708416" behindDoc="0" locked="0" layoutInCell="1" allowOverlap="1" wp14:anchorId="4151EBC1" wp14:editId="050B10EE">
+                <wp:simplePos x="0" y="0"/>
+                <wp:positionH relativeFrom="column">
+                  <wp:posOffset>3023343</wp:posOffset>
+                </wp:positionH>
+                <wp:positionV relativeFrom="paragraph">
+                  <wp:posOffset>3924748</wp:posOffset>
+                </wp:positionV>
+                <wp:extent cx="759496" cy="276225"/>
+                <wp:effectExtent l="0" t="114300" r="0" b="66675"/>
+                <wp:wrapNone/>
+                <wp:docPr id="201" name="Group 201"/>
+                <wp:cNvGraphicFramePr/>
+                <a:graphic xmlns:a="http://schemas.openxmlformats.org/drawingml/2006/main">
+                  <a:graphicData uri="http://schemas.microsoft.com/office/word/2010/wordprocessingGroup">
+                    <wpg:wgp>
+                      <wpg:cNvGrpSpPr/>
+                      <wpg:grpSpPr>
+                        <a:xfrm rot="19568506">
+                          <a:off x="0" y="0"/>
+                          <a:ext cx="759496" cy="276225"/>
+                          <a:chOff x="0" y="0"/>
+                          <a:chExt cx="590550" cy="276225"/>
+                        </a:xfrm>
+                      </wpg:grpSpPr>
+                      <wps:wsp>
+                        <wps:cNvPr id="202" name="Straight Arrow Connector 202"/>
+                        <wps:cNvCnPr/>
+                        <wps:spPr>
+                          <a:xfrm>
+                            <a:off x="0" y="114300"/>
+                            <a:ext cx="590550" cy="28575"/>
+                          </a:xfrm>
+                          <a:prstGeom prst="straightConnector1">
+                            <a:avLst/>
+                          </a:prstGeom>
+                          <a:ln w="9525" cap="flat" cmpd="sng" algn="ctr">
+                            <a:solidFill>
+                              <a:schemeClr val="dk1"/>
+                            </a:solidFill>
+                            <a:prstDash val="dash"/>
+                            <a:round/>
+                            <a:headEnd type="none" w="med" len="med"/>
+                            <a:tailEnd type="none" w="med" len="med"/>
+                          </a:ln>
+                        </wps:spPr>
+                        <wps:style>
+                          <a:lnRef idx="0">
+                            <a:scrgbClr r="0" g="0" b="0"/>
+                          </a:lnRef>
+                          <a:fillRef idx="0">
+                            <a:scrgbClr r="0" g="0" b="0"/>
+                          </a:fillRef>
+                          <a:effectRef idx="0">
+                            <a:scrgbClr r="0" g="0" b="0"/>
+                          </a:effectRef>
+                          <a:fontRef idx="minor">
+                            <a:schemeClr val="tx1"/>
+                          </a:fontRef>
+                        </wps:style>
+                        <wps:bodyPr/>
+                      </wps:wsp>
+                      <wps:wsp>
+                        <wps:cNvPr id="203" name="Straight Connector 203"/>
+                        <wps:cNvCnPr/>
+                        <wps:spPr>
+                          <a:xfrm>
+                            <a:off x="457200" y="0"/>
+                            <a:ext cx="123825" cy="152400"/>
+                          </a:xfrm>
+                          <a:prstGeom prst="line">
+                            <a:avLst/>
+                          </a:prstGeom>
+                        </wps:spPr>
+                        <wps:style>
+                          <a:lnRef idx="1">
+                            <a:schemeClr val="dk1"/>
+                          </a:lnRef>
+                          <a:fillRef idx="0">
+                            <a:schemeClr val="dk1"/>
+                          </a:fillRef>
+                          <a:effectRef idx="0">
+                            <a:schemeClr val="dk1"/>
+                          </a:effectRef>
+                          <a:fontRef idx="minor">
+                            <a:schemeClr val="tx1"/>
+                          </a:fontRef>
+                        </wps:style>
+                        <wps:bodyPr/>
+                      </wps:wsp>
+                      <wps:wsp>
+                        <wps:cNvPr id="204" name="Straight Connector 204"/>
+                        <wps:cNvCnPr/>
+                        <wps:spPr>
+                          <a:xfrm flipV="1">
+                            <a:off x="457200" y="142875"/>
+                            <a:ext cx="133350" cy="133350"/>
+                          </a:xfrm>
+                          <a:prstGeom prst="line">
+                            <a:avLst/>
+                          </a:prstGeom>
+                        </wps:spPr>
+                        <wps:style>
+                          <a:lnRef idx="1">
+                            <a:schemeClr val="dk1"/>
+                          </a:lnRef>
+                          <a:fillRef idx="0">
+                            <a:schemeClr val="dk1"/>
+                          </a:fillRef>
+                          <a:effectRef idx="0">
+                            <a:schemeClr val="dk1"/>
+                          </a:effectRef>
+                          <a:fontRef idx="minor">
+                            <a:schemeClr val="tx1"/>
+                          </a:fontRef>
+                        </wps:style>
+                        <wps:bodyPr/>
+                      </wps:wsp>
+                    </wpg:wgp>
+                  </a:graphicData>
+                </a:graphic>
+                <wp14:sizeRelH relativeFrom="margin">
+                  <wp14:pctWidth>0</wp14:pctWidth>
+                </wp14:sizeRelH>
+              </wp:anchor>
+            </w:drawing>
+          </mc:Choice>
+          <mc:Fallback>
+            <w:pict>
+              <v:group w14:anchorId="4D80F348" id="Group 201" o:spid="_x0000_s1026" style="position:absolute;margin-left:238.05pt;margin-top:309.05pt;width:59.8pt;height:21.75pt;rotation:-2218933fd;z-index:251708416;mso-width-relative:margin" coordsize="5905,2762" o:gfxdata="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">
+                <v:shape id="Straight Arrow Connector 202" o:spid="_x0000_s1027" type="#_x0000_t32" style="position:absolute;top:1143;width:5905;height:285;visibility:visible;mso-wrap-style:square" o:connectortype="straight" o:gfxdata="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" strokecolor="black [3200]">
+                  <v:stroke dashstyle="dash"/>
+                </v:shape>
+                <v:line id="Straight Connector 203" o:spid="_x0000_s1028" style="position:absolute;visibility:visible;mso-wrap-style:square" from="4572,0" to="5810,1524" o:connectortype="straight" o:gfxdata="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" strokecolor="black [3200]" strokeweight=".5pt">
+                  <v:stroke joinstyle="miter"/>
+                </v:line>
+                <v:line id="Straight Connector 204" o:spid="_x0000_s1029" style="position:absolute;flip:y;visibility:visible;mso-wrap-style:square" from="4572,1428" to="5905,2762" o:connectortype="straight" o:gfxdata="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" strokecolor="black [3200]" strokeweight=".5pt">
+                  <v:stroke joinstyle="miter"/>
+                </v:line>
+              </v:group>
+            </w:pict>
+          </mc:Fallback>
+        </mc:AlternateContent>
+      </w:r>
+      <w:r>
+        <w:rPr>
+          <w:noProof/>
+        </w:rPr>
+        <mc:AlternateContent>
           <mc:Choice Requires="wps">
             <w:drawing>
-              <wp:anchor distT="0" distB="0" distL="114300" distR="114300" simplePos="0" relativeHeight="251689984" behindDoc="0" locked="0" layoutInCell="1" allowOverlap="1" wp14:anchorId="01D602CC" wp14:editId="41ECE776">
+              <wp:anchor distT="0" distB="0" distL="114300" distR="114300" simplePos="0" relativeHeight="251676672" behindDoc="0" locked="0" layoutInCell="1" allowOverlap="1" wp14:anchorId="75CCC167" wp14:editId="0DE551E3">
+                <wp:simplePos x="0" y="0"/>
+                <wp:positionH relativeFrom="column">
+                  <wp:posOffset>3678930</wp:posOffset>
+                </wp:positionH>
+                <wp:positionV relativeFrom="paragraph">
+                  <wp:posOffset>3531870</wp:posOffset>
+                </wp:positionV>
+                <wp:extent cx="1704975" cy="523875"/>
+                <wp:effectExtent l="0" t="0" r="28575" b="28575"/>
+                <wp:wrapNone/>
+                <wp:docPr id="17" name="Oval 17"/>
+                <wp:cNvGraphicFramePr/>
+                <a:graphic xmlns:a="http://schemas.openxmlformats.org/drawingml/2006/main">
+                  <a:graphicData uri="http://schemas.microsoft.com/office/word/2010/wordprocessingShape">
+                    <wps:wsp>
+                      <wps:cNvSpPr/>
+                      <wps:spPr>
+                        <a:xfrm>
+                          <a:off x="0" y="0"/>
+                          <a:ext cx="1704975" cy="523875"/>
+                        </a:xfrm>
+                        <a:prstGeom prst="ellipse">
+                          <a:avLst/>
+                        </a:prstGeom>
+                        <a:solidFill>
+                          <a:schemeClr val="bg1"/>
+                        </a:solidFill>
+                        <a:ln>
+                          <a:solidFill>
+                            <a:schemeClr val="tx1"/>
+                          </a:solidFill>
+                        </a:ln>
+                      </wps:spPr>
+                      <wps:style>
+                        <a:lnRef idx="2">
+                          <a:schemeClr val="accent1">
+                            <a:shade val="50000"/>
+                          </a:schemeClr>
+                        </a:lnRef>
+                        <a:fillRef idx="1">
+                          <a:schemeClr val="accent1"/>
+                        </a:fillRef>
+                        <a:effectRef idx="0">
+                          <a:schemeClr val="accent1"/>
+                        </a:effectRef>
+                        <a:fontRef idx="minor">
+                          <a:schemeClr val="lt1"/>
+                        </a:fontRef>
+                      </wps:style>
+                      <wps:txbx>
+                        <w:txbxContent>
+                          <w:p>
+                            <w:pPr>
+                              <w:jc w:val="center"/>
+                              <w:rPr>
+                                <w:color w:val="000000" w:themeColor="text1"/>
+                              </w:rPr>
+                            </w:pPr>
+                            <w:r>
+                              <w:rPr>
+                                <w:color w:val="000000" w:themeColor="text1"/>
+                              </w:rPr>
+                              <w:t>Create notations</w:t>
+                            </w:r>
+                          </w:p>
+                        </w:txbxContent>
+                      </wps:txbx>
+                      <wps:bodyPr rot="0" spcFirstLastPara="0" vertOverflow="overflow" horzOverflow="overflow" vert="horz" wrap="square" lIns="91440" tIns="45720" rIns="91440" bIns="45720" numCol="1" spcCol="0" rtlCol="0" fromWordArt="0" anchor="ctr" anchorCtr="0" forceAA="0" compatLnSpc="1">
+                        <a:prstTxWarp prst="textNoShape">
+                          <a:avLst/>
+                        </a:prstTxWarp>
+                        <a:noAutofit/>
+                      </wps:bodyPr>
+                    </wps:wsp>
+                  </a:graphicData>
+                </a:graphic>
+                <wp14:sizeRelH relativeFrom="margin">
+                  <wp14:pctWidth>0</wp14:pctWidth>
+                </wp14:sizeRelH>
+                <wp14:sizeRelV relativeFrom="margin">
+                  <wp14:pctHeight>0</wp14:pctHeight>
+                </wp14:sizeRelV>
+              </wp:anchor>
+            </w:drawing>
+          </mc:Choice>
+          <mc:Fallback>
+            <w:pict>
+              <v:oval w14:anchorId="75CCC167" id="Oval 17" o:spid="_x0000_s1028" style="position:absolute;margin-left:289.7pt;margin-top:278.1pt;width:134.25pt;height:41.25pt;z-index:251676672;visibility:visible;mso-wrap-style:square;mso-width-percent:0;mso-height-percent:0;mso-wrap-distance-left:9pt;mso-wrap-distance-top:0;mso-wrap-distance-right:9pt;mso-wrap-distance-bottom:0;mso-position-horizontal:absolute;mso-position-horizontal-relative:text;mso-position-vertical:absolute;mso-position-vertical-relative:text;mso-width-percent:0;mso-height-percent:0;mso-width-relative:margin;mso-height-relative:margin;v-text-anchor:middle" o:gfxdata="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" fillcolor="white [3212]" strokecolor="black [3213]" strokeweight="1pt">
+                <v:stroke joinstyle="miter"/>
+                <v:textbox>
+                  <w:txbxContent>
+                    <w:p>
+                      <w:pPr>
+                        <w:jc w:val="center"/>
+                        <w:rPr>
+                          <w:color w:val="000000" w:themeColor="text1"/>
+                        </w:rPr>
+                      </w:pPr>
+                      <w:r>
+                        <w:rPr>
+                          <w:color w:val="000000" w:themeColor="text1"/>
+                        </w:rPr>
+                        <w:t>Create notations</w:t>
+                      </w:r>
+                    </w:p>
+                  </w:txbxContent>
+                </v:textbox>
+              </v:oval>
+            </w:pict>
+          </mc:Fallback>
+        </mc:AlternateContent>
+      </w:r>
+      <w:r>
+        <w:rPr>
+          <w:noProof/>
+        </w:rPr>
+        <mc:AlternateContent>
+          <mc:Choice Requires="wps">
+            <w:drawing>
+              <wp:anchor distT="0" distB="0" distL="114300" distR="114300" simplePos="0" relativeHeight="251702272" behindDoc="0" locked="0" layoutInCell="1" allowOverlap="1" wp14:anchorId="111D25F5" wp14:editId="47550427">
+                <wp:simplePos x="0" y="0"/>
+                <wp:positionH relativeFrom="column">
+                  <wp:posOffset>3733800</wp:posOffset>
+                </wp:positionH>
+                <wp:positionV relativeFrom="paragraph">
+                  <wp:posOffset>4269740</wp:posOffset>
+                </wp:positionV>
+                <wp:extent cx="1743075" cy="495300"/>
+                <wp:effectExtent l="0" t="0" r="28575" b="19050"/>
+                <wp:wrapNone/>
+                <wp:docPr id="195" name="Oval 195"/>
+                <wp:cNvGraphicFramePr/>
+                <a:graphic xmlns:a="http://schemas.openxmlformats.org/drawingml/2006/main">
+                  <a:graphicData uri="http://schemas.microsoft.com/office/word/2010/wordprocessingShape">
+                    <wps:wsp>
+                      <wps:cNvSpPr/>
+                      <wps:spPr>
+                        <a:xfrm>
+                          <a:off x="0" y="0"/>
+                          <a:ext cx="1743075" cy="495300"/>
+                        </a:xfrm>
+                        <a:prstGeom prst="ellipse">
+                          <a:avLst/>
+                        </a:prstGeom>
+                        <a:solidFill>
+                          <a:schemeClr val="bg1"/>
+                        </a:solidFill>
+                        <a:ln>
+                          <a:solidFill>
+                            <a:schemeClr val="tx1"/>
+                          </a:solidFill>
+                        </a:ln>
+                      </wps:spPr>
+                      <wps:style>
+                        <a:lnRef idx="2">
+                          <a:schemeClr val="accent1">
+                            <a:shade val="50000"/>
+                          </a:schemeClr>
+                        </a:lnRef>
+                        <a:fillRef idx="1">
+                          <a:schemeClr val="accent1"/>
+                        </a:fillRef>
+                        <a:effectRef idx="0">
+                          <a:schemeClr val="accent1"/>
+                        </a:effectRef>
+                        <a:fontRef idx="minor">
+                          <a:schemeClr val="lt1"/>
+                        </a:fontRef>
+                      </wps:style>
+                      <wps:txbx>
+                        <w:txbxContent>
+                          <w:p>
+                            <w:pPr>
+                              <w:jc w:val="center"/>
+                              <w:rPr>
+                                <w:color w:val="000000" w:themeColor="text1"/>
+                              </w:rPr>
+                            </w:pPr>
+                            <w:r>
+                              <w:rPr>
+                                <w:color w:val="000000" w:themeColor="text1"/>
+                              </w:rPr>
+                              <w:t>E</w:t>
+                            </w:r>
+                            <w:r>
+                              <w:rPr>
+                                <w:color w:val="000000" w:themeColor="text1"/>
+                              </w:rPr>
+                              <w:t>dit notations</w:t>
+                            </w:r>
+                          </w:p>
+                        </w:txbxContent>
+                      </wps:txbx>
+                      <wps:bodyPr rot="0" spcFirstLastPara="0" vertOverflow="overflow" horzOverflow="overflow" vert="horz" wrap="square" lIns="91440" tIns="45720" rIns="91440" bIns="45720" numCol="1" spcCol="0" rtlCol="0" fromWordArt="0" anchor="ctr" anchorCtr="0" forceAA="0" compatLnSpc="1">
+                        <a:prstTxWarp prst="textNoShape">
+                          <a:avLst/>
+                        </a:prstTxWarp>
+                        <a:noAutofit/>
+                      </wps:bodyPr>
+                    </wps:wsp>
+                  </a:graphicData>
+                </a:graphic>
+                <wp14:sizeRelH relativeFrom="margin">
+                  <wp14:pctWidth>0</wp14:pctWidth>
+                </wp14:sizeRelH>
+                <wp14:sizeRelV relativeFrom="margin">
+                  <wp14:pctHeight>0</wp14:pctHeight>
+                </wp14:sizeRelV>
+              </wp:anchor>
+            </w:drawing>
+          </mc:Choice>
+          <mc:Fallback>
+            <w:pict>
+              <v:oval w14:anchorId="111D25F5" id="Oval 195" o:spid="_x0000_s1029" style="position:absolute;margin-left:294pt;margin-top:336.2pt;width:137.25pt;height:39pt;z-index:251702272;visibility:visible;mso-wrap-style:square;mso-width-percent:0;mso-height-percent:0;mso-wrap-distance-left:9pt;mso-wrap-distance-top:0;mso-wrap-distance-right:9pt;mso-wrap-distance-bottom:0;mso-position-horizontal:absolute;mso-position-horizontal-relative:text;mso-position-vertical:absolute;mso-position-vertical-relative:text;mso-width-percent:0;mso-height-percent:0;mso-width-relative:margin;mso-height-relative:margin;v-text-anchor:middle" o:gfxdata="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" fillcolor="white [3212]" strokecolor="black [3213]" strokeweight="1pt">
+                <v:stroke joinstyle="miter"/>
+                <v:textbox>
+                  <w:txbxContent>
+                    <w:p>
+                      <w:pPr>
+                        <w:jc w:val="center"/>
+                        <w:rPr>
+                          <w:color w:val="000000" w:themeColor="text1"/>
+                        </w:rPr>
+                      </w:pPr>
+                      <w:r>
+                        <w:rPr>
+                          <w:color w:val="000000" w:themeColor="text1"/>
+                        </w:rPr>
+                        <w:t>E</w:t>
+                      </w:r>
+                      <w:r>
+                        <w:rPr>
+                          <w:color w:val="000000" w:themeColor="text1"/>
+                        </w:rPr>
+                        <w:t>dit notations</w:t>
+                      </w:r>
+                    </w:p>
+                  </w:txbxContent>
+                </v:textbox>
+              </v:oval>
+            </w:pict>
+          </mc:Fallback>
+        </mc:AlternateContent>
+      </w:r>
+      <w:r>
+        <w:rPr>
+          <w:noProof/>
+        </w:rPr>
+        <mc:AlternateContent>
+          <mc:Choice Requires="wps">
+            <w:drawing>
+              <wp:anchor distT="0" distB="0" distL="114300" distR="114300" simplePos="0" relativeHeight="251694080" behindDoc="0" locked="0" layoutInCell="1" allowOverlap="1" wp14:anchorId="4FE89BFE" wp14:editId="751B4CD1">
                 <wp:simplePos x="0" y="0"/>
                 <wp:positionH relativeFrom="column">
                   <wp:posOffset>2828925</wp:posOffset>
                 </wp:positionH>
                 <wp:positionV relativeFrom="paragraph">
-                  <wp:posOffset>488315</wp:posOffset>
+                  <wp:posOffset>4978401</wp:posOffset>
                 </wp:positionV>
                 <wp:extent cx="962025" cy="238125"/>
-                <wp:effectExtent l="0" t="38100" r="0" b="28575"/>
+                <wp:effectExtent l="0" t="171450" r="0" b="180975"/>
                 <wp:wrapNone/>
-                <wp:docPr id="31" name="Text Box 2"/>
+                <wp:docPr id="193" name="Text Box 2"/>
                 <wp:cNvGraphicFramePr>
                   <a:graphicFrameLocks xmlns:a="http://schemas.openxmlformats.org/drawingml/2006/main"/>
                 </wp:cNvGraphicFramePr>
@@ -896,7 +1454,7 @@
                         <a:spLocks noChangeArrowheads="1"/>
                       </wps:cNvSpPr>
                       <wps:spPr bwMode="auto">
-                        <a:xfrm rot="350386">
+                        <a:xfrm rot="1853559">
                           <a:off x="0" y="0"/>
                           <a:ext cx="962025" cy="238125"/>
                         </a:xfrm>
@@ -919,13 +1477,7 @@
                               <w:jc w:val="center"/>
                             </w:pPr>
                             <w:r>
-                              <w:t>&lt;&lt;</w:t>
-                            </w:r>
-                            <w:r>
-                              <w:t>include</w:t>
-                            </w:r>
-                            <w:r>
-                              <w:t>&gt;&gt;</w:t>
+                              <w:t>&lt;&lt;include&gt;&gt;</w:t>
                             </w:r>
                           </w:p>
                         </w:txbxContent>
@@ -947,7 +1499,7 @@
           </mc:Choice>
           <mc:Fallback>
             <w:pict>
-              <v:shape w14:anchorId="01D602CC" id="_x0000_s1028" type="#_x0000_t202" style="position:absolute;margin-left:222.75pt;margin-top:38.45pt;width:75.75pt;height:18.75pt;rotation:382715fd;z-index:251689984;visibility:visible;mso-wrap-style:square;mso-width-percent:0;mso-height-percent:0;mso-wrap-distance-left:9pt;mso-wrap-distance-top:0;mso-wrap-distance-right:9pt;mso-wrap-distance-bottom:0;mso-position-horizontal:absolute;mso-position-horizontal-relative:text;mso-position-vertical:absolute;mso-position-vertical-relative:text;mso-width-percent:0;mso-height-percent:0;mso-width-relative:margin;mso-height-relative:margin;v-text-anchor:top" o:gfxdata="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" filled="f" stroked="f">
+              <v:shape w14:anchorId="4FE89BFE" id="_x0000_s1030" type="#_x0000_t202" style="position:absolute;margin-left:222.75pt;margin-top:392pt;width:75.75pt;height:18.75pt;rotation:2024581fd;z-index:251694080;visibility:visible;mso-wrap-style:square;mso-width-percent:0;mso-height-percent:0;mso-wrap-distance-left:9pt;mso-wrap-distance-top:0;mso-wrap-distance-right:9pt;mso-wrap-distance-bottom:0;mso-position-horizontal:absolute;mso-position-horizontal-relative:text;mso-position-vertical:absolute;mso-position-vertical-relative:text;mso-width-percent:0;mso-height-percent:0;mso-width-relative:margin;mso-height-relative:margin;v-text-anchor:top" o:gfxdata="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" filled="f" stroked="f">
                 <v:textbox>
                   <w:txbxContent>
                     <w:p>
@@ -956,13 +1508,7 @@
                         <w:jc w:val="center"/>
                       </w:pPr>
                       <w:r>
-                        <w:t>&lt;&lt;</w:t>
-                      </w:r>
-                      <w:r>
-                        <w:t>include</w:t>
-                      </w:r>
-                      <w:r>
-                        <w:t>&gt;&gt;</w:t>
+                        <w:t>&lt;&lt;include&gt;&gt;</w:t>
                       </w:r>
                     </w:p>
                   </w:txbxContent>
@@ -977,18 +1523,150 @@
           <w:noProof/>
         </w:rPr>
         <mc:AlternateContent>
+          <mc:Choice Requires="wps">
+            <w:drawing>
+              <wp:anchor distT="0" distB="0" distL="114300" distR="114300" simplePos="0" relativeHeight="251704320" behindDoc="0" locked="0" layoutInCell="1" allowOverlap="1" wp14:anchorId="6024D7B5" wp14:editId="2717B968">
+                <wp:simplePos x="0" y="0"/>
+                <wp:positionH relativeFrom="column">
+                  <wp:posOffset>3609975</wp:posOffset>
+                </wp:positionH>
+                <wp:positionV relativeFrom="paragraph">
+                  <wp:posOffset>4926965</wp:posOffset>
+                </wp:positionV>
+                <wp:extent cx="1771650" cy="457200"/>
+                <wp:effectExtent l="0" t="0" r="19050" b="19050"/>
+                <wp:wrapNone/>
+                <wp:docPr id="196" name="Oval 196"/>
+                <wp:cNvGraphicFramePr/>
+                <a:graphic xmlns:a="http://schemas.openxmlformats.org/drawingml/2006/main">
+                  <a:graphicData uri="http://schemas.microsoft.com/office/word/2010/wordprocessingShape">
+                    <wps:wsp>
+                      <wps:cNvSpPr/>
+                      <wps:spPr>
+                        <a:xfrm>
+                          <a:off x="0" y="0"/>
+                          <a:ext cx="1771650" cy="457200"/>
+                        </a:xfrm>
+                        <a:prstGeom prst="ellipse">
+                          <a:avLst/>
+                        </a:prstGeom>
+                        <a:solidFill>
+                          <a:schemeClr val="bg1"/>
+                        </a:solidFill>
+                        <a:ln>
+                          <a:solidFill>
+                            <a:schemeClr val="tx1"/>
+                          </a:solidFill>
+                        </a:ln>
+                      </wps:spPr>
+                      <wps:style>
+                        <a:lnRef idx="2">
+                          <a:schemeClr val="accent1">
+                            <a:shade val="50000"/>
+                          </a:schemeClr>
+                        </a:lnRef>
+                        <a:fillRef idx="1">
+                          <a:schemeClr val="accent1"/>
+                        </a:fillRef>
+                        <a:effectRef idx="0">
+                          <a:schemeClr val="accent1"/>
+                        </a:effectRef>
+                        <a:fontRef idx="minor">
+                          <a:schemeClr val="lt1"/>
+                        </a:fontRef>
+                      </wps:style>
+                      <wps:txbx>
+                        <w:txbxContent>
+                          <w:p>
+                            <w:pPr>
+                              <w:jc w:val="center"/>
+                              <w:rPr>
+                                <w:color w:val="000000" w:themeColor="text1"/>
+                              </w:rPr>
+                            </w:pPr>
+                            <w:r>
+                              <w:rPr>
+                                <w:color w:val="000000" w:themeColor="text1"/>
+                              </w:rPr>
+                              <w:t>D</w:t>
+                            </w:r>
+                            <w:r>
+                              <w:rPr>
+                                <w:color w:val="000000" w:themeColor="text1"/>
+                              </w:rPr>
+                              <w:t>elete notations</w:t>
+                            </w:r>
+                          </w:p>
+                        </w:txbxContent>
+                      </wps:txbx>
+                      <wps:bodyPr rot="0" spcFirstLastPara="0" vertOverflow="overflow" horzOverflow="overflow" vert="horz" wrap="square" lIns="91440" tIns="45720" rIns="91440" bIns="45720" numCol="1" spcCol="0" rtlCol="0" fromWordArt="0" anchor="ctr" anchorCtr="0" forceAA="0" compatLnSpc="1">
+                        <a:prstTxWarp prst="textNoShape">
+                          <a:avLst/>
+                        </a:prstTxWarp>
+                        <a:noAutofit/>
+                      </wps:bodyPr>
+                    </wps:wsp>
+                  </a:graphicData>
+                </a:graphic>
+                <wp14:sizeRelH relativeFrom="margin">
+                  <wp14:pctWidth>0</wp14:pctWidth>
+                </wp14:sizeRelH>
+                <wp14:sizeRelV relativeFrom="margin">
+                  <wp14:pctHeight>0</wp14:pctHeight>
+                </wp14:sizeRelV>
+              </wp:anchor>
+            </w:drawing>
+          </mc:Choice>
+          <mc:Fallback>
+            <w:pict>
+              <v:oval w14:anchorId="6024D7B5" id="Oval 196" o:spid="_x0000_s1031" style="position:absolute;margin-left:284.25pt;margin-top:387.95pt;width:139.5pt;height:36pt;z-index:251704320;visibility:visible;mso-wrap-style:square;mso-width-percent:0;mso-height-percent:0;mso-wrap-distance-left:9pt;mso-wrap-distance-top:0;mso-wrap-distance-right:9pt;mso-wrap-distance-bottom:0;mso-position-horizontal:absolute;mso-position-horizontal-relative:text;mso-position-vertical:absolute;mso-position-vertical-relative:text;mso-width-percent:0;mso-height-percent:0;mso-width-relative:margin;mso-height-relative:margin;v-text-anchor:middle" o:gfxdata="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" fillcolor="white [3212]" strokecolor="black [3213]" strokeweight="1pt">
+                <v:stroke joinstyle="miter"/>
+                <v:textbox>
+                  <w:txbxContent>
+                    <w:p>
+                      <w:pPr>
+                        <w:jc w:val="center"/>
+                        <w:rPr>
+                          <w:color w:val="000000" w:themeColor="text1"/>
+                        </w:rPr>
+                      </w:pPr>
+                      <w:r>
+                        <w:rPr>
+                          <w:color w:val="000000" w:themeColor="text1"/>
+                        </w:rPr>
+                        <w:t>D</w:t>
+                      </w:r>
+                      <w:r>
+                        <w:rPr>
+                          <w:color w:val="000000" w:themeColor="text1"/>
+                        </w:rPr>
+                        <w:t>elete notations</w:t>
+                      </w:r>
+                    </w:p>
+                  </w:txbxContent>
+                </v:textbox>
+              </v:oval>
+            </w:pict>
+          </mc:Fallback>
+        </mc:AlternateContent>
+      </w:r>
+      <w:r>
+        <w:rPr>
+          <w:noProof/>
+        </w:rPr>
+        <mc:AlternateContent>
           <mc:Choice Requires="wpg">
             <w:drawing>
-              <wp:anchor distT="0" distB="0" distL="114300" distR="114300" simplePos="0" relativeHeight="251685888" behindDoc="0" locked="0" layoutInCell="1" allowOverlap="1" wp14:anchorId="195FDD5C" wp14:editId="5FC2E791">
+              <wp:anchor distT="0" distB="0" distL="114300" distR="114300" simplePos="0" relativeHeight="251685888" behindDoc="0" locked="0" layoutInCell="1" allowOverlap="1" wp14:anchorId="195FDD5C" wp14:editId="0EAC2FB1">
                 <wp:simplePos x="0" y="0"/>
                 <wp:positionH relativeFrom="column">
-                  <wp:posOffset>3074556</wp:posOffset>
+                  <wp:posOffset>3325798</wp:posOffset>
                 </wp:positionH>
                 <wp:positionV relativeFrom="paragraph">
-                  <wp:posOffset>3031023</wp:posOffset>
+                  <wp:posOffset>2513952</wp:posOffset>
                 </wp:positionV>
-                <wp:extent cx="641730" cy="276225"/>
-                <wp:effectExtent l="0" t="57150" r="0" b="85725"/>
+                <wp:extent cx="479859" cy="276225"/>
+                <wp:effectExtent l="19050" t="38100" r="15875" b="0"/>
                 <wp:wrapNone/>
                 <wp:docPr id="23" name="Group 23"/>
                 <wp:cNvGraphicFramePr/>
@@ -997,9 +1675,9 @@
                     <wpg:wgp>
                       <wpg:cNvGrpSpPr/>
                       <wpg:grpSpPr>
-                        <a:xfrm rot="1691105">
+                        <a:xfrm rot="20920244">
                           <a:off x="0" y="0"/>
-                          <a:ext cx="641730" cy="276225"/>
+                          <a:ext cx="479859" cy="276225"/>
                           <a:chOff x="0" y="0"/>
                           <a:chExt cx="590550" cy="276225"/>
                         </a:xfrm>
@@ -1108,11 +1786,7 @@
           </mc:Choice>
           <mc:Fallback>
             <w:pict>
-              <v:group w14:anchorId="0ADE59A2" id="Group 23" o:spid="_x0000_s1026" style="position:absolute;margin-left:242.1pt;margin-top:238.65pt;width:50.55pt;height:21.75pt;rotation:1847138fd;z-index:251685888;mso-width-relative:margin" coordsize="5905,2762" o:gfxdata="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">
-                <v:shapetype id="_x0000_t32" coordsize="21600,21600" o:spt="32" o:oned="t" path="m,l21600,21600e" filled="f">
-                  <v:path arrowok="t" fillok="f" o:connecttype="none"/>
-                  <o:lock v:ext="edit" shapetype="t"/>
-                </v:shapetype>
+              <v:group w14:anchorId="419043AD" id="Group 23" o:spid="_x0000_s1026" style="position:absolute;margin-left:261.85pt;margin-top:197.95pt;width:37.8pt;height:21.75pt;rotation:-742475fd;z-index:251685888;mso-width-relative:margin" coordsize="5905,2762" o:gfxdata="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">
                 <v:shape id="Straight Arrow Connector 24" o:spid="_x0000_s1027" type="#_x0000_t32" style="position:absolute;top:1143;width:5905;height:285;visibility:visible;mso-wrap-style:square" o:connectortype="straight" o:gfxdata="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" strokecolor="black [3200]">
                   <v:stroke dashstyle="dash"/>
                 </v:shape>
@@ -1134,13 +1808,106 @@
         <mc:AlternateContent>
           <mc:Choice Requires="wps">
             <w:drawing>
-              <wp:anchor distT="0" distB="0" distL="114300" distR="114300" simplePos="0" relativeHeight="251674624" behindDoc="0" locked="0" layoutInCell="1" allowOverlap="1" wp14:anchorId="635D133C" wp14:editId="5C04FD12">
+              <wp:anchor distT="0" distB="0" distL="114300" distR="114300" simplePos="0" relativeHeight="251692032" behindDoc="0" locked="0" layoutInCell="1" allowOverlap="1" wp14:anchorId="119B573D" wp14:editId="537101AB">
                 <wp:simplePos x="0" y="0"/>
                 <wp:positionH relativeFrom="column">
-                  <wp:posOffset>3581400</wp:posOffset>
+                  <wp:posOffset>3047999</wp:posOffset>
                 </wp:positionH>
                 <wp:positionV relativeFrom="paragraph">
-                  <wp:posOffset>3117215</wp:posOffset>
+                  <wp:posOffset>2139315</wp:posOffset>
+                </wp:positionV>
+                <wp:extent cx="962025" cy="238125"/>
+                <wp:effectExtent l="0" t="114300" r="0" b="123825"/>
+                <wp:wrapNone/>
+                <wp:docPr id="192" name="Text Box 2"/>
+                <wp:cNvGraphicFramePr>
+                  <a:graphicFrameLocks xmlns:a="http://schemas.openxmlformats.org/drawingml/2006/main"/>
+                </wp:cNvGraphicFramePr>
+                <a:graphic xmlns:a="http://schemas.openxmlformats.org/drawingml/2006/main">
+                  <a:graphicData uri="http://schemas.microsoft.com/office/word/2010/wordprocessingShape">
+                    <wps:wsp>
+                      <wps:cNvSpPr txBox="1">
+                        <a:spLocks noChangeArrowheads="1"/>
+                      </wps:cNvSpPr>
+                      <wps:spPr bwMode="auto">
+                        <a:xfrm rot="20404760">
+                          <a:off x="0" y="0"/>
+                          <a:ext cx="962025" cy="238125"/>
+                        </a:xfrm>
+                        <a:prstGeom prst="rect">
+                          <a:avLst/>
+                        </a:prstGeom>
+                        <a:noFill/>
+                        <a:ln w="9525">
+                          <a:noFill/>
+                          <a:miter lim="800000"/>
+                          <a:headEnd/>
+                          <a:tailEnd/>
+                        </a:ln>
+                      </wps:spPr>
+                      <wps:txbx>
+                        <w:txbxContent>
+                          <w:p>
+                            <w:pPr>
+                              <w:spacing w:after="0" w:line="240" w:lineRule="auto"/>
+                              <w:jc w:val="center"/>
+                            </w:pPr>
+                            <w:r>
+                              <w:t>&lt;&lt;include&gt;&gt;</w:t>
+                            </w:r>
+                          </w:p>
+                        </w:txbxContent>
+                      </wps:txbx>
+                      <wps:bodyPr rot="0" vert="horz" wrap="square" lIns="91440" tIns="45720" rIns="91440" bIns="45720" anchor="t" anchorCtr="0">
+                        <a:noAutofit/>
+                      </wps:bodyPr>
+                    </wps:wsp>
+                  </a:graphicData>
+                </a:graphic>
+                <wp14:sizeRelH relativeFrom="margin">
+                  <wp14:pctWidth>0</wp14:pctWidth>
+                </wp14:sizeRelH>
+                <wp14:sizeRelV relativeFrom="margin">
+                  <wp14:pctHeight>0</wp14:pctHeight>
+                </wp14:sizeRelV>
+              </wp:anchor>
+            </w:drawing>
+          </mc:Choice>
+          <mc:Fallback>
+            <w:pict>
+              <v:shape w14:anchorId="119B573D" id="_x0000_s1032" type="#_x0000_t202" style="position:absolute;margin-left:240pt;margin-top:168.45pt;width:75.75pt;height:18.75pt;rotation:-1305521fd;z-index:251692032;visibility:visible;mso-wrap-style:square;mso-width-percent:0;mso-height-percent:0;mso-wrap-distance-left:9pt;mso-wrap-distance-top:0;mso-wrap-distance-right:9pt;mso-wrap-distance-bottom:0;mso-position-horizontal:absolute;mso-position-horizontal-relative:text;mso-position-vertical:absolute;mso-position-vertical-relative:text;mso-width-percent:0;mso-height-percent:0;mso-width-relative:margin;mso-height-relative:margin;v-text-anchor:top" o:gfxdata="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" filled="f" stroked="f">
+                <v:textbox>
+                  <w:txbxContent>
+                    <w:p>
+                      <w:pPr>
+                        <w:spacing w:after="0" w:line="240" w:lineRule="auto"/>
+                        <w:jc w:val="center"/>
+                      </w:pPr>
+                      <w:r>
+                        <w:t>&lt;&lt;include&gt;&gt;</w:t>
+                      </w:r>
+                    </w:p>
+                  </w:txbxContent>
+                </v:textbox>
+              </v:shape>
+            </w:pict>
+          </mc:Fallback>
+        </mc:AlternateContent>
+      </w:r>
+      <w:r>
+        <w:rPr>
+          <w:noProof/>
+        </w:rPr>
+        <mc:AlternateContent>
+          <mc:Choice Requires="wps">
+            <w:drawing>
+              <wp:anchor distT="0" distB="0" distL="114300" distR="114300" simplePos="0" relativeHeight="251674624" behindDoc="0" locked="0" layoutInCell="1" allowOverlap="1" wp14:anchorId="635D133C" wp14:editId="6E3BBDC9">
+                <wp:simplePos x="0" y="0"/>
+                <wp:positionH relativeFrom="column">
+                  <wp:posOffset>3766354</wp:posOffset>
+                </wp:positionH>
+                <wp:positionV relativeFrom="paragraph">
+                  <wp:posOffset>2136140</wp:posOffset>
                 </wp:positionV>
                 <wp:extent cx="1571625" cy="752475"/>
                 <wp:effectExtent l="0" t="0" r="28575" b="28575"/>
@@ -1222,7 +1989,7 @@
           </mc:Choice>
           <mc:Fallback>
             <w:pict>
-              <v:oval w14:anchorId="635D133C" id="Oval 16" o:spid="_x0000_s1029" style="position:absolute;margin-left:282pt;margin-top:245.45pt;width:123.75pt;height:59.25pt;z-index:251674624;visibility:visible;mso-wrap-style:square;mso-width-percent:0;mso-height-percent:0;mso-wrap-distance-left:9pt;mso-wrap-distance-top:0;mso-wrap-distance-right:9pt;mso-wrap-distance-bottom:0;mso-position-horizontal:absolute;mso-position-horizontal-relative:text;mso-position-vertical:absolute;mso-position-vertical-relative:text;mso-width-percent:0;mso-height-percent:0;mso-width-relative:margin;mso-height-relative:margin;v-text-anchor:middle" o:gfxdata="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" fillcolor="white [3212]" strokecolor="black [3213]" strokeweight="1pt">
+              <v:oval w14:anchorId="635D133C" id="Oval 16" o:spid="_x0000_s1033" style="position:absolute;margin-left:296.55pt;margin-top:168.2pt;width:123.75pt;height:59.25pt;z-index:251674624;visibility:visible;mso-wrap-style:square;mso-width-percent:0;mso-height-percent:0;mso-wrap-distance-left:9pt;mso-wrap-distance-top:0;mso-wrap-distance-right:9pt;mso-wrap-distance-bottom:0;mso-position-horizontal:absolute;mso-position-horizontal-relative:text;mso-position-vertical:absolute;mso-position-vertical-relative:text;mso-width-percent:0;mso-height-percent:0;mso-width-relative:margin;mso-height-relative:margin;v-text-anchor:middle" o:gfxdata="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" fillcolor="white [3212]" strokecolor="black [3213]" strokeweight="1pt">
                 <v:stroke joinstyle="miter"/>
                 <v:textbox>
                   <w:txbxContent>
@@ -1252,9 +2019,598 @@
           <w:noProof/>
         </w:rPr>
         <mc:AlternateContent>
+          <mc:Choice Requires="wps">
+            <w:drawing>
+              <wp:anchor distT="0" distB="0" distL="114300" distR="114300" simplePos="0" relativeHeight="251700224" behindDoc="0" locked="0" layoutInCell="1" allowOverlap="1" wp14:anchorId="6CBAC9EB" wp14:editId="6227FD81">
+                <wp:simplePos x="0" y="0"/>
+                <wp:positionH relativeFrom="column">
+                  <wp:posOffset>2676524</wp:posOffset>
+                </wp:positionH>
+                <wp:positionV relativeFrom="paragraph">
+                  <wp:posOffset>1316990</wp:posOffset>
+                </wp:positionV>
+                <wp:extent cx="962025" cy="238125"/>
+                <wp:effectExtent l="0" t="133350" r="0" b="142875"/>
+                <wp:wrapNone/>
+                <wp:docPr id="194" name="Text Box 2"/>
+                <wp:cNvGraphicFramePr>
+                  <a:graphicFrameLocks xmlns:a="http://schemas.openxmlformats.org/drawingml/2006/main"/>
+                </wp:cNvGraphicFramePr>
+                <a:graphic xmlns:a="http://schemas.openxmlformats.org/drawingml/2006/main">
+                  <a:graphicData uri="http://schemas.microsoft.com/office/word/2010/wordprocessingShape">
+                    <wps:wsp>
+                      <wps:cNvSpPr txBox="1">
+                        <a:spLocks noChangeArrowheads="1"/>
+                      </wps:cNvSpPr>
+                      <wps:spPr bwMode="auto">
+                        <a:xfrm rot="1422924">
+                          <a:off x="0" y="0"/>
+                          <a:ext cx="962025" cy="238125"/>
+                        </a:xfrm>
+                        <a:prstGeom prst="rect">
+                          <a:avLst/>
+                        </a:prstGeom>
+                        <a:noFill/>
+                        <a:ln w="9525">
+                          <a:noFill/>
+                          <a:miter lim="800000"/>
+                          <a:headEnd/>
+                          <a:tailEnd/>
+                        </a:ln>
+                      </wps:spPr>
+                      <wps:txbx>
+                        <w:txbxContent>
+                          <w:p>
+                            <w:pPr>
+                              <w:spacing w:after="0" w:line="240" w:lineRule="auto"/>
+                              <w:jc w:val="center"/>
+                            </w:pPr>
+                            <w:r>
+                              <w:t>&lt;&lt;include&gt;&gt;</w:t>
+                            </w:r>
+                          </w:p>
+                        </w:txbxContent>
+                      </wps:txbx>
+                      <wps:bodyPr rot="0" vert="horz" wrap="square" lIns="91440" tIns="45720" rIns="91440" bIns="45720" anchor="t" anchorCtr="0">
+                        <a:noAutofit/>
+                      </wps:bodyPr>
+                    </wps:wsp>
+                  </a:graphicData>
+                </a:graphic>
+                <wp14:sizeRelH relativeFrom="margin">
+                  <wp14:pctWidth>0</wp14:pctWidth>
+                </wp14:sizeRelH>
+                <wp14:sizeRelV relativeFrom="margin">
+                  <wp14:pctHeight>0</wp14:pctHeight>
+                </wp14:sizeRelV>
+              </wp:anchor>
+            </w:drawing>
+          </mc:Choice>
+          <mc:Fallback>
+            <w:pict>
+              <v:shape w14:anchorId="6CBAC9EB" id="_x0000_s1034" type="#_x0000_t202" style="position:absolute;margin-left:210.75pt;margin-top:103.7pt;width:75.75pt;height:18.75pt;rotation:1554212fd;z-index:251700224;visibility:visible;mso-wrap-style:square;mso-width-percent:0;mso-height-percent:0;mso-wrap-distance-left:9pt;mso-wrap-distance-top:0;mso-wrap-distance-right:9pt;mso-wrap-distance-bottom:0;mso-position-horizontal:absolute;mso-position-horizontal-relative:text;mso-position-vertical:absolute;mso-position-vertical-relative:text;mso-width-percent:0;mso-height-percent:0;mso-width-relative:margin;mso-height-relative:margin;v-text-anchor:top" o:gfxdata="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" filled="f" stroked="f">
+                <v:textbox>
+                  <w:txbxContent>
+                    <w:p>
+                      <w:pPr>
+                        <w:spacing w:after="0" w:line="240" w:lineRule="auto"/>
+                        <w:jc w:val="center"/>
+                      </w:pPr>
+                      <w:r>
+                        <w:t>&lt;&lt;include&gt;&gt;</w:t>
+                      </w:r>
+                    </w:p>
+                  </w:txbxContent>
+                </v:textbox>
+              </v:shape>
+            </w:pict>
+          </mc:Fallback>
+        </mc:AlternateContent>
+      </w:r>
+      <w:r>
+        <w:rPr>
+          <w:noProof/>
+        </w:rPr>
+        <mc:AlternateContent>
+          <mc:Choice Requires="wps">
+            <w:drawing>
+              <wp:anchor distT="0" distB="0" distL="114300" distR="114300" simplePos="0" relativeHeight="251696128" behindDoc="0" locked="0" layoutInCell="1" allowOverlap="1" wp14:anchorId="4CB3CA26" wp14:editId="46DA5C9A">
+                <wp:simplePos x="0" y="0"/>
+                <wp:positionH relativeFrom="column">
+                  <wp:posOffset>3705225</wp:posOffset>
+                </wp:positionH>
+                <wp:positionV relativeFrom="paragraph">
+                  <wp:posOffset>1374140</wp:posOffset>
+                </wp:positionV>
+                <wp:extent cx="1190625" cy="409575"/>
+                <wp:effectExtent l="0" t="0" r="28575" b="28575"/>
+                <wp:wrapNone/>
+                <wp:docPr id="7" name="Oval 7"/>
+                <wp:cNvGraphicFramePr/>
+                <a:graphic xmlns:a="http://schemas.openxmlformats.org/drawingml/2006/main">
+                  <a:graphicData uri="http://schemas.microsoft.com/office/word/2010/wordprocessingShape">
+                    <wps:wsp>
+                      <wps:cNvSpPr/>
+                      <wps:spPr>
+                        <a:xfrm>
+                          <a:off x="0" y="0"/>
+                          <a:ext cx="1190625" cy="409575"/>
+                        </a:xfrm>
+                        <a:prstGeom prst="ellipse">
+                          <a:avLst/>
+                        </a:prstGeom>
+                        <a:solidFill>
+                          <a:schemeClr val="bg1"/>
+                        </a:solidFill>
+                        <a:ln>
+                          <a:solidFill>
+                            <a:schemeClr val="tx1"/>
+                          </a:solidFill>
+                        </a:ln>
+                      </wps:spPr>
+                      <wps:style>
+                        <a:lnRef idx="2">
+                          <a:schemeClr val="accent1">
+                            <a:shade val="50000"/>
+                          </a:schemeClr>
+                        </a:lnRef>
+                        <a:fillRef idx="1">
+                          <a:schemeClr val="accent1"/>
+                        </a:fillRef>
+                        <a:effectRef idx="0">
+                          <a:schemeClr val="accent1"/>
+                        </a:effectRef>
+                        <a:fontRef idx="minor">
+                          <a:schemeClr val="lt1"/>
+                        </a:fontRef>
+                      </wps:style>
+                      <wps:txbx>
+                        <w:txbxContent>
+                          <w:p>
+                            <w:pPr>
+                              <w:jc w:val="center"/>
+                              <w:rPr>
+                                <w:color w:val="000000" w:themeColor="text1"/>
+                              </w:rPr>
+                            </w:pPr>
+                            <w:r>
+                              <w:rPr>
+                                <w:color w:val="000000" w:themeColor="text1"/>
+                              </w:rPr>
+                              <w:t>Load books</w:t>
+                            </w:r>
+                          </w:p>
+                        </w:txbxContent>
+                      </wps:txbx>
+                      <wps:bodyPr rot="0" spcFirstLastPara="0" vertOverflow="overflow" horzOverflow="overflow" vert="horz" wrap="square" lIns="91440" tIns="45720" rIns="91440" bIns="45720" numCol="1" spcCol="0" rtlCol="0" fromWordArt="0" anchor="ctr" anchorCtr="0" forceAA="0" compatLnSpc="1">
+                        <a:prstTxWarp prst="textNoShape">
+                          <a:avLst/>
+                        </a:prstTxWarp>
+                        <a:noAutofit/>
+                      </wps:bodyPr>
+                    </wps:wsp>
+                  </a:graphicData>
+                </a:graphic>
+                <wp14:sizeRelH relativeFrom="margin">
+                  <wp14:pctWidth>0</wp14:pctWidth>
+                </wp14:sizeRelH>
+                <wp14:sizeRelV relativeFrom="margin">
+                  <wp14:pctHeight>0</wp14:pctHeight>
+                </wp14:sizeRelV>
+              </wp:anchor>
+            </w:drawing>
+          </mc:Choice>
+          <mc:Fallback>
+            <w:pict>
+              <v:oval w14:anchorId="4CB3CA26" id="Oval 7" o:spid="_x0000_s1035" style="position:absolute;margin-left:291.75pt;margin-top:108.2pt;width:93.75pt;height:32.25pt;z-index:251696128;visibility:visible;mso-wrap-style:square;mso-width-percent:0;mso-height-percent:0;mso-wrap-distance-left:9pt;mso-wrap-distance-top:0;mso-wrap-distance-right:9pt;mso-wrap-distance-bottom:0;mso-position-horizontal:absolute;mso-position-horizontal-relative:text;mso-position-vertical:absolute;mso-position-vertical-relative:text;mso-width-percent:0;mso-height-percent:0;mso-width-relative:margin;mso-height-relative:margin;v-text-anchor:middle" o:gfxdata="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" fillcolor="white [3212]" strokecolor="black [3213]" strokeweight="1pt">
+                <v:stroke joinstyle="miter"/>
+                <v:textbox>
+                  <w:txbxContent>
+                    <w:p>
+                      <w:pPr>
+                        <w:jc w:val="center"/>
+                        <w:rPr>
+                          <w:color w:val="000000" w:themeColor="text1"/>
+                        </w:rPr>
+                      </w:pPr>
+                      <w:r>
+                        <w:rPr>
+                          <w:color w:val="000000" w:themeColor="text1"/>
+                        </w:rPr>
+                        <w:t>Load books</w:t>
+                      </w:r>
+                    </w:p>
+                  </w:txbxContent>
+                </v:textbox>
+              </v:oval>
+            </w:pict>
+          </mc:Fallback>
+        </mc:AlternateContent>
+      </w:r>
+      <w:r>
+        <w:rPr>
+          <w:noProof/>
+        </w:rPr>
+        <mc:AlternateContent>
           <mc:Choice Requires="wpg">
             <w:drawing>
-              <wp:anchor distT="0" distB="0" distL="114300" distR="114300" simplePos="0" relativeHeight="251687936" behindDoc="0" locked="0" layoutInCell="1" allowOverlap="1" wp14:anchorId="65AFF4DD" wp14:editId="0E98D9A0">
+              <wp:anchor distT="0" distB="0" distL="114300" distR="114300" simplePos="0" relativeHeight="251698176" behindDoc="0" locked="0" layoutInCell="1" allowOverlap="1" wp14:anchorId="098FBD8C" wp14:editId="7135E731">
+                <wp:simplePos x="0" y="0"/>
+                <wp:positionH relativeFrom="column">
+                  <wp:posOffset>2853110</wp:posOffset>
+                </wp:positionH>
+                <wp:positionV relativeFrom="paragraph">
+                  <wp:posOffset>1212215</wp:posOffset>
+                </wp:positionV>
+                <wp:extent cx="933450" cy="276225"/>
+                <wp:effectExtent l="0" t="76200" r="0" b="104775"/>
+                <wp:wrapNone/>
+                <wp:docPr id="8" name="Group 8"/>
+                <wp:cNvGraphicFramePr/>
+                <a:graphic xmlns:a="http://schemas.openxmlformats.org/drawingml/2006/main">
+                  <a:graphicData uri="http://schemas.microsoft.com/office/word/2010/wordprocessingGroup">
+                    <wpg:wgp>
+                      <wpg:cNvGrpSpPr/>
+                      <wpg:grpSpPr>
+                        <a:xfrm rot="1309406">
+                          <a:off x="0" y="0"/>
+                          <a:ext cx="933450" cy="276225"/>
+                          <a:chOff x="0" y="0"/>
+                          <a:chExt cx="590550" cy="276225"/>
+                        </a:xfrm>
+                      </wpg:grpSpPr>
+                      <wps:wsp>
+                        <wps:cNvPr id="9" name="Straight Arrow Connector 9"/>
+                        <wps:cNvCnPr/>
+                        <wps:spPr>
+                          <a:xfrm>
+                            <a:off x="0" y="114300"/>
+                            <a:ext cx="590550" cy="28575"/>
+                          </a:xfrm>
+                          <a:prstGeom prst="straightConnector1">
+                            <a:avLst/>
+                          </a:prstGeom>
+                          <a:ln w="9525" cap="flat" cmpd="sng" algn="ctr">
+                            <a:solidFill>
+                              <a:schemeClr val="dk1"/>
+                            </a:solidFill>
+                            <a:prstDash val="dash"/>
+                            <a:round/>
+                            <a:headEnd type="none" w="med" len="med"/>
+                            <a:tailEnd type="none" w="med" len="med"/>
+                          </a:ln>
+                        </wps:spPr>
+                        <wps:style>
+                          <a:lnRef idx="0">
+                            <a:scrgbClr r="0" g="0" b="0"/>
+                          </a:lnRef>
+                          <a:fillRef idx="0">
+                            <a:scrgbClr r="0" g="0" b="0"/>
+                          </a:fillRef>
+                          <a:effectRef idx="0">
+                            <a:scrgbClr r="0" g="0" b="0"/>
+                          </a:effectRef>
+                          <a:fontRef idx="minor">
+                            <a:schemeClr val="tx1"/>
+                          </a:fontRef>
+                        </wps:style>
+                        <wps:bodyPr/>
+                      </wps:wsp>
+                      <wps:wsp>
+                        <wps:cNvPr id="10" name="Straight Connector 10"/>
+                        <wps:cNvCnPr/>
+                        <wps:spPr>
+                          <a:xfrm>
+                            <a:off x="457200" y="0"/>
+                            <a:ext cx="123825" cy="152400"/>
+                          </a:xfrm>
+                          <a:prstGeom prst="line">
+                            <a:avLst/>
+                          </a:prstGeom>
+                        </wps:spPr>
+                        <wps:style>
+                          <a:lnRef idx="1">
+                            <a:schemeClr val="dk1"/>
+                          </a:lnRef>
+                          <a:fillRef idx="0">
+                            <a:schemeClr val="dk1"/>
+                          </a:fillRef>
+                          <a:effectRef idx="0">
+                            <a:schemeClr val="dk1"/>
+                          </a:effectRef>
+                          <a:fontRef idx="minor">
+                            <a:schemeClr val="tx1"/>
+                          </a:fontRef>
+                        </wps:style>
+                        <wps:bodyPr/>
+                      </wps:wsp>
+                      <wps:wsp>
+                        <wps:cNvPr id="11" name="Straight Connector 11"/>
+                        <wps:cNvCnPr/>
+                        <wps:spPr>
+                          <a:xfrm flipV="1">
+                            <a:off x="457200" y="142875"/>
+                            <a:ext cx="133350" cy="133350"/>
+                          </a:xfrm>
+                          <a:prstGeom prst="line">
+                            <a:avLst/>
+                          </a:prstGeom>
+                        </wps:spPr>
+                        <wps:style>
+                          <a:lnRef idx="1">
+                            <a:schemeClr val="dk1"/>
+                          </a:lnRef>
+                          <a:fillRef idx="0">
+                            <a:schemeClr val="dk1"/>
+                          </a:fillRef>
+                          <a:effectRef idx="0">
+                            <a:schemeClr val="dk1"/>
+                          </a:effectRef>
+                          <a:fontRef idx="minor">
+                            <a:schemeClr val="tx1"/>
+                          </a:fontRef>
+                        </wps:style>
+                        <wps:bodyPr/>
+                      </wps:wsp>
+                    </wpg:wgp>
+                  </a:graphicData>
+                </a:graphic>
+                <wp14:sizeRelH relativeFrom="margin">
+                  <wp14:pctWidth>0</wp14:pctWidth>
+                </wp14:sizeRelH>
+              </wp:anchor>
+            </w:drawing>
+          </mc:Choice>
+          <mc:Fallback>
+            <w:pict>
+              <v:group w14:anchorId="55346246" id="Group 8" o:spid="_x0000_s1026" style="position:absolute;margin-left:224.65pt;margin-top:95.45pt;width:73.5pt;height:21.75pt;rotation:1430221fd;z-index:251698176;mso-width-relative:margin" coordsize="5905,2762" o:gfxdata="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">
+                <v:shape id="Straight Arrow Connector 9" o:spid="_x0000_s1027" type="#_x0000_t32" style="position:absolute;top:1143;width:5905;height:285;visibility:visible;mso-wrap-style:square" o:connectortype="straight" o:gfxdata="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" strokecolor="black [3200]">
+                  <v:stroke dashstyle="dash"/>
+                </v:shape>
+                <v:line id="Straight Connector 10" o:spid="_x0000_s1028" style="position:absolute;visibility:visible;mso-wrap-style:square" from="4572,0" to="5810,1524" o:connectortype="straight" o:gfxdata="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" strokecolor="black [3200]" strokeweight=".5pt">
+                  <v:stroke joinstyle="miter"/>
+                </v:line>
+                <v:line id="Straight Connector 11" o:spid="_x0000_s1029" style="position:absolute;flip:y;visibility:visible;mso-wrap-style:square" from="4572,1428" to="5905,2762" o:connectortype="straight" o:gfxdata="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" strokecolor="black [3200]" strokeweight=".5pt">
+                  <v:stroke joinstyle="miter"/>
+                </v:line>
+              </v:group>
+            </w:pict>
+          </mc:Fallback>
+        </mc:AlternateContent>
+      </w:r>
+      <w:r>
+        <w:rPr>
+          <w:noProof/>
+        </w:rPr>
+        <mc:AlternateContent>
+          <mc:Choice Requires="wps">
+            <w:drawing>
+              <wp:anchor distT="0" distB="0" distL="114300" distR="114300" simplePos="0" relativeHeight="251672576" behindDoc="0" locked="0" layoutInCell="1" allowOverlap="1" wp14:anchorId="2FA11492" wp14:editId="7BEBE342">
+                <wp:simplePos x="0" y="0"/>
+                <wp:positionH relativeFrom="column">
+                  <wp:posOffset>3609975</wp:posOffset>
+                </wp:positionH>
+                <wp:positionV relativeFrom="paragraph">
+                  <wp:posOffset>755015</wp:posOffset>
+                </wp:positionV>
+                <wp:extent cx="1457325" cy="447675"/>
+                <wp:effectExtent l="0" t="0" r="28575" b="28575"/>
+                <wp:wrapNone/>
+                <wp:docPr id="15" name="Oval 15"/>
+                <wp:cNvGraphicFramePr/>
+                <a:graphic xmlns:a="http://schemas.openxmlformats.org/drawingml/2006/main">
+                  <a:graphicData uri="http://schemas.microsoft.com/office/word/2010/wordprocessingShape">
+                    <wps:wsp>
+                      <wps:cNvSpPr/>
+                      <wps:spPr>
+                        <a:xfrm>
+                          <a:off x="0" y="0"/>
+                          <a:ext cx="1457325" cy="447675"/>
+                        </a:xfrm>
+                        <a:prstGeom prst="ellipse">
+                          <a:avLst/>
+                        </a:prstGeom>
+                        <a:solidFill>
+                          <a:schemeClr val="bg1"/>
+                        </a:solidFill>
+                        <a:ln>
+                          <a:solidFill>
+                            <a:schemeClr val="tx1"/>
+                          </a:solidFill>
+                        </a:ln>
+                      </wps:spPr>
+                      <wps:style>
+                        <a:lnRef idx="2">
+                          <a:schemeClr val="accent1">
+                            <a:shade val="50000"/>
+                          </a:schemeClr>
+                        </a:lnRef>
+                        <a:fillRef idx="1">
+                          <a:schemeClr val="accent1"/>
+                        </a:fillRef>
+                        <a:effectRef idx="0">
+                          <a:schemeClr val="accent1"/>
+                        </a:effectRef>
+                        <a:fontRef idx="minor">
+                          <a:schemeClr val="lt1"/>
+                        </a:fontRef>
+                      </wps:style>
+                      <wps:txbx>
+                        <w:txbxContent>
+                          <w:p>
+                            <w:pPr>
+                              <w:jc w:val="center"/>
+                              <w:rPr>
+                                <w:color w:val="000000" w:themeColor="text1"/>
+                              </w:rPr>
+                            </w:pPr>
+                            <w:r>
+                              <w:rPr>
+                                <w:color w:val="000000" w:themeColor="text1"/>
+                              </w:rPr>
+                              <w:t>D</w:t>
+                            </w:r>
+                            <w:r>
+                              <w:rPr>
+                                <w:color w:val="000000" w:themeColor="text1"/>
+                              </w:rPr>
+                              <w:t>elete books</w:t>
+                            </w:r>
+                          </w:p>
+                        </w:txbxContent>
+                      </wps:txbx>
+                      <wps:bodyPr rot="0" spcFirstLastPara="0" vertOverflow="overflow" horzOverflow="overflow" vert="horz" wrap="square" lIns="91440" tIns="45720" rIns="91440" bIns="45720" numCol="1" spcCol="0" rtlCol="0" fromWordArt="0" anchor="ctr" anchorCtr="0" forceAA="0" compatLnSpc="1">
+                        <a:prstTxWarp prst="textNoShape">
+                          <a:avLst/>
+                        </a:prstTxWarp>
+                        <a:noAutofit/>
+                      </wps:bodyPr>
+                    </wps:wsp>
+                  </a:graphicData>
+                </a:graphic>
+                <wp14:sizeRelH relativeFrom="margin">
+                  <wp14:pctWidth>0</wp14:pctWidth>
+                </wp14:sizeRelH>
+                <wp14:sizeRelV relativeFrom="margin">
+                  <wp14:pctHeight>0</wp14:pctHeight>
+                </wp14:sizeRelV>
+              </wp:anchor>
+            </w:drawing>
+          </mc:Choice>
+          <mc:Fallback>
+            <w:pict>
+              <v:oval w14:anchorId="2FA11492" id="Oval 15" o:spid="_x0000_s1036" style="position:absolute;margin-left:284.25pt;margin-top:59.45pt;width:114.75pt;height:35.25pt;z-index:251672576;visibility:visible;mso-wrap-style:square;mso-width-percent:0;mso-height-percent:0;mso-wrap-distance-left:9pt;mso-wrap-distance-top:0;mso-wrap-distance-right:9pt;mso-wrap-distance-bottom:0;mso-position-horizontal:absolute;mso-position-horizontal-relative:text;mso-position-vertical:absolute;mso-position-vertical-relative:text;mso-width-percent:0;mso-height-percent:0;mso-width-relative:margin;mso-height-relative:margin;v-text-anchor:middle" o:gfxdata="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" fillcolor="white [3212]" strokecolor="black [3213]" strokeweight="1pt">
+                <v:stroke joinstyle="miter"/>
+                <v:textbox>
+                  <w:txbxContent>
+                    <w:p>
+                      <w:pPr>
+                        <w:jc w:val="center"/>
+                        <w:rPr>
+                          <w:color w:val="000000" w:themeColor="text1"/>
+                        </w:rPr>
+                      </w:pPr>
+                      <w:r>
+                        <w:rPr>
+                          <w:color w:val="000000" w:themeColor="text1"/>
+                        </w:rPr>
+                        <w:t>D</w:t>
+                      </w:r>
+                      <w:r>
+                        <w:rPr>
+                          <w:color w:val="000000" w:themeColor="text1"/>
+                        </w:rPr>
+                        <w:t>elete books</w:t>
+                      </w:r>
+                    </w:p>
+                  </w:txbxContent>
+                </v:textbox>
+              </v:oval>
+            </w:pict>
+          </mc:Fallback>
+        </mc:AlternateContent>
+      </w:r>
+      <w:r>
+        <w:rPr>
+          <w:noProof/>
+        </w:rPr>
+        <mc:AlternateContent>
+          <mc:Choice Requires="wps">
+            <w:drawing>
+              <wp:anchor distT="0" distB="0" distL="114300" distR="114300" simplePos="0" relativeHeight="251689984" behindDoc="0" locked="0" layoutInCell="1" allowOverlap="1" wp14:anchorId="01D602CC" wp14:editId="1A98EA4D">
+                <wp:simplePos x="0" y="0"/>
+                <wp:positionH relativeFrom="column">
+                  <wp:posOffset>2828925</wp:posOffset>
+                </wp:positionH>
+                <wp:positionV relativeFrom="paragraph">
+                  <wp:posOffset>488315</wp:posOffset>
+                </wp:positionV>
+                <wp:extent cx="962025" cy="238125"/>
+                <wp:effectExtent l="0" t="38100" r="0" b="28575"/>
+                <wp:wrapNone/>
+                <wp:docPr id="31" name="Text Box 2"/>
+                <wp:cNvGraphicFramePr>
+                  <a:graphicFrameLocks xmlns:a="http://schemas.openxmlformats.org/drawingml/2006/main"/>
+                </wp:cNvGraphicFramePr>
+                <a:graphic xmlns:a="http://schemas.openxmlformats.org/drawingml/2006/main">
+                  <a:graphicData uri="http://schemas.microsoft.com/office/word/2010/wordprocessingShape">
+                    <wps:wsp>
+                      <wps:cNvSpPr txBox="1">
+                        <a:spLocks noChangeArrowheads="1"/>
+                      </wps:cNvSpPr>
+                      <wps:spPr bwMode="auto">
+                        <a:xfrm rot="350386">
+                          <a:off x="0" y="0"/>
+                          <a:ext cx="962025" cy="238125"/>
+                        </a:xfrm>
+                        <a:prstGeom prst="rect">
+                          <a:avLst/>
+                        </a:prstGeom>
+                        <a:noFill/>
+                        <a:ln w="9525">
+                          <a:noFill/>
+                          <a:miter lim="800000"/>
+                          <a:headEnd/>
+                          <a:tailEnd/>
+                        </a:ln>
+                      </wps:spPr>
+                      <wps:txbx>
+                        <w:txbxContent>
+                          <w:p>
+                            <w:pPr>
+                              <w:spacing w:after="0" w:line="240" w:lineRule="auto"/>
+                              <w:jc w:val="center"/>
+                            </w:pPr>
+                            <w:r>
+                              <w:t>&lt;&lt;include&gt;&gt;</w:t>
+                            </w:r>
+                          </w:p>
+                        </w:txbxContent>
+                      </wps:txbx>
+                      <wps:bodyPr rot="0" vert="horz" wrap="square" lIns="91440" tIns="45720" rIns="91440" bIns="45720" anchor="t" anchorCtr="0">
+                        <a:noAutofit/>
+                      </wps:bodyPr>
+                    </wps:wsp>
+                  </a:graphicData>
+                </a:graphic>
+                <wp14:sizeRelH relativeFrom="margin">
+                  <wp14:pctWidth>0</wp14:pctWidth>
+                </wp14:sizeRelH>
+                <wp14:sizeRelV relativeFrom="margin">
+                  <wp14:pctHeight>0</wp14:pctHeight>
+                </wp14:sizeRelV>
+              </wp:anchor>
+            </w:drawing>
+          </mc:Choice>
+          <mc:Fallback>
+            <w:pict>
+              <v:shape w14:anchorId="01D602CC" id="_x0000_s1037" type="#_x0000_t202" style="position:absolute;margin-left:222.75pt;margin-top:38.45pt;width:75.75pt;height:18.75pt;rotation:382715fd;z-index:251689984;visibility:visible;mso-wrap-style:square;mso-width-percent:0;mso-height-percent:0;mso-wrap-distance-left:9pt;mso-wrap-distance-top:0;mso-wrap-distance-right:9pt;mso-wrap-distance-bottom:0;mso-position-horizontal:absolute;mso-position-horizontal-relative:text;mso-position-vertical:absolute;mso-position-vertical-relative:text;mso-width-percent:0;mso-height-percent:0;mso-width-relative:margin;mso-height-relative:margin;v-text-anchor:top" o:gfxdata="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" filled="f" stroked="f">
+                <v:textbox>
+                  <w:txbxContent>
+                    <w:p>
+                      <w:pPr>
+                        <w:spacing w:after="0" w:line="240" w:lineRule="auto"/>
+                        <w:jc w:val="center"/>
+                      </w:pPr>
+                      <w:r>
+                        <w:t>&lt;&lt;include&gt;&gt;</w:t>
+                      </w:r>
+                    </w:p>
+                  </w:txbxContent>
+                </v:textbox>
+              </v:shape>
+            </w:pict>
+          </mc:Fallback>
+        </mc:AlternateContent>
+      </w:r>
+      <w:r>
+        <w:rPr>
+          <w:noProof/>
+        </w:rPr>
+        <mc:AlternateContent>
+          <mc:Choice Requires="wpg">
+            <w:drawing>
+              <wp:anchor distT="0" distB="0" distL="114300" distR="114300" simplePos="0" relativeHeight="251687936" behindDoc="0" locked="0" layoutInCell="1" allowOverlap="1" wp14:anchorId="65AFF4DD" wp14:editId="695F33E4">
                 <wp:simplePos x="0" y="0"/>
                 <wp:positionH relativeFrom="column">
                   <wp:posOffset>3143249</wp:posOffset>
@@ -1383,7 +2739,7 @@
           </mc:Choice>
           <mc:Fallback>
             <w:pict>
-              <v:group w14:anchorId="1FDCDA83" id="Group 27" o:spid="_x0000_s1026" style="position:absolute;margin-left:247.5pt;margin-top:372.2pt;width:45.75pt;height:21.75pt;rotation:2065509fd;z-index:251687936;mso-width-relative:margin" coordsize="5905,2762" o:gfxdata="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">
+              <v:group w14:anchorId="40723588" id="Group 27" o:spid="_x0000_s1026" style="position:absolute;margin-left:247.5pt;margin-top:372.2pt;width:45.75pt;height:21.75pt;rotation:2065509fd;z-index:251687936;mso-width-relative:margin" coordsize="5905,2762" o:gfxdata="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">
                 <v:shape id="Straight Arrow Connector 28" o:spid="_x0000_s1027" type="#_x0000_t32" style="position:absolute;top:1143;width:5905;height:285;visibility:visible;mso-wrap-style:square" o:connectortype="straight" o:gfxdata="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" strokecolor="black [3200]">
                   <v:stroke dashstyle="dash"/>
                 </v:shape>
@@ -1394,126 +2750,6 @@
                   <v:stroke joinstyle="miter"/>
                 </v:line>
               </v:group>
-            </w:pict>
-          </mc:Fallback>
-        </mc:AlternateContent>
-      </w:r>
-      <w:r>
-        <w:rPr>
-          <w:noProof/>
-        </w:rPr>
-        <mc:AlternateContent>
-          <mc:Choice Requires="wps">
-            <w:drawing>
-              <wp:anchor distT="0" distB="0" distL="114300" distR="114300" simplePos="0" relativeHeight="251676672" behindDoc="0" locked="0" layoutInCell="1" allowOverlap="1" wp14:anchorId="75CCC167" wp14:editId="6E13AB13">
-                <wp:simplePos x="0" y="0"/>
-                <wp:positionH relativeFrom="column">
-                  <wp:posOffset>3571875</wp:posOffset>
-                </wp:positionH>
-                <wp:positionV relativeFrom="paragraph">
-                  <wp:posOffset>4793615</wp:posOffset>
-                </wp:positionV>
-                <wp:extent cx="1838325" cy="828675"/>
-                <wp:effectExtent l="0" t="0" r="28575" b="28575"/>
-                <wp:wrapNone/>
-                <wp:docPr id="17" name="Oval 17"/>
-                <wp:cNvGraphicFramePr/>
-                <a:graphic xmlns:a="http://schemas.openxmlformats.org/drawingml/2006/main">
-                  <a:graphicData uri="http://schemas.microsoft.com/office/word/2010/wordprocessingShape">
-                    <wps:wsp>
-                      <wps:cNvSpPr/>
-                      <wps:spPr>
-                        <a:xfrm>
-                          <a:off x="0" y="0"/>
-                          <a:ext cx="1838325" cy="828675"/>
-                        </a:xfrm>
-                        <a:prstGeom prst="ellipse">
-                          <a:avLst/>
-                        </a:prstGeom>
-                        <a:solidFill>
-                          <a:schemeClr val="bg1"/>
-                        </a:solidFill>
-                        <a:ln>
-                          <a:solidFill>
-                            <a:schemeClr val="tx1"/>
-                          </a:solidFill>
-                        </a:ln>
-                      </wps:spPr>
-                      <wps:style>
-                        <a:lnRef idx="2">
-                          <a:schemeClr val="accent1">
-                            <a:shade val="50000"/>
-                          </a:schemeClr>
-                        </a:lnRef>
-                        <a:fillRef idx="1">
-                          <a:schemeClr val="accent1"/>
-                        </a:fillRef>
-                        <a:effectRef idx="0">
-                          <a:schemeClr val="accent1"/>
-                        </a:effectRef>
-                        <a:fontRef idx="minor">
-                          <a:schemeClr val="lt1"/>
-                        </a:fontRef>
-                      </wps:style>
-                      <wps:txbx>
-                        <w:txbxContent>
-                          <w:p>
-                            <w:pPr>
-                              <w:jc w:val="center"/>
-                              <w:rPr>
-                                <w:color w:val="000000" w:themeColor="text1"/>
-                              </w:rPr>
-                            </w:pPr>
-                            <w:r>
-                              <w:rPr>
-                                <w:color w:val="000000" w:themeColor="text1"/>
-                              </w:rPr>
-                              <w:t>Create, edit, and delete notations</w:t>
-                            </w:r>
-                          </w:p>
-                        </w:txbxContent>
-                      </wps:txbx>
-                      <wps:bodyPr rot="0" spcFirstLastPara="0" vertOverflow="overflow" horzOverflow="overflow" vert="horz" wrap="square" lIns="91440" tIns="45720" rIns="91440" bIns="45720" numCol="1" spcCol="0" rtlCol="0" fromWordArt="0" anchor="ctr" anchorCtr="0" forceAA="0" compatLnSpc="1">
-                        <a:prstTxWarp prst="textNoShape">
-                          <a:avLst/>
-                        </a:prstTxWarp>
-                        <a:noAutofit/>
-                      </wps:bodyPr>
-                    </wps:wsp>
-                  </a:graphicData>
-                </a:graphic>
-                <wp14:sizeRelH relativeFrom="margin">
-                  <wp14:pctWidth>0</wp14:pctWidth>
-                </wp14:sizeRelH>
-                <wp14:sizeRelV relativeFrom="margin">
-                  <wp14:pctHeight>0</wp14:pctHeight>
-                </wp14:sizeRelV>
-              </wp:anchor>
-            </w:drawing>
-          </mc:Choice>
-          <mc:Fallback>
-            <w:pict>
-              <v:oval w14:anchorId="75CCC167" id="Oval 17" o:spid="_x0000_s1030" style="position:absolute;margin-left:281.25pt;margin-top:377.45pt;width:144.75pt;height:65.25pt;z-index:251676672;visibility:visible;mso-wrap-style:square;mso-width-percent:0;mso-height-percent:0;mso-wrap-distance-left:9pt;mso-wrap-distance-top:0;mso-wrap-distance-right:9pt;mso-wrap-distance-bottom:0;mso-position-horizontal:absolute;mso-position-horizontal-relative:text;mso-position-vertical:absolute;mso-position-vertical-relative:text;mso-width-percent:0;mso-height-percent:0;mso-width-relative:margin;mso-height-relative:margin;v-text-anchor:middle" o:gfxdata="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" fillcolor="white [3212]" strokecolor="black [3213]" strokeweight="1pt">
-                <v:stroke joinstyle="miter"/>
-                <v:textbox>
-                  <w:txbxContent>
-                    <w:p>
-                      <w:pPr>
-                        <w:jc w:val="center"/>
-                        <w:rPr>
-                          <w:color w:val="000000" w:themeColor="text1"/>
-                        </w:rPr>
-                      </w:pPr>
-                      <w:r>
-                        <w:rPr>
-                          <w:color w:val="000000" w:themeColor="text1"/>
-                        </w:rPr>
-                        <w:t>Create, edit, and delete notations</w:t>
-                      </w:r>
-                    </w:p>
-                  </w:txbxContent>
-                </v:textbox>
-              </v:oval>
             </w:pict>
           </mc:Fallback>
         </mc:AlternateContent>
@@ -1673,7 +2909,7 @@
         <mc:AlternateContent>
           <mc:Choice Requires="wps">
             <w:drawing>
-              <wp:anchor distT="0" distB="0" distL="114300" distR="114300" simplePos="0" relativeHeight="251678720" behindDoc="0" locked="0" layoutInCell="1" allowOverlap="1" wp14:anchorId="53A00B79" wp14:editId="4954F41A">
+              <wp:anchor distT="0" distB="0" distL="114300" distR="114300" simplePos="0" relativeHeight="251678720" behindDoc="0" locked="0" layoutInCell="1" allowOverlap="1" wp14:anchorId="53A00B79" wp14:editId="4281D2DC">
                 <wp:simplePos x="0" y="0"/>
                 <wp:positionH relativeFrom="column">
                   <wp:posOffset>1228725</wp:posOffset>
@@ -1751,7 +2987,7 @@
           </mc:Choice>
           <mc:Fallback>
             <w:pict>
-              <v:shape w14:anchorId="53A00B79" id="_x0000_s1031" type="#_x0000_t202" style="position:absolute;margin-left:96.75pt;margin-top:7.7pt;width:75.75pt;height:37.5pt;z-index:251678720;visibility:visible;mso-wrap-style:square;mso-width-percent:0;mso-height-percent:0;mso-wrap-distance-left:9pt;mso-wrap-distance-top:0;mso-wrap-distance-right:9pt;mso-wrap-distance-bottom:0;mso-position-horizontal:absolute;mso-position-horizontal-relative:text;mso-position-vertical:absolute;mso-position-vertical-relative:text;mso-width-percent:0;mso-height-percent:0;mso-width-relative:margin;mso-height-relative:margin;v-text-anchor:top" o:gfxdata="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" stroked="f">
+              <v:shape w14:anchorId="53A00B79" id="_x0000_s1038" type="#_x0000_t202" style="position:absolute;margin-left:96.75pt;margin-top:7.7pt;width:75.75pt;height:37.5pt;z-index:251678720;visibility:visible;mso-wrap-style:square;mso-width-percent:0;mso-height-percent:0;mso-wrap-distance-left:9pt;mso-wrap-distance-top:0;mso-wrap-distance-right:9pt;mso-wrap-distance-bottom:0;mso-position-horizontal:absolute;mso-position-horizontal-relative:text;mso-position-vertical:absolute;mso-position-vertical-relative:text;mso-width-percent:0;mso-height-percent:0;mso-width-relative:margin;mso-height-relative:margin;v-text-anchor:top" o:gfxdata="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" stroked="f">
                 <v:textbox>
                   <w:txbxContent>
                     <w:p>
@@ -1775,126 +3011,6 @@
                   </w:txbxContent>
                 </v:textbox>
               </v:shape>
-            </w:pict>
-          </mc:Fallback>
-        </mc:AlternateContent>
-      </w:r>
-      <w:r>
-        <w:rPr>
-          <w:noProof/>
-        </w:rPr>
-        <mc:AlternateContent>
-          <mc:Choice Requires="wps">
-            <w:drawing>
-              <wp:anchor distT="0" distB="0" distL="114300" distR="114300" simplePos="0" relativeHeight="251672576" behindDoc="0" locked="0" layoutInCell="1" allowOverlap="1" wp14:anchorId="2FA11492" wp14:editId="6E7E684A">
-                <wp:simplePos x="0" y="0"/>
-                <wp:positionH relativeFrom="column">
-                  <wp:posOffset>3524250</wp:posOffset>
-                </wp:positionH>
-                <wp:positionV relativeFrom="paragraph">
-                  <wp:posOffset>697865</wp:posOffset>
-                </wp:positionV>
-                <wp:extent cx="1571625" cy="752475"/>
-                <wp:effectExtent l="0" t="0" r="28575" b="28575"/>
-                <wp:wrapNone/>
-                <wp:docPr id="15" name="Oval 15"/>
-                <wp:cNvGraphicFramePr/>
-                <a:graphic xmlns:a="http://schemas.openxmlformats.org/drawingml/2006/main">
-                  <a:graphicData uri="http://schemas.microsoft.com/office/word/2010/wordprocessingShape">
-                    <wps:wsp>
-                      <wps:cNvSpPr/>
-                      <wps:spPr>
-                        <a:xfrm>
-                          <a:off x="0" y="0"/>
-                          <a:ext cx="1571625" cy="752475"/>
-                        </a:xfrm>
-                        <a:prstGeom prst="ellipse">
-                          <a:avLst/>
-                        </a:prstGeom>
-                        <a:solidFill>
-                          <a:schemeClr val="bg1"/>
-                        </a:solidFill>
-                        <a:ln>
-                          <a:solidFill>
-                            <a:schemeClr val="tx1"/>
-                          </a:solidFill>
-                        </a:ln>
-                      </wps:spPr>
-                      <wps:style>
-                        <a:lnRef idx="2">
-                          <a:schemeClr val="accent1">
-                            <a:shade val="50000"/>
-                          </a:schemeClr>
-                        </a:lnRef>
-                        <a:fillRef idx="1">
-                          <a:schemeClr val="accent1"/>
-                        </a:fillRef>
-                        <a:effectRef idx="0">
-                          <a:schemeClr val="accent1"/>
-                        </a:effectRef>
-                        <a:fontRef idx="minor">
-                          <a:schemeClr val="lt1"/>
-                        </a:fontRef>
-                      </wps:style>
-                      <wps:txbx>
-                        <w:txbxContent>
-                          <w:p>
-                            <w:pPr>
-                              <w:jc w:val="center"/>
-                              <w:rPr>
-                                <w:color w:val="000000" w:themeColor="text1"/>
-                              </w:rPr>
-                            </w:pPr>
-                            <w:r>
-                              <w:rPr>
-                                <w:color w:val="000000" w:themeColor="text1"/>
-                              </w:rPr>
-                              <w:t>Load and delete books</w:t>
-                            </w:r>
-                          </w:p>
-                        </w:txbxContent>
-                      </wps:txbx>
-                      <wps:bodyPr rot="0" spcFirstLastPara="0" vertOverflow="overflow" horzOverflow="overflow" vert="horz" wrap="square" lIns="91440" tIns="45720" rIns="91440" bIns="45720" numCol="1" spcCol="0" rtlCol="0" fromWordArt="0" anchor="ctr" anchorCtr="0" forceAA="0" compatLnSpc="1">
-                        <a:prstTxWarp prst="textNoShape">
-                          <a:avLst/>
-                        </a:prstTxWarp>
-                        <a:noAutofit/>
-                      </wps:bodyPr>
-                    </wps:wsp>
-                  </a:graphicData>
-                </a:graphic>
-                <wp14:sizeRelH relativeFrom="margin">
-                  <wp14:pctWidth>0</wp14:pctWidth>
-                </wp14:sizeRelH>
-                <wp14:sizeRelV relativeFrom="margin">
-                  <wp14:pctHeight>0</wp14:pctHeight>
-                </wp14:sizeRelV>
-              </wp:anchor>
-            </w:drawing>
-          </mc:Choice>
-          <mc:Fallback>
-            <w:pict>
-              <v:oval w14:anchorId="2FA11492" id="Oval 15" o:spid="_x0000_s1032" style="position:absolute;margin-left:277.5pt;margin-top:54.95pt;width:123.75pt;height:59.25pt;z-index:251672576;visibility:visible;mso-wrap-style:square;mso-width-percent:0;mso-height-percent:0;mso-wrap-distance-left:9pt;mso-wrap-distance-top:0;mso-wrap-distance-right:9pt;mso-wrap-distance-bottom:0;mso-position-horizontal:absolute;mso-position-horizontal-relative:text;mso-position-vertical:absolute;mso-position-vertical-relative:text;mso-width-percent:0;mso-height-percent:0;mso-width-relative:margin;mso-height-relative:margin;v-text-anchor:middle" o:gfxdata="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" fillcolor="white [3212]" strokecolor="black [3213]" strokeweight="1pt">
-                <v:stroke joinstyle="miter"/>
-                <v:textbox>
-                  <w:txbxContent>
-                    <w:p>
-                      <w:pPr>
-                        <w:jc w:val="center"/>
-                        <w:rPr>
-                          <w:color w:val="000000" w:themeColor="text1"/>
-                        </w:rPr>
-                      </w:pPr>
-                      <w:r>
-                        <w:rPr>
-                          <w:color w:val="000000" w:themeColor="text1"/>
-                        </w:rPr>
-                        <w:t>Load and delete books</w:t>
-                      </w:r>
-                    </w:p>
-                  </w:txbxContent>
-                </v:textbox>
-              </v:oval>
             </w:pict>
           </mc:Fallback>
         </mc:AlternateContent>
@@ -2204,7 +3320,7 @@
           </mc:Choice>
           <mc:Fallback>
             <w:pict>
-              <v:oval w14:anchorId="5147A85F" id="Oval 5" o:spid="_x0000_s1033" style="position:absolute;margin-left:149.25pt;margin-top:186.95pt;width:108.75pt;height:59.25pt;z-index:251663360;visibility:visible;mso-wrap-style:square;mso-width-percent:0;mso-height-percent:0;mso-wrap-distance-left:9pt;mso-wrap-distance-top:0;mso-wrap-distance-right:9pt;mso-wrap-distance-bottom:0;mso-position-horizontal:absolute;mso-position-horizontal-relative:text;mso-position-vertical:absolute;mso-position-vertical-relative:text;mso-width-percent:0;mso-height-percent:0;mso-width-relative:margin;mso-height-relative:margin;v-text-anchor:middle" o:gfxdata="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" fillcolor="white [3212]" strokecolor="black [3213]" strokeweight="1pt">
+              <v:oval w14:anchorId="5147A85F" id="Oval 5" o:spid="_x0000_s1039" style="position:absolute;margin-left:149.25pt;margin-top:186.95pt;width:108.75pt;height:59.25pt;z-index:251663360;visibility:visible;mso-wrap-style:square;mso-width-percent:0;mso-height-percent:0;mso-wrap-distance-left:9pt;mso-wrap-distance-top:0;mso-wrap-distance-right:9pt;mso-wrap-distance-bottom:0;mso-position-horizontal:absolute;mso-position-horizontal-relative:text;mso-position-vertical:absolute;mso-position-vertical-relative:text;mso-width-percent:0;mso-height-percent:0;mso-width-relative:margin;mso-height-relative:margin;v-text-anchor:middle" o:gfxdata="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" fillcolor="white [3212]" strokecolor="black [3213]" strokeweight="1pt">
                 <v:stroke joinstyle="miter"/>
                 <v:textbox>
                   <w:txbxContent>
@@ -2330,7 +3446,7 @@
           </mc:Choice>
           <mc:Fallback>
             <w:pict>
-              <v:oval w14:anchorId="31673B7B" id="Oval 6" o:spid="_x0000_s1034" style="position:absolute;margin-left:132.75pt;margin-top:328.7pt;width:124.5pt;height:58.5pt;z-index:251665408;visibility:visible;mso-wrap-style:square;mso-width-percent:0;mso-height-percent:0;mso-wrap-distance-left:9pt;mso-wrap-distance-top:0;mso-wrap-distance-right:9pt;mso-wrap-distance-bottom:0;mso-position-horizontal:absolute;mso-position-horizontal-relative:text;mso-position-vertical:absolute;mso-position-vertical-relative:text;mso-width-percent:0;mso-height-percent:0;mso-width-relative:margin;mso-height-relative:margin;v-text-anchor:middle" o:gfxdata="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" fillcolor="white [3212]" strokecolor="black [3213]" strokeweight="1pt">
+              <v:oval w14:anchorId="31673B7B" id="Oval 6" o:spid="_x0000_s1040" style="position:absolute;margin-left:132.75pt;margin-top:328.7pt;width:124.5pt;height:58.5pt;z-index:251665408;visibility:visible;mso-wrap-style:square;mso-width-percent:0;mso-height-percent:0;mso-wrap-distance-left:9pt;mso-wrap-distance-top:0;mso-wrap-distance-right:9pt;mso-wrap-distance-bottom:0;mso-position-horizontal:absolute;mso-position-horizontal-relative:text;mso-position-vertical:absolute;mso-position-vertical-relative:text;mso-width-percent:0;mso-height-percent:0;mso-width-relative:margin;mso-height-relative:margin;v-text-anchor:middle" o:gfxdata="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" fillcolor="white [3212]" strokecolor="black [3213]" strokeweight="1pt">
                 <v:stroke joinstyle="miter"/>
                 <v:textbox>
                   <w:txbxContent>
@@ -2450,7 +3566,7 @@
           </mc:Choice>
           <mc:Fallback>
             <w:pict>
-              <v:oval w14:anchorId="272D40C2" id="Oval 4" o:spid="_x0000_s1035" style="position:absolute;margin-left:144.75pt;margin-top:49.7pt;width:87.75pt;height:53.25pt;z-index:251661312;visibility:visible;mso-wrap-style:square;mso-width-percent:0;mso-height-percent:0;mso-wrap-distance-left:9pt;mso-wrap-distance-top:0;mso-wrap-distance-right:9pt;mso-wrap-distance-bottom:0;mso-position-horizontal:absolute;mso-position-horizontal-relative:text;mso-position-vertical:absolute;mso-position-vertical-relative:text;mso-width-percent:0;mso-height-percent:0;mso-width-relative:margin;mso-height-relative:margin;v-text-anchor:middle" o:gfxdata="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" fillcolor="white [3212]" strokecolor="black [3213]" strokeweight="1pt">
+              <v:oval w14:anchorId="272D40C2" id="Oval 4" o:spid="_x0000_s1041" style="position:absolute;margin-left:144.75pt;margin-top:49.7pt;width:87.75pt;height:53.25pt;z-index:251661312;visibility:visible;mso-wrap-style:square;mso-width-percent:0;mso-height-percent:0;mso-wrap-distance-left:9pt;mso-wrap-distance-top:0;mso-wrap-distance-right:9pt;mso-wrap-distance-bottom:0;mso-position-horizontal:absolute;mso-position-horizontal-relative:text;mso-position-vertical:absolute;mso-position-vertical-relative:text;mso-width-percent:0;mso-height-percent:0;mso-width-relative:margin;mso-height-relative:margin;v-text-anchor:middle" o:gfxdata="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" fillcolor="white [3212]" strokecolor="black [3213]" strokeweight="1pt">
                 <v:stroke joinstyle="miter"/>
                 <v:textbox>
                   <w:txbxContent>
@@ -2600,7 +3716,7 @@
           </mc:Choice>
           <mc:Fallback>
             <w:pict>
-              <v:group w14:anchorId="512B6656" id="Group 2" o:spid="_x0000_s1036" style="position:absolute;margin-left:5.25pt;margin-top:177.95pt;width:1in;height:100.15pt;z-index:251659264" coordsize="9144,12719" o:gfxdata="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">
+              <v:group w14:anchorId="512B6656" id="Group 2" o:spid="_x0000_s1042" style="position:absolute;margin-left:5.25pt;margin-top:177.95pt;width:1in;height:100.15pt;z-index:251659264" coordsize="9144,12719" o:gfxdata="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">
                 <v:shapetype id="_x0000_t75" coordsize="21600,21600" o:spt="75" o:preferrelative="t" path="m@4@5l@4@11@9@11@9@5xe" filled="f" stroked="f">
                   <v:stroke joinstyle="miter"/>
                   <v:formulas>
@@ -2620,10 +3736,10 @@
                   <v:path o:extrusionok="f" gradientshapeok="t" o:connecttype="rect"/>
                   <o:lock v:ext="edit" aspectratio="t"/>
                 </v:shapetype>
-                <v:shape id="Graphic 1" o:spid="_x0000_s1037" type="#_x0000_t75" alt="Man" style="position:absolute;width:9144;height:9144;visibility:visible;mso-wrap-style:square" o:gfxdata="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">
+                <v:shape id="Graphic 1" o:spid="_x0000_s1043" type="#_x0000_t75" alt="Man" style="position:absolute;width:9144;height:9144;visibility:visible;mso-wrap-style:square" o:gfxdata="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">
                   <v:imagedata r:id="rId6" o:title="Man"/>
                 </v:shape>
-                <v:shape id="_x0000_s1038" type="#_x0000_t202" style="position:absolute;left:2381;top:8858;width:5810;height:3861;visibility:visible;mso-wrap-style:square;v-text-anchor:top" o:gfxdata="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" stroked="f">
+                <v:shape id="_x0000_s1044" type="#_x0000_t202" style="position:absolute;left:2381;top:8858;width:5810;height:3861;visibility:visible;mso-wrap-style:square;v-text-anchor:top" o:gfxdata="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" stroked="f">
                   <v:textbox style="mso-fit-shape-to-text:t">
                     <w:txbxContent>
                       <w:p>

</xml_diff>

<commit_message>
Removed tag requirements, updated UML diagram
</commit_message>
<xml_diff>
--- a/requirements.docx
+++ b/requirements.docx
@@ -702,131 +702,6 @@
       <w:pPr>
         <w:spacing w:after="0" w:line="240" w:lineRule="auto"/>
         <w:rPr>
-          <w:rFonts w:ascii="Times New Roman" w:eastAsia="Times New Roman" w:hAnsi="Times New Roman" w:cs="Times New Roman"/>
-          <w:sz w:val="24"/>
-          <w:szCs w:val="24"/>
-          <w:lang w:eastAsia="en-US"/>
-        </w:rPr>
-      </w:pPr>
-    </w:p>
-    <w:p>
-      <w:pPr>
-        <w:spacing w:after="0" w:line="240" w:lineRule="auto"/>
-        <w:rPr>
-          <w:rFonts w:ascii="Arial" w:hAnsi="Arial" w:cs="Arial"/>
-          <w:color w:val="000000"/>
-        </w:rPr>
-      </w:pPr>
-      <w:r>
-        <w:rPr>
-          <w:rFonts w:ascii="Arial" w:hAnsi="Arial" w:cs="Arial"/>
-          <w:color w:val="000000"/>
-        </w:rPr>
-        <w:lastRenderedPageBreak/>
-        <w:t>5. The User should be able to tag documents for categorization</w:t>
-      </w:r>
-    </w:p>
-    <w:p>
-      <w:pPr>
-        <w:spacing w:after="0" w:line="240" w:lineRule="auto"/>
-        <w:rPr>
-          <w:rFonts w:ascii="Arial" w:hAnsi="Arial" w:cs="Arial"/>
-          <w:color w:val="000000"/>
-        </w:rPr>
-      </w:pPr>
-      <w:r>
-        <w:rPr>
-          <w:rFonts w:ascii="Arial" w:hAnsi="Arial" w:cs="Arial"/>
-          <w:color w:val="000000"/>
-        </w:rPr>
-        <w:t>5.1 The User should be able to add tags to documents</w:t>
-      </w:r>
-    </w:p>
-    <w:p>
-      <w:pPr>
-        <w:spacing w:after="0" w:line="240" w:lineRule="auto"/>
-        <w:rPr>
-          <w:rFonts w:ascii="Arial" w:hAnsi="Arial" w:cs="Arial"/>
-          <w:color w:val="000000"/>
-        </w:rPr>
-      </w:pPr>
-      <w:r>
-        <w:rPr>
-          <w:rFonts w:ascii="Arial" w:hAnsi="Arial" w:cs="Arial"/>
-          <w:color w:val="000000"/>
-        </w:rPr>
-        <w:t>5.2 Tags created by the user should be shown when the user is ta</w:t>
-      </w:r>
-      <w:bookmarkStart w:id="0" w:name="_GoBack"/>
-      <w:bookmarkEnd w:id="0"/>
-      <w:r>
-        <w:rPr>
-          <w:rFonts w:ascii="Arial" w:hAnsi="Arial" w:cs="Arial"/>
-          <w:color w:val="000000"/>
-        </w:rPr>
-        <w:t xml:space="preserve">gging a new document </w:t>
-      </w:r>
-    </w:p>
-    <w:p>
-      <w:pPr>
-        <w:spacing w:after="0" w:line="240" w:lineRule="auto"/>
-        <w:rPr>
-          <w:rFonts w:ascii="Arial" w:hAnsi="Arial" w:cs="Arial"/>
-          <w:color w:val="000000"/>
-        </w:rPr>
-      </w:pPr>
-      <w:r>
-        <w:rPr>
-          <w:rFonts w:ascii="Arial" w:hAnsi="Arial" w:cs="Arial"/>
-          <w:color w:val="000000"/>
-        </w:rPr>
-        <w:t>5.3 The User should be able to remove tags from documents</w:t>
-      </w:r>
-    </w:p>
-    <w:p>
-      <w:pPr>
-        <w:spacing w:after="0" w:line="240" w:lineRule="auto"/>
-        <w:rPr>
-          <w:rFonts w:ascii="Arial" w:hAnsi="Arial" w:cs="Arial"/>
-          <w:color w:val="000000"/>
-        </w:rPr>
-      </w:pPr>
-      <w:r>
-        <w:rPr>
-          <w:rFonts w:ascii="Arial" w:hAnsi="Arial" w:cs="Arial"/>
-          <w:color w:val="000000"/>
-        </w:rPr>
-        <w:t xml:space="preserve">5.4 If a tag has no documents attached to it </w:t>
-      </w:r>
-      <w:proofErr w:type="spellStart"/>
-      <w:r>
-        <w:rPr>
-          <w:rFonts w:ascii="Arial" w:hAnsi="Arial" w:cs="Arial"/>
-          <w:color w:val="000000"/>
-        </w:rPr>
-        <w:t>it</w:t>
-      </w:r>
-      <w:proofErr w:type="spellEnd"/>
-      <w:r>
-        <w:rPr>
-          <w:rFonts w:ascii="Arial" w:hAnsi="Arial" w:cs="Arial"/>
-          <w:color w:val="000000"/>
-        </w:rPr>
-        <w:t xml:space="preserve"> should be removed from the repository</w:t>
-      </w:r>
-    </w:p>
-    <w:p>
-      <w:pPr>
-        <w:rPr>
-          <w:rFonts w:ascii="Arial" w:eastAsia="Times New Roman" w:hAnsi="Arial" w:cs="Arial"/>
-          <w:color w:val="000000"/>
-        </w:rPr>
-      </w:pPr>
-    </w:p>
-    <w:p>
-      <w:pPr>
-        <w:spacing w:after="0" w:line="240" w:lineRule="auto"/>
-        <w:rPr>
           <w:rFonts w:ascii="Arial" w:eastAsia="Times New Roman" w:hAnsi="Arial" w:cs="Arial"/>
           <w:color w:val="000000"/>
         </w:rPr>
@@ -848,11 +723,2779 @@
           <w:b/>
           <w:color w:val="000000"/>
         </w:rPr>
+        <w:lastRenderedPageBreak/>
         <w:t>Use Case Diagram</w:t>
       </w:r>
     </w:p>
     <w:p/>
     <w:p>
+      <w:bookmarkStart w:id="0" w:name="_GoBack"/>
+      <w:bookmarkEnd w:id="0"/>
+      <w:r>
+        <w:rPr>
+          <w:noProof/>
+        </w:rPr>
+        <mc:AlternateContent>
+          <mc:Choice Requires="wps">
+            <w:drawing>
+              <wp:anchor distT="0" distB="0" distL="114300" distR="114300" simplePos="0" relativeHeight="251752448" behindDoc="0" locked="0" layoutInCell="1" allowOverlap="1" wp14:anchorId="03EA11D7" wp14:editId="63562FF0">
+                <wp:simplePos x="0" y="0"/>
+                <wp:positionH relativeFrom="column">
+                  <wp:posOffset>4479925</wp:posOffset>
+                </wp:positionH>
+                <wp:positionV relativeFrom="paragraph">
+                  <wp:posOffset>7206266</wp:posOffset>
+                </wp:positionV>
+                <wp:extent cx="962025" cy="238125"/>
+                <wp:effectExtent l="0" t="0" r="0" b="0"/>
+                <wp:wrapNone/>
+                <wp:docPr id="265" name="Text Box 2"/>
+                <wp:cNvGraphicFramePr>
+                  <a:graphicFrameLocks xmlns:a="http://schemas.openxmlformats.org/drawingml/2006/main"/>
+                </wp:cNvGraphicFramePr>
+                <a:graphic xmlns:a="http://schemas.openxmlformats.org/drawingml/2006/main">
+                  <a:graphicData uri="http://schemas.microsoft.com/office/word/2010/wordprocessingShape">
+                    <wps:wsp>
+                      <wps:cNvSpPr txBox="1">
+                        <a:spLocks noChangeArrowheads="1"/>
+                      </wps:cNvSpPr>
+                      <wps:spPr bwMode="auto">
+                        <a:xfrm>
+                          <a:off x="0" y="0"/>
+                          <a:ext cx="962025" cy="238125"/>
+                        </a:xfrm>
+                        <a:prstGeom prst="rect">
+                          <a:avLst/>
+                        </a:prstGeom>
+                        <a:noFill/>
+                        <a:ln w="9525">
+                          <a:noFill/>
+                          <a:miter lim="800000"/>
+                          <a:headEnd/>
+                          <a:tailEnd/>
+                        </a:ln>
+                      </wps:spPr>
+                      <wps:txbx>
+                        <w:txbxContent>
+                          <w:p>
+                            <w:pPr>
+                              <w:spacing w:after="0" w:line="240" w:lineRule="auto"/>
+                              <w:jc w:val="center"/>
+                            </w:pPr>
+                            <w:r>
+                              <w:t>&lt;&lt;</w:t>
+                            </w:r>
+                            <w:r>
+                              <w:t>extends</w:t>
+                            </w:r>
+                            <w:r>
+                              <w:t>&gt;&gt;</w:t>
+                            </w:r>
+                          </w:p>
+                        </w:txbxContent>
+                      </wps:txbx>
+                      <wps:bodyPr rot="0" vert="horz" wrap="square" lIns="91440" tIns="45720" rIns="91440" bIns="45720" anchor="t" anchorCtr="0">
+                        <a:noAutofit/>
+                      </wps:bodyPr>
+                    </wps:wsp>
+                  </a:graphicData>
+                </a:graphic>
+                <wp14:sizeRelH relativeFrom="margin">
+                  <wp14:pctWidth>0</wp14:pctWidth>
+                </wp14:sizeRelH>
+                <wp14:sizeRelV relativeFrom="margin">
+                  <wp14:pctHeight>0</wp14:pctHeight>
+                </wp14:sizeRelV>
+              </wp:anchor>
+            </w:drawing>
+          </mc:Choice>
+          <mc:Fallback>
+            <w:pict>
+              <v:shapetype w14:anchorId="03EA11D7" id="_x0000_t202" coordsize="21600,21600" o:spt="202" path="m,l,21600r21600,l21600,xe">
+                <v:stroke joinstyle="miter"/>
+                <v:path gradientshapeok="t" o:connecttype="rect"/>
+              </v:shapetype>
+              <v:shape id="Text Box 2" o:spid="_x0000_s1026" type="#_x0000_t202" style="position:absolute;margin-left:352.75pt;margin-top:567.4pt;width:75.75pt;height:18.75pt;z-index:251752448;visibility:visible;mso-wrap-style:square;mso-width-percent:0;mso-height-percent:0;mso-wrap-distance-left:9pt;mso-wrap-distance-top:0;mso-wrap-distance-right:9pt;mso-wrap-distance-bottom:0;mso-position-horizontal:absolute;mso-position-horizontal-relative:text;mso-position-vertical:absolute;mso-position-vertical-relative:text;mso-width-percent:0;mso-height-percent:0;mso-width-relative:margin;mso-height-relative:margin;v-text-anchor:top" o:gfxdata="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" filled="f" stroked="f">
+                <v:textbox>
+                  <w:txbxContent>
+                    <w:p>
+                      <w:pPr>
+                        <w:spacing w:after="0" w:line="240" w:lineRule="auto"/>
+                        <w:jc w:val="center"/>
+                      </w:pPr>
+                      <w:r>
+                        <w:t>&lt;&lt;</w:t>
+                      </w:r>
+                      <w:r>
+                        <w:t>extends</w:t>
+                      </w:r>
+                      <w:r>
+                        <w:t>&gt;&gt;</w:t>
+                      </w:r>
+                    </w:p>
+                  </w:txbxContent>
+                </v:textbox>
+              </v:shape>
+            </w:pict>
+          </mc:Fallback>
+        </mc:AlternateContent>
+      </w:r>
+      <w:r>
+        <w:rPr>
+          <w:noProof/>
+        </w:rPr>
+        <mc:AlternateContent>
+          <mc:Choice Requires="wps">
+            <w:drawing>
+              <wp:anchor distT="0" distB="0" distL="114300" distR="114300" simplePos="0" relativeHeight="251750400" behindDoc="0" locked="0" layoutInCell="1" allowOverlap="1" wp14:anchorId="4378A2B9" wp14:editId="218E6D02">
+                <wp:simplePos x="0" y="0"/>
+                <wp:positionH relativeFrom="column">
+                  <wp:posOffset>2896064</wp:posOffset>
+                </wp:positionH>
+                <wp:positionV relativeFrom="paragraph">
+                  <wp:posOffset>6981190</wp:posOffset>
+                </wp:positionV>
+                <wp:extent cx="962025" cy="238125"/>
+                <wp:effectExtent l="0" t="0" r="0" b="0"/>
+                <wp:wrapNone/>
+                <wp:docPr id="264" name="Text Box 2"/>
+                <wp:cNvGraphicFramePr>
+                  <a:graphicFrameLocks xmlns:a="http://schemas.openxmlformats.org/drawingml/2006/main"/>
+                </wp:cNvGraphicFramePr>
+                <a:graphic xmlns:a="http://schemas.openxmlformats.org/drawingml/2006/main">
+                  <a:graphicData uri="http://schemas.microsoft.com/office/word/2010/wordprocessingShape">
+                    <wps:wsp>
+                      <wps:cNvSpPr txBox="1">
+                        <a:spLocks noChangeArrowheads="1"/>
+                      </wps:cNvSpPr>
+                      <wps:spPr bwMode="auto">
+                        <a:xfrm>
+                          <a:off x="0" y="0"/>
+                          <a:ext cx="962025" cy="238125"/>
+                        </a:xfrm>
+                        <a:prstGeom prst="rect">
+                          <a:avLst/>
+                        </a:prstGeom>
+                        <a:noFill/>
+                        <a:ln w="9525">
+                          <a:noFill/>
+                          <a:miter lim="800000"/>
+                          <a:headEnd/>
+                          <a:tailEnd/>
+                        </a:ln>
+                      </wps:spPr>
+                      <wps:txbx>
+                        <w:txbxContent>
+                          <w:p>
+                            <w:pPr>
+                              <w:spacing w:after="0" w:line="240" w:lineRule="auto"/>
+                              <w:jc w:val="center"/>
+                            </w:pPr>
+                            <w:r>
+                              <w:t>&lt;&lt;include&gt;&gt;</w:t>
+                            </w:r>
+                          </w:p>
+                        </w:txbxContent>
+                      </wps:txbx>
+                      <wps:bodyPr rot="0" vert="horz" wrap="square" lIns="91440" tIns="45720" rIns="91440" bIns="45720" anchor="t" anchorCtr="0">
+                        <a:noAutofit/>
+                      </wps:bodyPr>
+                    </wps:wsp>
+                  </a:graphicData>
+                </a:graphic>
+                <wp14:sizeRelH relativeFrom="margin">
+                  <wp14:pctWidth>0</wp14:pctWidth>
+                </wp14:sizeRelH>
+                <wp14:sizeRelV relativeFrom="margin">
+                  <wp14:pctHeight>0</wp14:pctHeight>
+                </wp14:sizeRelV>
+              </wp:anchor>
+            </w:drawing>
+          </mc:Choice>
+          <mc:Fallback>
+            <w:pict>
+              <v:shape w14:anchorId="4378A2B9" id="_x0000_s1027" type="#_x0000_t202" style="position:absolute;margin-left:228.05pt;margin-top:549.7pt;width:75.75pt;height:18.75pt;z-index:251750400;visibility:visible;mso-wrap-style:square;mso-width-percent:0;mso-height-percent:0;mso-wrap-distance-left:9pt;mso-wrap-distance-top:0;mso-wrap-distance-right:9pt;mso-wrap-distance-bottom:0;mso-position-horizontal:absolute;mso-position-horizontal-relative:text;mso-position-vertical:absolute;mso-position-vertical-relative:text;mso-width-percent:0;mso-height-percent:0;mso-width-relative:margin;mso-height-relative:margin;v-text-anchor:top" o:gfxdata="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" filled="f" stroked="f">
+                <v:textbox>
+                  <w:txbxContent>
+                    <w:p>
+                      <w:pPr>
+                        <w:spacing w:after="0" w:line="240" w:lineRule="auto"/>
+                        <w:jc w:val="center"/>
+                      </w:pPr>
+                      <w:r>
+                        <w:t>&lt;&lt;include&gt;&gt;</w:t>
+                      </w:r>
+                    </w:p>
+                  </w:txbxContent>
+                </v:textbox>
+              </v:shape>
+            </w:pict>
+          </mc:Fallback>
+        </mc:AlternateContent>
+      </w:r>
+      <w:r>
+        <w:rPr>
+          <w:noProof/>
+        </w:rPr>
+        <mc:AlternateContent>
+          <mc:Choice Requires="wps">
+            <w:drawing>
+              <wp:anchor distT="0" distB="0" distL="114300" distR="114300" simplePos="0" relativeHeight="251748352" behindDoc="0" locked="0" layoutInCell="1" allowOverlap="1" wp14:anchorId="7C8D643B" wp14:editId="21A84693">
+                <wp:simplePos x="0" y="0"/>
+                <wp:positionH relativeFrom="column">
+                  <wp:posOffset>2755353</wp:posOffset>
+                </wp:positionH>
+                <wp:positionV relativeFrom="paragraph">
+                  <wp:posOffset>7211695</wp:posOffset>
+                </wp:positionV>
+                <wp:extent cx="962025" cy="238125"/>
+                <wp:effectExtent l="0" t="209550" r="0" b="219075"/>
+                <wp:wrapNone/>
+                <wp:docPr id="263" name="Text Box 2"/>
+                <wp:cNvGraphicFramePr>
+                  <a:graphicFrameLocks xmlns:a="http://schemas.openxmlformats.org/drawingml/2006/main"/>
+                </wp:cNvGraphicFramePr>
+                <a:graphic xmlns:a="http://schemas.openxmlformats.org/drawingml/2006/main">
+                  <a:graphicData uri="http://schemas.microsoft.com/office/word/2010/wordprocessingShape">
+                    <wps:wsp>
+                      <wps:cNvSpPr txBox="1">
+                        <a:spLocks noChangeArrowheads="1"/>
+                      </wps:cNvSpPr>
+                      <wps:spPr bwMode="auto">
+                        <a:xfrm rot="2335476">
+                          <a:off x="0" y="0"/>
+                          <a:ext cx="962025" cy="238125"/>
+                        </a:xfrm>
+                        <a:prstGeom prst="rect">
+                          <a:avLst/>
+                        </a:prstGeom>
+                        <a:noFill/>
+                        <a:ln w="9525">
+                          <a:noFill/>
+                          <a:miter lim="800000"/>
+                          <a:headEnd/>
+                          <a:tailEnd/>
+                        </a:ln>
+                      </wps:spPr>
+                      <wps:txbx>
+                        <w:txbxContent>
+                          <w:p>
+                            <w:pPr>
+                              <w:spacing w:after="0" w:line="240" w:lineRule="auto"/>
+                              <w:jc w:val="center"/>
+                            </w:pPr>
+                            <w:r>
+                              <w:t>&lt;&lt;include&gt;&gt;</w:t>
+                            </w:r>
+                          </w:p>
+                        </w:txbxContent>
+                      </wps:txbx>
+                      <wps:bodyPr rot="0" vert="horz" wrap="square" lIns="91440" tIns="45720" rIns="91440" bIns="45720" anchor="t" anchorCtr="0">
+                        <a:noAutofit/>
+                      </wps:bodyPr>
+                    </wps:wsp>
+                  </a:graphicData>
+                </a:graphic>
+                <wp14:sizeRelH relativeFrom="margin">
+                  <wp14:pctWidth>0</wp14:pctWidth>
+                </wp14:sizeRelH>
+                <wp14:sizeRelV relativeFrom="margin">
+                  <wp14:pctHeight>0</wp14:pctHeight>
+                </wp14:sizeRelV>
+              </wp:anchor>
+            </w:drawing>
+          </mc:Choice>
+          <mc:Fallback>
+            <w:pict>
+              <v:shape w14:anchorId="7C8D643B" id="_x0000_s1028" type="#_x0000_t202" style="position:absolute;margin-left:216.95pt;margin-top:567.85pt;width:75.75pt;height:18.75pt;rotation:2550963fd;z-index:251748352;visibility:visible;mso-wrap-style:square;mso-width-percent:0;mso-height-percent:0;mso-wrap-distance-left:9pt;mso-wrap-distance-top:0;mso-wrap-distance-right:9pt;mso-wrap-distance-bottom:0;mso-position-horizontal:absolute;mso-position-horizontal-relative:text;mso-position-vertical:absolute;mso-position-vertical-relative:text;mso-width-percent:0;mso-height-percent:0;mso-width-relative:margin;mso-height-relative:margin;v-text-anchor:top" o:gfxdata="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" filled="f" stroked="f">
+                <v:textbox>
+                  <w:txbxContent>
+                    <w:p>
+                      <w:pPr>
+                        <w:spacing w:after="0" w:line="240" w:lineRule="auto"/>
+                        <w:jc w:val="center"/>
+                      </w:pPr>
+                      <w:r>
+                        <w:t>&lt;&lt;include&gt;&gt;</w:t>
+                      </w:r>
+                    </w:p>
+                  </w:txbxContent>
+                </v:textbox>
+              </v:shape>
+            </w:pict>
+          </mc:Fallback>
+        </mc:AlternateContent>
+      </w:r>
+      <w:r>
+        <mc:AlternateContent>
+          <mc:Choice Requires="wpg">
+            <w:drawing>
+              <wp:anchor distT="0" distB="0" distL="114300" distR="114300" simplePos="0" relativeHeight="251746304" behindDoc="0" locked="0" layoutInCell="1" allowOverlap="1" wp14:anchorId="75289C1B" wp14:editId="0B57DB66">
+                <wp:simplePos x="0" y="0"/>
+                <wp:positionH relativeFrom="margin">
+                  <wp:posOffset>4273869</wp:posOffset>
+                </wp:positionH>
+                <wp:positionV relativeFrom="paragraph">
+                  <wp:posOffset>7226844</wp:posOffset>
+                </wp:positionV>
+                <wp:extent cx="216438" cy="276225"/>
+                <wp:effectExtent l="7937" t="11113" r="1588" b="20637"/>
+                <wp:wrapNone/>
+                <wp:docPr id="259" name="Group 259"/>
+                <wp:cNvGraphicFramePr/>
+                <a:graphic xmlns:a="http://schemas.openxmlformats.org/drawingml/2006/main">
+                  <a:graphicData uri="http://schemas.microsoft.com/office/word/2010/wordprocessingGroup">
+                    <wpg:wgp>
+                      <wpg:cNvGrpSpPr/>
+                      <wpg:grpSpPr>
+                        <a:xfrm rot="5187000">
+                          <a:off x="0" y="0"/>
+                          <a:ext cx="216438" cy="276225"/>
+                          <a:chOff x="0" y="0"/>
+                          <a:chExt cx="590550" cy="276225"/>
+                        </a:xfrm>
+                      </wpg:grpSpPr>
+                      <wps:wsp>
+                        <wps:cNvPr id="260" name="Straight Arrow Connector 260"/>
+                        <wps:cNvCnPr/>
+                        <wps:spPr>
+                          <a:xfrm>
+                            <a:off x="0" y="114300"/>
+                            <a:ext cx="590550" cy="28575"/>
+                          </a:xfrm>
+                          <a:prstGeom prst="straightConnector1">
+                            <a:avLst/>
+                          </a:prstGeom>
+                          <a:ln w="9525" cap="flat" cmpd="sng" algn="ctr">
+                            <a:solidFill>
+                              <a:schemeClr val="dk1"/>
+                            </a:solidFill>
+                            <a:prstDash val="dash"/>
+                            <a:round/>
+                            <a:headEnd type="none" w="med" len="med"/>
+                            <a:tailEnd type="none" w="med" len="med"/>
+                          </a:ln>
+                        </wps:spPr>
+                        <wps:style>
+                          <a:lnRef idx="0">
+                            <a:scrgbClr r="0" g="0" b="0"/>
+                          </a:lnRef>
+                          <a:fillRef idx="0">
+                            <a:scrgbClr r="0" g="0" b="0"/>
+                          </a:fillRef>
+                          <a:effectRef idx="0">
+                            <a:scrgbClr r="0" g="0" b="0"/>
+                          </a:effectRef>
+                          <a:fontRef idx="minor">
+                            <a:schemeClr val="tx1"/>
+                          </a:fontRef>
+                        </wps:style>
+                        <wps:bodyPr/>
+                      </wps:wsp>
+                      <wps:wsp>
+                        <wps:cNvPr id="261" name="Straight Connector 261"/>
+                        <wps:cNvCnPr/>
+                        <wps:spPr>
+                          <a:xfrm>
+                            <a:off x="457200" y="0"/>
+                            <a:ext cx="123825" cy="152400"/>
+                          </a:xfrm>
+                          <a:prstGeom prst="line">
+                            <a:avLst/>
+                          </a:prstGeom>
+                        </wps:spPr>
+                        <wps:style>
+                          <a:lnRef idx="1">
+                            <a:schemeClr val="dk1"/>
+                          </a:lnRef>
+                          <a:fillRef idx="0">
+                            <a:schemeClr val="dk1"/>
+                          </a:fillRef>
+                          <a:effectRef idx="0">
+                            <a:schemeClr val="dk1"/>
+                          </a:effectRef>
+                          <a:fontRef idx="minor">
+                            <a:schemeClr val="tx1"/>
+                          </a:fontRef>
+                        </wps:style>
+                        <wps:bodyPr/>
+                      </wps:wsp>
+                      <wps:wsp>
+                        <wps:cNvPr id="262" name="Straight Connector 262"/>
+                        <wps:cNvCnPr/>
+                        <wps:spPr>
+                          <a:xfrm flipV="1">
+                            <a:off x="457200" y="142875"/>
+                            <a:ext cx="133350" cy="133350"/>
+                          </a:xfrm>
+                          <a:prstGeom prst="line">
+                            <a:avLst/>
+                          </a:prstGeom>
+                        </wps:spPr>
+                        <wps:style>
+                          <a:lnRef idx="1">
+                            <a:schemeClr val="dk1"/>
+                          </a:lnRef>
+                          <a:fillRef idx="0">
+                            <a:schemeClr val="dk1"/>
+                          </a:fillRef>
+                          <a:effectRef idx="0">
+                            <a:schemeClr val="dk1"/>
+                          </a:effectRef>
+                          <a:fontRef idx="minor">
+                            <a:schemeClr val="tx1"/>
+                          </a:fontRef>
+                        </wps:style>
+                        <wps:bodyPr/>
+                      </wps:wsp>
+                    </wpg:wgp>
+                  </a:graphicData>
+                </a:graphic>
+                <wp14:sizeRelH relativeFrom="margin">
+                  <wp14:pctWidth>0</wp14:pctWidth>
+                </wp14:sizeRelH>
+              </wp:anchor>
+            </w:drawing>
+          </mc:Choice>
+          <mc:Fallback>
+            <w:pict>
+              <v:group w14:anchorId="1EDC5F67" id="Group 259" o:spid="_x0000_s1026" style="position:absolute;margin-left:336.55pt;margin-top:569.05pt;width:17.05pt;height:21.75pt;rotation:5665587fd;z-index:251746304;mso-position-horizontal-relative:margin;mso-width-relative:margin" coordsize="5905,2762" o:gfxdata="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">
+                <v:shapetype id="_x0000_t32" coordsize="21600,21600" o:spt="32" o:oned="t" path="m,l21600,21600e" filled="f">
+                  <v:path arrowok="t" fillok="f" o:connecttype="none"/>
+                  <o:lock v:ext="edit" shapetype="t"/>
+                </v:shapetype>
+                <v:shape id="Straight Arrow Connector 260" o:spid="_x0000_s1027" type="#_x0000_t32" style="position:absolute;top:1143;width:5905;height:285;visibility:visible;mso-wrap-style:square" o:connectortype="straight" o:gfxdata="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" strokecolor="black [3200]">
+                  <v:stroke dashstyle="dash"/>
+                </v:shape>
+                <v:line id="Straight Connector 261" o:spid="_x0000_s1028" style="position:absolute;visibility:visible;mso-wrap-style:square" from="4572,0" to="5810,1524" o:connectortype="straight" o:gfxdata="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" strokecolor="black [3200]" strokeweight=".5pt">
+                  <v:stroke joinstyle="miter"/>
+                </v:line>
+                <v:line id="Straight Connector 262" o:spid="_x0000_s1029" style="position:absolute;flip:y;visibility:visible;mso-wrap-style:square" from="4572,1428" to="5905,2762" o:connectortype="straight" o:gfxdata="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" strokecolor="black [3200]" strokeweight=".5pt">
+                  <v:stroke joinstyle="miter"/>
+                </v:line>
+                <w10:wrap anchorx="margin"/>
+              </v:group>
+            </w:pict>
+          </mc:Fallback>
+        </mc:AlternateContent>
+      </w:r>
+      <w:r>
+        <mc:AlternateContent>
+          <mc:Choice Requires="wpg">
+            <w:drawing>
+              <wp:anchor distT="0" distB="0" distL="114300" distR="114300" simplePos="0" relativeHeight="251727872" behindDoc="0" locked="0" layoutInCell="1" allowOverlap="1" wp14:anchorId="59258705" wp14:editId="2F7A43F9">
+                <wp:simplePos x="0" y="0"/>
+                <wp:positionH relativeFrom="margin">
+                  <wp:posOffset>2346799</wp:posOffset>
+                </wp:positionH>
+                <wp:positionV relativeFrom="paragraph">
+                  <wp:posOffset>6549771</wp:posOffset>
+                </wp:positionV>
+                <wp:extent cx="1128988" cy="276225"/>
+                <wp:effectExtent l="0" t="228600" r="0" b="219075"/>
+                <wp:wrapNone/>
+                <wp:docPr id="233" name="Group 233"/>
+                <wp:cNvGraphicFramePr/>
+                <a:graphic xmlns:a="http://schemas.openxmlformats.org/drawingml/2006/main">
+                  <a:graphicData uri="http://schemas.microsoft.com/office/word/2010/wordprocessingGroup">
+                    <wpg:wgp>
+                      <wpg:cNvGrpSpPr/>
+                      <wpg:grpSpPr>
+                        <a:xfrm rot="2137784">
+                          <a:off x="0" y="0"/>
+                          <a:ext cx="1128988" cy="276225"/>
+                          <a:chOff x="0" y="0"/>
+                          <a:chExt cx="590550" cy="276225"/>
+                        </a:xfrm>
+                      </wpg:grpSpPr>
+                      <wps:wsp>
+                        <wps:cNvPr id="234" name="Straight Arrow Connector 234"/>
+                        <wps:cNvCnPr/>
+                        <wps:spPr>
+                          <a:xfrm>
+                            <a:off x="0" y="114300"/>
+                            <a:ext cx="590550" cy="28575"/>
+                          </a:xfrm>
+                          <a:prstGeom prst="straightConnector1">
+                            <a:avLst/>
+                          </a:prstGeom>
+                          <a:ln w="9525" cap="flat" cmpd="sng" algn="ctr">
+                            <a:solidFill>
+                              <a:schemeClr val="dk1"/>
+                            </a:solidFill>
+                            <a:prstDash val="dash"/>
+                            <a:round/>
+                            <a:headEnd type="none" w="med" len="med"/>
+                            <a:tailEnd type="none" w="med" len="med"/>
+                          </a:ln>
+                        </wps:spPr>
+                        <wps:style>
+                          <a:lnRef idx="0">
+                            <a:scrgbClr r="0" g="0" b="0"/>
+                          </a:lnRef>
+                          <a:fillRef idx="0">
+                            <a:scrgbClr r="0" g="0" b="0"/>
+                          </a:fillRef>
+                          <a:effectRef idx="0">
+                            <a:scrgbClr r="0" g="0" b="0"/>
+                          </a:effectRef>
+                          <a:fontRef idx="minor">
+                            <a:schemeClr val="tx1"/>
+                          </a:fontRef>
+                        </wps:style>
+                        <wps:bodyPr/>
+                      </wps:wsp>
+                      <wps:wsp>
+                        <wps:cNvPr id="235" name="Straight Connector 235"/>
+                        <wps:cNvCnPr/>
+                        <wps:spPr>
+                          <a:xfrm>
+                            <a:off x="457200" y="0"/>
+                            <a:ext cx="123825" cy="152400"/>
+                          </a:xfrm>
+                          <a:prstGeom prst="line">
+                            <a:avLst/>
+                          </a:prstGeom>
+                        </wps:spPr>
+                        <wps:style>
+                          <a:lnRef idx="1">
+                            <a:schemeClr val="dk1"/>
+                          </a:lnRef>
+                          <a:fillRef idx="0">
+                            <a:schemeClr val="dk1"/>
+                          </a:fillRef>
+                          <a:effectRef idx="0">
+                            <a:schemeClr val="dk1"/>
+                          </a:effectRef>
+                          <a:fontRef idx="minor">
+                            <a:schemeClr val="tx1"/>
+                          </a:fontRef>
+                        </wps:style>
+                        <wps:bodyPr/>
+                      </wps:wsp>
+                      <wps:wsp>
+                        <wps:cNvPr id="236" name="Straight Connector 236"/>
+                        <wps:cNvCnPr/>
+                        <wps:spPr>
+                          <a:xfrm flipV="1">
+                            <a:off x="457200" y="142875"/>
+                            <a:ext cx="133350" cy="133350"/>
+                          </a:xfrm>
+                          <a:prstGeom prst="line">
+                            <a:avLst/>
+                          </a:prstGeom>
+                        </wps:spPr>
+                        <wps:style>
+                          <a:lnRef idx="1">
+                            <a:schemeClr val="dk1"/>
+                          </a:lnRef>
+                          <a:fillRef idx="0">
+                            <a:schemeClr val="dk1"/>
+                          </a:fillRef>
+                          <a:effectRef idx="0">
+                            <a:schemeClr val="dk1"/>
+                          </a:effectRef>
+                          <a:fontRef idx="minor">
+                            <a:schemeClr val="tx1"/>
+                          </a:fontRef>
+                        </wps:style>
+                        <wps:bodyPr/>
+                      </wps:wsp>
+                    </wpg:wgp>
+                  </a:graphicData>
+                </a:graphic>
+                <wp14:sizeRelH relativeFrom="margin">
+                  <wp14:pctWidth>0</wp14:pctWidth>
+                </wp14:sizeRelH>
+              </wp:anchor>
+            </w:drawing>
+          </mc:Choice>
+          <mc:Fallback>
+            <w:pict>
+              <v:group w14:anchorId="5F41C969" id="Group 233" o:spid="_x0000_s1026" style="position:absolute;margin-left:184.8pt;margin-top:515.75pt;width:88.9pt;height:21.75pt;rotation:2335030fd;z-index:251727872;mso-position-horizontal-relative:margin;mso-width-relative:margin" coordsize="5905,2762" o:gfxdata="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">
+                <v:shape id="Straight Arrow Connector 234" o:spid="_x0000_s1027" type="#_x0000_t32" style="position:absolute;top:1143;width:5905;height:285;visibility:visible;mso-wrap-style:square" o:connectortype="straight" o:gfxdata="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" strokecolor="black [3200]">
+                  <v:stroke dashstyle="dash"/>
+                </v:shape>
+                <v:line id="Straight Connector 235" o:spid="_x0000_s1028" style="position:absolute;visibility:visible;mso-wrap-style:square" from="4572,0" to="5810,1524" o:connectortype="straight" o:gfxdata="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" strokecolor="black [3200]" strokeweight=".5pt">
+                  <v:stroke joinstyle="miter"/>
+                </v:line>
+                <v:line id="Straight Connector 236" o:spid="_x0000_s1029" style="position:absolute;flip:y;visibility:visible;mso-wrap-style:square" from="4572,1428" to="5905,2762" o:connectortype="straight" o:gfxdata="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" strokecolor="black [3200]" strokeweight=".5pt">
+                  <v:stroke joinstyle="miter"/>
+                </v:line>
+                <w10:wrap anchorx="margin"/>
+              </v:group>
+            </w:pict>
+          </mc:Fallback>
+        </mc:AlternateContent>
+      </w:r>
+      <w:r>
+        <w:rPr>
+          <w:noProof/>
+        </w:rPr>
+        <mc:AlternateContent>
+          <mc:Choice Requires="wps">
+            <w:drawing>
+              <wp:anchor distT="0" distB="0" distL="114300" distR="114300" simplePos="0" relativeHeight="251722752" behindDoc="0" locked="0" layoutInCell="1" allowOverlap="1" wp14:anchorId="62F90749" wp14:editId="4C487D17">
+                <wp:simplePos x="0" y="0"/>
+                <wp:positionH relativeFrom="column">
+                  <wp:posOffset>3561715</wp:posOffset>
+                </wp:positionH>
+                <wp:positionV relativeFrom="paragraph">
+                  <wp:posOffset>6811604</wp:posOffset>
+                </wp:positionV>
+                <wp:extent cx="1876425" cy="409575"/>
+                <wp:effectExtent l="0" t="0" r="28575" b="28575"/>
+                <wp:wrapNone/>
+                <wp:docPr id="211" name="Oval 211"/>
+                <wp:cNvGraphicFramePr/>
+                <a:graphic xmlns:a="http://schemas.openxmlformats.org/drawingml/2006/main">
+                  <a:graphicData uri="http://schemas.microsoft.com/office/word/2010/wordprocessingShape">
+                    <wps:wsp>
+                      <wps:cNvSpPr/>
+                      <wps:spPr>
+                        <a:xfrm>
+                          <a:off x="0" y="0"/>
+                          <a:ext cx="1876425" cy="409575"/>
+                        </a:xfrm>
+                        <a:prstGeom prst="ellipse">
+                          <a:avLst/>
+                        </a:prstGeom>
+                        <a:solidFill>
+                          <a:schemeClr val="bg1"/>
+                        </a:solidFill>
+                        <a:ln>
+                          <a:solidFill>
+                            <a:schemeClr val="tx1"/>
+                          </a:solidFill>
+                        </a:ln>
+                      </wps:spPr>
+                      <wps:style>
+                        <a:lnRef idx="2">
+                          <a:schemeClr val="accent1">
+                            <a:shade val="50000"/>
+                          </a:schemeClr>
+                        </a:lnRef>
+                        <a:fillRef idx="1">
+                          <a:schemeClr val="accent1"/>
+                        </a:fillRef>
+                        <a:effectRef idx="0">
+                          <a:schemeClr val="accent1"/>
+                        </a:effectRef>
+                        <a:fontRef idx="minor">
+                          <a:schemeClr val="lt1"/>
+                        </a:fontRef>
+                      </wps:style>
+                      <wps:txbx>
+                        <w:txbxContent>
+                          <w:p>
+                            <w:pPr>
+                              <w:jc w:val="center"/>
+                              <w:rPr>
+                                <w:color w:val="000000" w:themeColor="text1"/>
+                              </w:rPr>
+                            </w:pPr>
+                            <w:r>
+                              <w:rPr>
+                                <w:color w:val="000000" w:themeColor="text1"/>
+                              </w:rPr>
+                              <w:t xml:space="preserve">Order by </w:t>
+                            </w:r>
+                            <w:r>
+                              <w:rPr>
+                                <w:color w:val="000000" w:themeColor="text1"/>
+                              </w:rPr>
+                              <w:t>category</w:t>
+                            </w:r>
+                          </w:p>
+                        </w:txbxContent>
+                      </wps:txbx>
+                      <wps:bodyPr rot="0" spcFirstLastPara="0" vertOverflow="overflow" horzOverflow="overflow" vert="horz" wrap="square" lIns="91440" tIns="45720" rIns="91440" bIns="45720" numCol="1" spcCol="0" rtlCol="0" fromWordArt="0" anchor="ctr" anchorCtr="0" forceAA="0" compatLnSpc="1">
+                        <a:prstTxWarp prst="textNoShape">
+                          <a:avLst/>
+                        </a:prstTxWarp>
+                        <a:noAutofit/>
+                      </wps:bodyPr>
+                    </wps:wsp>
+                  </a:graphicData>
+                </a:graphic>
+                <wp14:sizeRelH relativeFrom="margin">
+                  <wp14:pctWidth>0</wp14:pctWidth>
+                </wp14:sizeRelH>
+                <wp14:sizeRelV relativeFrom="margin">
+                  <wp14:pctHeight>0</wp14:pctHeight>
+                </wp14:sizeRelV>
+              </wp:anchor>
+            </w:drawing>
+          </mc:Choice>
+          <mc:Fallback>
+            <w:pict>
+              <v:oval w14:anchorId="62F90749" id="Oval 211" o:spid="_x0000_s1029" style="position:absolute;margin-left:280.45pt;margin-top:536.35pt;width:147.75pt;height:32.25pt;z-index:251722752;visibility:visible;mso-wrap-style:square;mso-width-percent:0;mso-height-percent:0;mso-wrap-distance-left:9pt;mso-wrap-distance-top:0;mso-wrap-distance-right:9pt;mso-wrap-distance-bottom:0;mso-position-horizontal:absolute;mso-position-horizontal-relative:text;mso-position-vertical:absolute;mso-position-vertical-relative:text;mso-width-percent:0;mso-height-percent:0;mso-width-relative:margin;mso-height-relative:margin;v-text-anchor:middle" o:gfxdata="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" fillcolor="white [3212]" strokecolor="black [3213]" strokeweight="1pt">
+                <v:stroke joinstyle="miter"/>
+                <v:textbox>
+                  <w:txbxContent>
+                    <w:p>
+                      <w:pPr>
+                        <w:jc w:val="center"/>
+                        <w:rPr>
+                          <w:color w:val="000000" w:themeColor="text1"/>
+                        </w:rPr>
+                      </w:pPr>
+                      <w:r>
+                        <w:rPr>
+                          <w:color w:val="000000" w:themeColor="text1"/>
+                        </w:rPr>
+                        <w:t xml:space="preserve">Order by </w:t>
+                      </w:r>
+                      <w:r>
+                        <w:rPr>
+                          <w:color w:val="000000" w:themeColor="text1"/>
+                        </w:rPr>
+                        <w:t>category</w:t>
+                      </w:r>
+                    </w:p>
+                  </w:txbxContent>
+                </v:textbox>
+              </v:oval>
+            </w:pict>
+          </mc:Fallback>
+        </mc:AlternateContent>
+      </w:r>
+      <w:r>
+        <w:rPr>
+          <w:noProof/>
+        </w:rPr>
+        <mc:AlternateContent>
+          <mc:Choice Requires="wps">
+            <w:drawing>
+              <wp:anchor distT="0" distB="0" distL="114300" distR="114300" simplePos="0" relativeHeight="251720704" behindDoc="0" locked="0" layoutInCell="1" allowOverlap="1" wp14:anchorId="0D314358" wp14:editId="4A7B1F69">
+                <wp:simplePos x="0" y="0"/>
+                <wp:positionH relativeFrom="column">
+                  <wp:posOffset>3343275</wp:posOffset>
+                </wp:positionH>
+                <wp:positionV relativeFrom="paragraph">
+                  <wp:posOffset>7480495</wp:posOffset>
+                </wp:positionV>
+                <wp:extent cx="1581150" cy="409575"/>
+                <wp:effectExtent l="0" t="0" r="19050" b="28575"/>
+                <wp:wrapNone/>
+                <wp:docPr id="210" name="Oval 210"/>
+                <wp:cNvGraphicFramePr/>
+                <a:graphic xmlns:a="http://schemas.openxmlformats.org/drawingml/2006/main">
+                  <a:graphicData uri="http://schemas.microsoft.com/office/word/2010/wordprocessingShape">
+                    <wps:wsp>
+                      <wps:cNvSpPr/>
+                      <wps:spPr>
+                        <a:xfrm>
+                          <a:off x="0" y="0"/>
+                          <a:ext cx="1581150" cy="409575"/>
+                        </a:xfrm>
+                        <a:prstGeom prst="ellipse">
+                          <a:avLst/>
+                        </a:prstGeom>
+                        <a:solidFill>
+                          <a:schemeClr val="bg1"/>
+                        </a:solidFill>
+                        <a:ln>
+                          <a:solidFill>
+                            <a:schemeClr val="tx1"/>
+                          </a:solidFill>
+                        </a:ln>
+                      </wps:spPr>
+                      <wps:style>
+                        <a:lnRef idx="2">
+                          <a:schemeClr val="accent1">
+                            <a:shade val="50000"/>
+                          </a:schemeClr>
+                        </a:lnRef>
+                        <a:fillRef idx="1">
+                          <a:schemeClr val="accent1"/>
+                        </a:fillRef>
+                        <a:effectRef idx="0">
+                          <a:schemeClr val="accent1"/>
+                        </a:effectRef>
+                        <a:fontRef idx="minor">
+                          <a:schemeClr val="lt1"/>
+                        </a:fontRef>
+                      </wps:style>
+                      <wps:txbx>
+                        <w:txbxContent>
+                          <w:p>
+                            <w:pPr>
+                              <w:jc w:val="center"/>
+                              <w:rPr>
+                                <w:color w:val="000000" w:themeColor="text1"/>
+                              </w:rPr>
+                            </w:pPr>
+                            <w:r>
+                              <w:rPr>
+                                <w:color w:val="000000" w:themeColor="text1"/>
+                              </w:rPr>
+                              <w:t>Order by title</w:t>
+                            </w:r>
+                          </w:p>
+                        </w:txbxContent>
+                      </wps:txbx>
+                      <wps:bodyPr rot="0" spcFirstLastPara="0" vertOverflow="overflow" horzOverflow="overflow" vert="horz" wrap="square" lIns="91440" tIns="45720" rIns="91440" bIns="45720" numCol="1" spcCol="0" rtlCol="0" fromWordArt="0" anchor="ctr" anchorCtr="0" forceAA="0" compatLnSpc="1">
+                        <a:prstTxWarp prst="textNoShape">
+                          <a:avLst/>
+                        </a:prstTxWarp>
+                        <a:noAutofit/>
+                      </wps:bodyPr>
+                    </wps:wsp>
+                  </a:graphicData>
+                </a:graphic>
+                <wp14:sizeRelH relativeFrom="margin">
+                  <wp14:pctWidth>0</wp14:pctWidth>
+                </wp14:sizeRelH>
+                <wp14:sizeRelV relativeFrom="margin">
+                  <wp14:pctHeight>0</wp14:pctHeight>
+                </wp14:sizeRelV>
+              </wp:anchor>
+            </w:drawing>
+          </mc:Choice>
+          <mc:Fallback>
+            <w:pict>
+              <v:oval w14:anchorId="0D314358" id="Oval 210" o:spid="_x0000_s1030" style="position:absolute;margin-left:263.25pt;margin-top:589pt;width:124.5pt;height:32.25pt;z-index:251720704;visibility:visible;mso-wrap-style:square;mso-width-percent:0;mso-height-percent:0;mso-wrap-distance-left:9pt;mso-wrap-distance-top:0;mso-wrap-distance-right:9pt;mso-wrap-distance-bottom:0;mso-position-horizontal:absolute;mso-position-horizontal-relative:text;mso-position-vertical:absolute;mso-position-vertical-relative:text;mso-width-percent:0;mso-height-percent:0;mso-width-relative:margin;mso-height-relative:margin;v-text-anchor:middle" o:gfxdata="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" fillcolor="white [3212]" strokecolor="black [3213]" strokeweight="1pt">
+                <v:stroke joinstyle="miter"/>
+                <v:textbox>
+                  <w:txbxContent>
+                    <w:p>
+                      <w:pPr>
+                        <w:jc w:val="center"/>
+                        <w:rPr>
+                          <w:color w:val="000000" w:themeColor="text1"/>
+                        </w:rPr>
+                      </w:pPr>
+                      <w:r>
+                        <w:rPr>
+                          <w:color w:val="000000" w:themeColor="text1"/>
+                        </w:rPr>
+                        <w:t>Order by title</w:t>
+                      </w:r>
+                    </w:p>
+                  </w:txbxContent>
+                </v:textbox>
+              </v:oval>
+            </w:pict>
+          </mc:Fallback>
+        </mc:AlternateContent>
+      </w:r>
+      <w:r>
+        <w:rPr>
+          <w:noProof/>
+        </w:rPr>
+        <mc:AlternateContent>
+          <mc:Choice Requires="wpg">
+            <w:drawing>
+              <wp:anchor distT="0" distB="0" distL="114300" distR="114300" simplePos="0" relativeHeight="251744256" behindDoc="0" locked="0" layoutInCell="1" allowOverlap="1" wp14:anchorId="64FECE47" wp14:editId="3451724B">
+                <wp:simplePos x="0" y="0"/>
+                <wp:positionH relativeFrom="column">
+                  <wp:posOffset>3047868</wp:posOffset>
+                </wp:positionH>
+                <wp:positionV relativeFrom="paragraph">
+                  <wp:posOffset>7033506</wp:posOffset>
+                </wp:positionV>
+                <wp:extent cx="504825" cy="276225"/>
+                <wp:effectExtent l="19050" t="19050" r="9525" b="9525"/>
+                <wp:wrapNone/>
+                <wp:docPr id="255" name="Group 255"/>
+                <wp:cNvGraphicFramePr/>
+                <a:graphic xmlns:a="http://schemas.openxmlformats.org/drawingml/2006/main">
+                  <a:graphicData uri="http://schemas.microsoft.com/office/word/2010/wordprocessingGroup">
+                    <wpg:wgp>
+                      <wpg:cNvGrpSpPr/>
+                      <wpg:grpSpPr>
+                        <a:xfrm rot="21341623">
+                          <a:off x="0" y="0"/>
+                          <a:ext cx="504825" cy="276225"/>
+                          <a:chOff x="0" y="0"/>
+                          <a:chExt cx="590550" cy="276225"/>
+                        </a:xfrm>
+                      </wpg:grpSpPr>
+                      <wps:wsp>
+                        <wps:cNvPr id="256" name="Straight Arrow Connector 256"/>
+                        <wps:cNvCnPr/>
+                        <wps:spPr>
+                          <a:xfrm>
+                            <a:off x="0" y="114300"/>
+                            <a:ext cx="590550" cy="28575"/>
+                          </a:xfrm>
+                          <a:prstGeom prst="straightConnector1">
+                            <a:avLst/>
+                          </a:prstGeom>
+                          <a:ln w="9525" cap="flat" cmpd="sng" algn="ctr">
+                            <a:solidFill>
+                              <a:schemeClr val="dk1"/>
+                            </a:solidFill>
+                            <a:prstDash val="dash"/>
+                            <a:round/>
+                            <a:headEnd type="none" w="med" len="med"/>
+                            <a:tailEnd type="none" w="med" len="med"/>
+                          </a:ln>
+                        </wps:spPr>
+                        <wps:style>
+                          <a:lnRef idx="0">
+                            <a:scrgbClr r="0" g="0" b="0"/>
+                          </a:lnRef>
+                          <a:fillRef idx="0">
+                            <a:scrgbClr r="0" g="0" b="0"/>
+                          </a:fillRef>
+                          <a:effectRef idx="0">
+                            <a:scrgbClr r="0" g="0" b="0"/>
+                          </a:effectRef>
+                          <a:fontRef idx="minor">
+                            <a:schemeClr val="tx1"/>
+                          </a:fontRef>
+                        </wps:style>
+                        <wps:bodyPr/>
+                      </wps:wsp>
+                      <wps:wsp>
+                        <wps:cNvPr id="257" name="Straight Connector 257"/>
+                        <wps:cNvCnPr/>
+                        <wps:spPr>
+                          <a:xfrm>
+                            <a:off x="457200" y="0"/>
+                            <a:ext cx="123825" cy="152400"/>
+                          </a:xfrm>
+                          <a:prstGeom prst="line">
+                            <a:avLst/>
+                          </a:prstGeom>
+                        </wps:spPr>
+                        <wps:style>
+                          <a:lnRef idx="1">
+                            <a:schemeClr val="dk1"/>
+                          </a:lnRef>
+                          <a:fillRef idx="0">
+                            <a:schemeClr val="dk1"/>
+                          </a:fillRef>
+                          <a:effectRef idx="0">
+                            <a:schemeClr val="dk1"/>
+                          </a:effectRef>
+                          <a:fontRef idx="minor">
+                            <a:schemeClr val="tx1"/>
+                          </a:fontRef>
+                        </wps:style>
+                        <wps:bodyPr/>
+                      </wps:wsp>
+                      <wps:wsp>
+                        <wps:cNvPr id="258" name="Straight Connector 258"/>
+                        <wps:cNvCnPr/>
+                        <wps:spPr>
+                          <a:xfrm flipV="1">
+                            <a:off x="457200" y="142875"/>
+                            <a:ext cx="133350" cy="133350"/>
+                          </a:xfrm>
+                          <a:prstGeom prst="line">
+                            <a:avLst/>
+                          </a:prstGeom>
+                        </wps:spPr>
+                        <wps:style>
+                          <a:lnRef idx="1">
+                            <a:schemeClr val="dk1"/>
+                          </a:lnRef>
+                          <a:fillRef idx="0">
+                            <a:schemeClr val="dk1"/>
+                          </a:fillRef>
+                          <a:effectRef idx="0">
+                            <a:schemeClr val="dk1"/>
+                          </a:effectRef>
+                          <a:fontRef idx="minor">
+                            <a:schemeClr val="tx1"/>
+                          </a:fontRef>
+                        </wps:style>
+                        <wps:bodyPr/>
+                      </wps:wsp>
+                    </wpg:wgp>
+                  </a:graphicData>
+                </a:graphic>
+                <wp14:sizeRelH relativeFrom="margin">
+                  <wp14:pctWidth>0</wp14:pctWidth>
+                </wp14:sizeRelH>
+              </wp:anchor>
+            </w:drawing>
+          </mc:Choice>
+          <mc:Fallback>
+            <w:pict>
+              <v:group w14:anchorId="78C1045B" id="Group 255" o:spid="_x0000_s1026" style="position:absolute;margin-left:240pt;margin-top:553.8pt;width:39.75pt;height:21.75pt;rotation:-282217fd;z-index:251744256;mso-width-relative:margin" coordsize="5905,2762" o:gfxdata="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">
+                <v:shape id="Straight Arrow Connector 256" o:spid="_x0000_s1027" type="#_x0000_t32" style="position:absolute;top:1143;width:5905;height:285;visibility:visible;mso-wrap-style:square" o:connectortype="straight" o:gfxdata="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" strokecolor="black [3200]">
+                  <v:stroke dashstyle="dash"/>
+                </v:shape>
+                <v:line id="Straight Connector 257" o:spid="_x0000_s1028" style="position:absolute;visibility:visible;mso-wrap-style:square" from="4572,0" to="5810,1524" o:connectortype="straight" o:gfxdata="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" strokecolor="black [3200]" strokeweight=".5pt">
+                  <v:stroke joinstyle="miter"/>
+                </v:line>
+                <v:line id="Straight Connector 258" o:spid="_x0000_s1029" style="position:absolute;flip:y;visibility:visible;mso-wrap-style:square" from="4572,1428" to="5905,2762" o:connectortype="straight" o:gfxdata="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" strokecolor="black [3200]" strokeweight=".5pt">
+                  <v:stroke joinstyle="miter"/>
+                </v:line>
+              </v:group>
+            </w:pict>
+          </mc:Fallback>
+        </mc:AlternateContent>
+      </w:r>
+      <w:r>
+        <w:rPr>
+          <w:noProof/>
+        </w:rPr>
+        <mc:AlternateContent>
+          <mc:Choice Requires="wpg">
+            <w:drawing>
+              <wp:anchor distT="0" distB="0" distL="114300" distR="114300" simplePos="0" relativeHeight="251742208" behindDoc="0" locked="0" layoutInCell="1" allowOverlap="1" wp14:anchorId="02D6396E" wp14:editId="2C003FD7">
+                <wp:simplePos x="0" y="0"/>
+                <wp:positionH relativeFrom="column">
+                  <wp:posOffset>2940407</wp:posOffset>
+                </wp:positionH>
+                <wp:positionV relativeFrom="paragraph">
+                  <wp:posOffset>7259320</wp:posOffset>
+                </wp:positionV>
+                <wp:extent cx="504825" cy="276225"/>
+                <wp:effectExtent l="0" t="0" r="9525" b="47625"/>
+                <wp:wrapNone/>
+                <wp:docPr id="251" name="Group 251"/>
+                <wp:cNvGraphicFramePr/>
+                <a:graphic xmlns:a="http://schemas.openxmlformats.org/drawingml/2006/main">
+                  <a:graphicData uri="http://schemas.microsoft.com/office/word/2010/wordprocessingGroup">
+                    <wpg:wgp>
+                      <wpg:cNvGrpSpPr/>
+                      <wpg:grpSpPr>
+                        <a:xfrm rot="1087677">
+                          <a:off x="0" y="0"/>
+                          <a:ext cx="504825" cy="276225"/>
+                          <a:chOff x="0" y="0"/>
+                          <a:chExt cx="590550" cy="276225"/>
+                        </a:xfrm>
+                      </wpg:grpSpPr>
+                      <wps:wsp>
+                        <wps:cNvPr id="252" name="Straight Arrow Connector 252"/>
+                        <wps:cNvCnPr/>
+                        <wps:spPr>
+                          <a:xfrm>
+                            <a:off x="0" y="114300"/>
+                            <a:ext cx="590550" cy="28575"/>
+                          </a:xfrm>
+                          <a:prstGeom prst="straightConnector1">
+                            <a:avLst/>
+                          </a:prstGeom>
+                          <a:ln w="9525" cap="flat" cmpd="sng" algn="ctr">
+                            <a:solidFill>
+                              <a:schemeClr val="dk1"/>
+                            </a:solidFill>
+                            <a:prstDash val="dash"/>
+                            <a:round/>
+                            <a:headEnd type="none" w="med" len="med"/>
+                            <a:tailEnd type="none" w="med" len="med"/>
+                          </a:ln>
+                        </wps:spPr>
+                        <wps:style>
+                          <a:lnRef idx="0">
+                            <a:scrgbClr r="0" g="0" b="0"/>
+                          </a:lnRef>
+                          <a:fillRef idx="0">
+                            <a:scrgbClr r="0" g="0" b="0"/>
+                          </a:fillRef>
+                          <a:effectRef idx="0">
+                            <a:scrgbClr r="0" g="0" b="0"/>
+                          </a:effectRef>
+                          <a:fontRef idx="minor">
+                            <a:schemeClr val="tx1"/>
+                          </a:fontRef>
+                        </wps:style>
+                        <wps:bodyPr/>
+                      </wps:wsp>
+                      <wps:wsp>
+                        <wps:cNvPr id="253" name="Straight Connector 253"/>
+                        <wps:cNvCnPr/>
+                        <wps:spPr>
+                          <a:xfrm>
+                            <a:off x="457200" y="0"/>
+                            <a:ext cx="123825" cy="152400"/>
+                          </a:xfrm>
+                          <a:prstGeom prst="line">
+                            <a:avLst/>
+                          </a:prstGeom>
+                        </wps:spPr>
+                        <wps:style>
+                          <a:lnRef idx="1">
+                            <a:schemeClr val="dk1"/>
+                          </a:lnRef>
+                          <a:fillRef idx="0">
+                            <a:schemeClr val="dk1"/>
+                          </a:fillRef>
+                          <a:effectRef idx="0">
+                            <a:schemeClr val="dk1"/>
+                          </a:effectRef>
+                          <a:fontRef idx="minor">
+                            <a:schemeClr val="tx1"/>
+                          </a:fontRef>
+                        </wps:style>
+                        <wps:bodyPr/>
+                      </wps:wsp>
+                      <wps:wsp>
+                        <wps:cNvPr id="254" name="Straight Connector 254"/>
+                        <wps:cNvCnPr/>
+                        <wps:spPr>
+                          <a:xfrm flipV="1">
+                            <a:off x="457200" y="142875"/>
+                            <a:ext cx="133350" cy="133350"/>
+                          </a:xfrm>
+                          <a:prstGeom prst="line">
+                            <a:avLst/>
+                          </a:prstGeom>
+                        </wps:spPr>
+                        <wps:style>
+                          <a:lnRef idx="1">
+                            <a:schemeClr val="dk1"/>
+                          </a:lnRef>
+                          <a:fillRef idx="0">
+                            <a:schemeClr val="dk1"/>
+                          </a:fillRef>
+                          <a:effectRef idx="0">
+                            <a:schemeClr val="dk1"/>
+                          </a:effectRef>
+                          <a:fontRef idx="minor">
+                            <a:schemeClr val="tx1"/>
+                          </a:fontRef>
+                        </wps:style>
+                        <wps:bodyPr/>
+                      </wps:wsp>
+                    </wpg:wgp>
+                  </a:graphicData>
+                </a:graphic>
+                <wp14:sizeRelH relativeFrom="margin">
+                  <wp14:pctWidth>0</wp14:pctWidth>
+                </wp14:sizeRelH>
+              </wp:anchor>
+            </w:drawing>
+          </mc:Choice>
+          <mc:Fallback>
+            <w:pict>
+              <v:group w14:anchorId="60C44E68" id="Group 251" o:spid="_x0000_s1026" style="position:absolute;margin-left:231.55pt;margin-top:571.6pt;width:39.75pt;height:21.75pt;rotation:1188033fd;z-index:251742208;mso-width-relative:margin" coordsize="5905,2762" o:gfxdata="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">
+                <v:shape id="Straight Arrow Connector 252" o:spid="_x0000_s1027" type="#_x0000_t32" style="position:absolute;top:1143;width:5905;height:285;visibility:visible;mso-wrap-style:square" o:connectortype="straight" o:gfxdata="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" strokecolor="black [3200]">
+                  <v:stroke dashstyle="dash"/>
+                </v:shape>
+                <v:line id="Straight Connector 253" o:spid="_x0000_s1028" style="position:absolute;visibility:visible;mso-wrap-style:square" from="4572,0" to="5810,1524" o:connectortype="straight" o:gfxdata="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" strokecolor="black [3200]" strokeweight=".5pt">
+                  <v:stroke joinstyle="miter"/>
+                </v:line>
+                <v:line id="Straight Connector 254" o:spid="_x0000_s1029" style="position:absolute;flip:y;visibility:visible;mso-wrap-style:square" from="4572,1428" to="5905,2762" o:connectortype="straight" o:gfxdata="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" strokecolor="black [3200]" strokeweight=".5pt">
+                  <v:stroke joinstyle="miter"/>
+                </v:line>
+              </v:group>
+            </w:pict>
+          </mc:Fallback>
+        </mc:AlternateContent>
+      </w:r>
+      <w:r>
+        <w:rPr>
+          <w:noProof/>
+        </w:rPr>
+        <mc:AlternateContent>
+          <mc:Choice Requires="wps">
+            <w:drawing>
+              <wp:anchor distT="0" distB="0" distL="114300" distR="114300" simplePos="0" relativeHeight="251740160" behindDoc="0" locked="0" layoutInCell="1" allowOverlap="1" wp14:anchorId="5B7D9B23" wp14:editId="7CF5A8FA">
+                <wp:simplePos x="0" y="0"/>
+                <wp:positionH relativeFrom="column">
+                  <wp:posOffset>2836987</wp:posOffset>
+                </wp:positionH>
+                <wp:positionV relativeFrom="paragraph">
+                  <wp:posOffset>5974249</wp:posOffset>
+                </wp:positionV>
+                <wp:extent cx="962025" cy="238125"/>
+                <wp:effectExtent l="0" t="209550" r="0" b="219075"/>
+                <wp:wrapNone/>
+                <wp:docPr id="250" name="Text Box 2"/>
+                <wp:cNvGraphicFramePr>
+                  <a:graphicFrameLocks xmlns:a="http://schemas.openxmlformats.org/drawingml/2006/main"/>
+                </wp:cNvGraphicFramePr>
+                <a:graphic xmlns:a="http://schemas.openxmlformats.org/drawingml/2006/main">
+                  <a:graphicData uri="http://schemas.microsoft.com/office/word/2010/wordprocessingShape">
+                    <wps:wsp>
+                      <wps:cNvSpPr txBox="1">
+                        <a:spLocks noChangeArrowheads="1"/>
+                      </wps:cNvSpPr>
+                      <wps:spPr bwMode="auto">
+                        <a:xfrm rot="2335476">
+                          <a:off x="0" y="0"/>
+                          <a:ext cx="962025" cy="238125"/>
+                        </a:xfrm>
+                        <a:prstGeom prst="rect">
+                          <a:avLst/>
+                        </a:prstGeom>
+                        <a:noFill/>
+                        <a:ln w="9525">
+                          <a:noFill/>
+                          <a:miter lim="800000"/>
+                          <a:headEnd/>
+                          <a:tailEnd/>
+                        </a:ln>
+                      </wps:spPr>
+                      <wps:txbx>
+                        <w:txbxContent>
+                          <w:p>
+                            <w:pPr>
+                              <w:spacing w:after="0" w:line="240" w:lineRule="auto"/>
+                              <w:jc w:val="center"/>
+                            </w:pPr>
+                            <w:r>
+                              <w:t>&lt;&lt;include&gt;&gt;</w:t>
+                            </w:r>
+                          </w:p>
+                        </w:txbxContent>
+                      </wps:txbx>
+                      <wps:bodyPr rot="0" vert="horz" wrap="square" lIns="91440" tIns="45720" rIns="91440" bIns="45720" anchor="t" anchorCtr="0">
+                        <a:noAutofit/>
+                      </wps:bodyPr>
+                    </wps:wsp>
+                  </a:graphicData>
+                </a:graphic>
+                <wp14:sizeRelH relativeFrom="margin">
+                  <wp14:pctWidth>0</wp14:pctWidth>
+                </wp14:sizeRelH>
+                <wp14:sizeRelV relativeFrom="margin">
+                  <wp14:pctHeight>0</wp14:pctHeight>
+                </wp14:sizeRelV>
+              </wp:anchor>
+            </w:drawing>
+          </mc:Choice>
+          <mc:Fallback>
+            <w:pict>
+              <v:shape w14:anchorId="5B7D9B23" id="_x0000_s1031" type="#_x0000_t202" style="position:absolute;margin-left:223.4pt;margin-top:470.4pt;width:75.75pt;height:18.75pt;rotation:2550963fd;z-index:251740160;visibility:visible;mso-wrap-style:square;mso-width-percent:0;mso-height-percent:0;mso-wrap-distance-left:9pt;mso-wrap-distance-top:0;mso-wrap-distance-right:9pt;mso-wrap-distance-bottom:0;mso-position-horizontal:absolute;mso-position-horizontal-relative:text;mso-position-vertical:absolute;mso-position-vertical-relative:text;mso-width-percent:0;mso-height-percent:0;mso-width-relative:margin;mso-height-relative:margin;v-text-anchor:top" o:gfxdata="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" filled="f" stroked="f">
+                <v:textbox>
+                  <w:txbxContent>
+                    <w:p>
+                      <w:pPr>
+                        <w:spacing w:after="0" w:line="240" w:lineRule="auto"/>
+                        <w:jc w:val="center"/>
+                      </w:pPr>
+                      <w:r>
+                        <w:t>&lt;&lt;include&gt;&gt;</w:t>
+                      </w:r>
+                    </w:p>
+                  </w:txbxContent>
+                </v:textbox>
+              </v:shape>
+            </w:pict>
+          </mc:Fallback>
+        </mc:AlternateContent>
+      </w:r>
+      <w:r>
+        <w:rPr>
+          <w:noProof/>
+        </w:rPr>
+        <mc:AlternateContent>
+          <mc:Choice Requires="wps">
+            <w:drawing>
+              <wp:anchor distT="0" distB="0" distL="114300" distR="114300" simplePos="0" relativeHeight="251738112" behindDoc="0" locked="0" layoutInCell="1" allowOverlap="1" wp14:anchorId="49451DFB" wp14:editId="24CB59D6">
+                <wp:simplePos x="0" y="0"/>
+                <wp:positionH relativeFrom="column">
+                  <wp:posOffset>2887641</wp:posOffset>
+                </wp:positionH>
+                <wp:positionV relativeFrom="paragraph">
+                  <wp:posOffset>5763505</wp:posOffset>
+                </wp:positionV>
+                <wp:extent cx="962025" cy="238125"/>
+                <wp:effectExtent l="0" t="152400" r="0" b="161925"/>
+                <wp:wrapNone/>
+                <wp:docPr id="249" name="Text Box 2"/>
+                <wp:cNvGraphicFramePr>
+                  <a:graphicFrameLocks xmlns:a="http://schemas.openxmlformats.org/drawingml/2006/main"/>
+                </wp:cNvGraphicFramePr>
+                <a:graphic xmlns:a="http://schemas.openxmlformats.org/drawingml/2006/main">
+                  <a:graphicData uri="http://schemas.microsoft.com/office/word/2010/wordprocessingShape">
+                    <wps:wsp>
+                      <wps:cNvSpPr txBox="1">
+                        <a:spLocks noChangeArrowheads="1"/>
+                      </wps:cNvSpPr>
+                      <wps:spPr bwMode="auto">
+                        <a:xfrm rot="1611782">
+                          <a:off x="0" y="0"/>
+                          <a:ext cx="962025" cy="238125"/>
+                        </a:xfrm>
+                        <a:prstGeom prst="rect">
+                          <a:avLst/>
+                        </a:prstGeom>
+                        <a:noFill/>
+                        <a:ln w="9525">
+                          <a:noFill/>
+                          <a:miter lim="800000"/>
+                          <a:headEnd/>
+                          <a:tailEnd/>
+                        </a:ln>
+                      </wps:spPr>
+                      <wps:txbx>
+                        <w:txbxContent>
+                          <w:p>
+                            <w:pPr>
+                              <w:spacing w:after="0" w:line="240" w:lineRule="auto"/>
+                              <w:jc w:val="center"/>
+                            </w:pPr>
+                            <w:r>
+                              <w:t>&lt;&lt;include&gt;&gt;</w:t>
+                            </w:r>
+                          </w:p>
+                        </w:txbxContent>
+                      </wps:txbx>
+                      <wps:bodyPr rot="0" vert="horz" wrap="square" lIns="91440" tIns="45720" rIns="91440" bIns="45720" anchor="t" anchorCtr="0">
+                        <a:noAutofit/>
+                      </wps:bodyPr>
+                    </wps:wsp>
+                  </a:graphicData>
+                </a:graphic>
+                <wp14:sizeRelH relativeFrom="margin">
+                  <wp14:pctWidth>0</wp14:pctWidth>
+                </wp14:sizeRelH>
+                <wp14:sizeRelV relativeFrom="margin">
+                  <wp14:pctHeight>0</wp14:pctHeight>
+                </wp14:sizeRelV>
+              </wp:anchor>
+            </w:drawing>
+          </mc:Choice>
+          <mc:Fallback>
+            <w:pict>
+              <v:shape w14:anchorId="49451DFB" id="_x0000_s1032" type="#_x0000_t202" style="position:absolute;margin-left:227.35pt;margin-top:453.8pt;width:75.75pt;height:18.75pt;rotation:1760496fd;z-index:251738112;visibility:visible;mso-wrap-style:square;mso-width-percent:0;mso-height-percent:0;mso-wrap-distance-left:9pt;mso-wrap-distance-top:0;mso-wrap-distance-right:9pt;mso-wrap-distance-bottom:0;mso-position-horizontal:absolute;mso-position-horizontal-relative:text;mso-position-vertical:absolute;mso-position-vertical-relative:text;mso-width-percent:0;mso-height-percent:0;mso-width-relative:margin;mso-height-relative:margin;v-text-anchor:top" o:gfxdata="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" filled="f" stroked="f">
+                <v:textbox>
+                  <w:txbxContent>
+                    <w:p>
+                      <w:pPr>
+                        <w:spacing w:after="0" w:line="240" w:lineRule="auto"/>
+                        <w:jc w:val="center"/>
+                      </w:pPr>
+                      <w:r>
+                        <w:t>&lt;&lt;include&gt;&gt;</w:t>
+                      </w:r>
+                    </w:p>
+                  </w:txbxContent>
+                </v:textbox>
+              </v:shape>
+            </w:pict>
+          </mc:Fallback>
+        </mc:AlternateContent>
+      </w:r>
+      <w:r>
+        <w:rPr>
+          <w:noProof/>
+        </w:rPr>
+        <mc:AlternateContent>
+          <mc:Choice Requires="wps">
+            <w:drawing>
+              <wp:anchor distT="0" distB="0" distL="114300" distR="114300" simplePos="0" relativeHeight="251736064" behindDoc="0" locked="0" layoutInCell="1" allowOverlap="1" wp14:anchorId="04BA473D" wp14:editId="123B6D47">
+                <wp:simplePos x="0" y="0"/>
+                <wp:positionH relativeFrom="margin">
+                  <wp:align>center</wp:align>
+                </wp:positionH>
+                <wp:positionV relativeFrom="paragraph">
+                  <wp:posOffset>6259194</wp:posOffset>
+                </wp:positionV>
+                <wp:extent cx="962025" cy="238125"/>
+                <wp:effectExtent l="0" t="209550" r="0" b="219075"/>
+                <wp:wrapNone/>
+                <wp:docPr id="248" name="Text Box 2"/>
+                <wp:cNvGraphicFramePr>
+                  <a:graphicFrameLocks xmlns:a="http://schemas.openxmlformats.org/drawingml/2006/main"/>
+                </wp:cNvGraphicFramePr>
+                <a:graphic xmlns:a="http://schemas.openxmlformats.org/drawingml/2006/main">
+                  <a:graphicData uri="http://schemas.microsoft.com/office/word/2010/wordprocessingShape">
+                    <wps:wsp>
+                      <wps:cNvSpPr txBox="1">
+                        <a:spLocks noChangeArrowheads="1"/>
+                      </wps:cNvSpPr>
+                      <wps:spPr bwMode="auto">
+                        <a:xfrm rot="2166925">
+                          <a:off x="0" y="0"/>
+                          <a:ext cx="962025" cy="238125"/>
+                        </a:xfrm>
+                        <a:prstGeom prst="rect">
+                          <a:avLst/>
+                        </a:prstGeom>
+                        <a:noFill/>
+                        <a:ln w="9525">
+                          <a:noFill/>
+                          <a:miter lim="800000"/>
+                          <a:headEnd/>
+                          <a:tailEnd/>
+                        </a:ln>
+                      </wps:spPr>
+                      <wps:txbx>
+                        <w:txbxContent>
+                          <w:p>
+                            <w:pPr>
+                              <w:spacing w:after="0" w:line="240" w:lineRule="auto"/>
+                              <w:jc w:val="center"/>
+                            </w:pPr>
+                            <w:r>
+                              <w:t>&lt;&lt;include&gt;&gt;</w:t>
+                            </w:r>
+                          </w:p>
+                        </w:txbxContent>
+                      </wps:txbx>
+                      <wps:bodyPr rot="0" vert="horz" wrap="square" lIns="91440" tIns="45720" rIns="91440" bIns="45720" anchor="t" anchorCtr="0">
+                        <a:noAutofit/>
+                      </wps:bodyPr>
+                    </wps:wsp>
+                  </a:graphicData>
+                </a:graphic>
+                <wp14:sizeRelH relativeFrom="margin">
+                  <wp14:pctWidth>0</wp14:pctWidth>
+                </wp14:sizeRelH>
+                <wp14:sizeRelV relativeFrom="margin">
+                  <wp14:pctHeight>0</wp14:pctHeight>
+                </wp14:sizeRelV>
+              </wp:anchor>
+            </w:drawing>
+          </mc:Choice>
+          <mc:Fallback>
+            <w:pict>
+              <v:shape w14:anchorId="04BA473D" id="_x0000_s1033" type="#_x0000_t202" style="position:absolute;margin-left:0;margin-top:492.85pt;width:75.75pt;height:18.75pt;rotation:2366860fd;z-index:251736064;visibility:visible;mso-wrap-style:square;mso-width-percent:0;mso-height-percent:0;mso-wrap-distance-left:9pt;mso-wrap-distance-top:0;mso-wrap-distance-right:9pt;mso-wrap-distance-bottom:0;mso-position-horizontal:center;mso-position-horizontal-relative:margin;mso-position-vertical:absolute;mso-position-vertical-relative:text;mso-width-percent:0;mso-height-percent:0;mso-width-relative:margin;mso-height-relative:margin;v-text-anchor:top" o:gfxdata="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" filled="f" stroked="f">
+                <v:textbox>
+                  <w:txbxContent>
+                    <w:p>
+                      <w:pPr>
+                        <w:spacing w:after="0" w:line="240" w:lineRule="auto"/>
+                        <w:jc w:val="center"/>
+                      </w:pPr>
+                      <w:r>
+                        <w:t>&lt;&lt;include&gt;&gt;</w:t>
+                      </w:r>
+                    </w:p>
+                  </w:txbxContent>
+                </v:textbox>
+                <w10:wrap anchorx="margin"/>
+              </v:shape>
+            </w:pict>
+          </mc:Fallback>
+        </mc:AlternateContent>
+      </w:r>
+      <w:r>
+        <w:rPr>
+          <w:noProof/>
+        </w:rPr>
+        <mc:AlternateContent>
+          <mc:Choice Requires="wps">
+            <w:drawing>
+              <wp:anchor distT="0" distB="0" distL="114300" distR="114300" simplePos="0" relativeHeight="251734016" behindDoc="0" locked="0" layoutInCell="1" allowOverlap="1" wp14:anchorId="40B2E2FC" wp14:editId="42386C03">
+                <wp:simplePos x="0" y="0"/>
+                <wp:positionH relativeFrom="column">
+                  <wp:posOffset>2829989</wp:posOffset>
+                </wp:positionH>
+                <wp:positionV relativeFrom="paragraph">
+                  <wp:posOffset>5436862</wp:posOffset>
+                </wp:positionV>
+                <wp:extent cx="962025" cy="238125"/>
+                <wp:effectExtent l="0" t="38100" r="0" b="47625"/>
+                <wp:wrapNone/>
+                <wp:docPr id="247" name="Text Box 2"/>
+                <wp:cNvGraphicFramePr>
+                  <a:graphicFrameLocks xmlns:a="http://schemas.openxmlformats.org/drawingml/2006/main"/>
+                </wp:cNvGraphicFramePr>
+                <a:graphic xmlns:a="http://schemas.openxmlformats.org/drawingml/2006/main">
+                  <a:graphicData uri="http://schemas.microsoft.com/office/word/2010/wordprocessingShape">
+                    <wps:wsp>
+                      <wps:cNvSpPr txBox="1">
+                        <a:spLocks noChangeArrowheads="1"/>
+                      </wps:cNvSpPr>
+                      <wps:spPr bwMode="auto">
+                        <a:xfrm rot="21193802">
+                          <a:off x="0" y="0"/>
+                          <a:ext cx="962025" cy="238125"/>
+                        </a:xfrm>
+                        <a:prstGeom prst="rect">
+                          <a:avLst/>
+                        </a:prstGeom>
+                        <a:noFill/>
+                        <a:ln w="9525">
+                          <a:noFill/>
+                          <a:miter lim="800000"/>
+                          <a:headEnd/>
+                          <a:tailEnd/>
+                        </a:ln>
+                      </wps:spPr>
+                      <wps:txbx>
+                        <w:txbxContent>
+                          <w:p>
+                            <w:pPr>
+                              <w:spacing w:after="0" w:line="240" w:lineRule="auto"/>
+                              <w:jc w:val="center"/>
+                            </w:pPr>
+                            <w:r>
+                              <w:t>&lt;&lt;include&gt;&gt;</w:t>
+                            </w:r>
+                          </w:p>
+                        </w:txbxContent>
+                      </wps:txbx>
+                      <wps:bodyPr rot="0" vert="horz" wrap="square" lIns="91440" tIns="45720" rIns="91440" bIns="45720" anchor="t" anchorCtr="0">
+                        <a:noAutofit/>
+                      </wps:bodyPr>
+                    </wps:wsp>
+                  </a:graphicData>
+                </a:graphic>
+                <wp14:sizeRelH relativeFrom="margin">
+                  <wp14:pctWidth>0</wp14:pctWidth>
+                </wp14:sizeRelH>
+                <wp14:sizeRelV relativeFrom="margin">
+                  <wp14:pctHeight>0</wp14:pctHeight>
+                </wp14:sizeRelV>
+              </wp:anchor>
+            </w:drawing>
+          </mc:Choice>
+          <mc:Fallback>
+            <w:pict>
+              <v:shape w14:anchorId="40B2E2FC" id="_x0000_s1034" type="#_x0000_t202" style="position:absolute;margin-left:222.85pt;margin-top:428.1pt;width:75.75pt;height:18.75pt;rotation:-443677fd;z-index:251734016;visibility:visible;mso-wrap-style:square;mso-width-percent:0;mso-height-percent:0;mso-wrap-distance-left:9pt;mso-wrap-distance-top:0;mso-wrap-distance-right:9pt;mso-wrap-distance-bottom:0;mso-position-horizontal:absolute;mso-position-horizontal-relative:text;mso-position-vertical:absolute;mso-position-vertical-relative:text;mso-width-percent:0;mso-height-percent:0;mso-width-relative:margin;mso-height-relative:margin;v-text-anchor:top" o:gfxdata="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" filled="f" stroked="f">
+                <v:textbox>
+                  <w:txbxContent>
+                    <w:p>
+                      <w:pPr>
+                        <w:spacing w:after="0" w:line="240" w:lineRule="auto"/>
+                        <w:jc w:val="center"/>
+                      </w:pPr>
+                      <w:r>
+                        <w:t>&lt;&lt;include&gt;&gt;</w:t>
+                      </w:r>
+                    </w:p>
+                  </w:txbxContent>
+                </v:textbox>
+              </v:shape>
+            </w:pict>
+          </mc:Fallback>
+        </mc:AlternateContent>
+      </w:r>
+      <w:r>
+        <mc:AlternateContent>
+          <mc:Choice Requires="wps">
+            <w:drawing>
+              <wp:anchor distT="0" distB="0" distL="114300" distR="114300" simplePos="0" relativeHeight="251729920" behindDoc="0" locked="0" layoutInCell="1" allowOverlap="1" wp14:anchorId="0A96EF9F" wp14:editId="32A72519">
+                <wp:simplePos x="0" y="0"/>
+                <wp:positionH relativeFrom="column">
+                  <wp:posOffset>3600450</wp:posOffset>
+                </wp:positionH>
+                <wp:positionV relativeFrom="paragraph">
+                  <wp:posOffset>6287770</wp:posOffset>
+                </wp:positionV>
+                <wp:extent cx="1771650" cy="390525"/>
+                <wp:effectExtent l="0" t="0" r="19050" b="28575"/>
+                <wp:wrapNone/>
+                <wp:docPr id="238" name="Oval 238"/>
+                <wp:cNvGraphicFramePr/>
+                <a:graphic xmlns:a="http://schemas.openxmlformats.org/drawingml/2006/main">
+                  <a:graphicData uri="http://schemas.microsoft.com/office/word/2010/wordprocessingShape">
+                    <wps:wsp>
+                      <wps:cNvSpPr/>
+                      <wps:spPr>
+                        <a:xfrm>
+                          <a:off x="0" y="0"/>
+                          <a:ext cx="1771650" cy="390525"/>
+                        </a:xfrm>
+                        <a:prstGeom prst="ellipse">
+                          <a:avLst/>
+                        </a:prstGeom>
+                        <a:solidFill>
+                          <a:schemeClr val="bg1"/>
+                        </a:solidFill>
+                        <a:ln>
+                          <a:solidFill>
+                            <a:schemeClr val="tx1"/>
+                          </a:solidFill>
+                        </a:ln>
+                      </wps:spPr>
+                      <wps:style>
+                        <a:lnRef idx="2">
+                          <a:schemeClr val="accent1">
+                            <a:shade val="50000"/>
+                          </a:schemeClr>
+                        </a:lnRef>
+                        <a:fillRef idx="1">
+                          <a:schemeClr val="accent1"/>
+                        </a:fillRef>
+                        <a:effectRef idx="0">
+                          <a:schemeClr val="accent1"/>
+                        </a:effectRef>
+                        <a:fontRef idx="minor">
+                          <a:schemeClr val="lt1"/>
+                        </a:fontRef>
+                      </wps:style>
+                      <wps:txbx>
+                        <w:txbxContent>
+                          <w:p>
+                            <w:pPr>
+                              <w:jc w:val="center"/>
+                              <w:rPr>
+                                <w:color w:val="000000" w:themeColor="text1"/>
+                              </w:rPr>
+                            </w:pPr>
+                            <w:r>
+                              <w:rPr>
+                                <w:color w:val="000000" w:themeColor="text1"/>
+                              </w:rPr>
+                              <w:t xml:space="preserve">Delete </w:t>
+                            </w:r>
+                            <w:r>
+                              <w:rPr>
+                                <w:color w:val="000000" w:themeColor="text1"/>
+                              </w:rPr>
+                              <w:t>categories</w:t>
+                            </w:r>
+                          </w:p>
+                          <w:p>
+                            <w:pPr>
+                              <w:jc w:val="center"/>
+                              <w:rPr>
+                                <w:color w:val="000000" w:themeColor="text1"/>
+                              </w:rPr>
+                            </w:pPr>
+                          </w:p>
+                        </w:txbxContent>
+                      </wps:txbx>
+                      <wps:bodyPr rot="0" spcFirstLastPara="0" vertOverflow="overflow" horzOverflow="overflow" vert="horz" wrap="square" lIns="91440" tIns="45720" rIns="91440" bIns="45720" numCol="1" spcCol="0" rtlCol="0" fromWordArt="0" anchor="ctr" anchorCtr="0" forceAA="0" compatLnSpc="1">
+                        <a:prstTxWarp prst="textNoShape">
+                          <a:avLst/>
+                        </a:prstTxWarp>
+                        <a:noAutofit/>
+                      </wps:bodyPr>
+                    </wps:wsp>
+                  </a:graphicData>
+                </a:graphic>
+                <wp14:sizeRelH relativeFrom="margin">
+                  <wp14:pctWidth>0</wp14:pctWidth>
+                </wp14:sizeRelH>
+                <wp14:sizeRelV relativeFrom="margin">
+                  <wp14:pctHeight>0</wp14:pctHeight>
+                </wp14:sizeRelV>
+              </wp:anchor>
+            </w:drawing>
+          </mc:Choice>
+          <mc:Fallback>
+            <w:pict>
+              <v:oval w14:anchorId="0A96EF9F" id="Oval 238" o:spid="_x0000_s1035" style="position:absolute;margin-left:283.5pt;margin-top:495.1pt;width:139.5pt;height:30.75pt;z-index:251729920;visibility:visible;mso-wrap-style:square;mso-width-percent:0;mso-height-percent:0;mso-wrap-distance-left:9pt;mso-wrap-distance-top:0;mso-wrap-distance-right:9pt;mso-wrap-distance-bottom:0;mso-position-horizontal:absolute;mso-position-horizontal-relative:text;mso-position-vertical:absolute;mso-position-vertical-relative:text;mso-width-percent:0;mso-height-percent:0;mso-width-relative:margin;mso-height-relative:margin;v-text-anchor:middle" o:gfxdata="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" fillcolor="white [3212]" strokecolor="black [3213]" strokeweight="1pt">
+                <v:stroke joinstyle="miter"/>
+                <v:textbox>
+                  <w:txbxContent>
+                    <w:p>
+                      <w:pPr>
+                        <w:jc w:val="center"/>
+                        <w:rPr>
+                          <w:color w:val="000000" w:themeColor="text1"/>
+                        </w:rPr>
+                      </w:pPr>
+                      <w:r>
+                        <w:rPr>
+                          <w:color w:val="000000" w:themeColor="text1"/>
+                        </w:rPr>
+                        <w:t xml:space="preserve">Delete </w:t>
+                      </w:r>
+                      <w:r>
+                        <w:rPr>
+                          <w:color w:val="000000" w:themeColor="text1"/>
+                        </w:rPr>
+                        <w:t>categories</w:t>
+                      </w:r>
+                    </w:p>
+                    <w:p>
+                      <w:pPr>
+                        <w:jc w:val="center"/>
+                        <w:rPr>
+                          <w:color w:val="000000" w:themeColor="text1"/>
+                        </w:rPr>
+                      </w:pPr>
+                    </w:p>
+                  </w:txbxContent>
+                </v:textbox>
+              </v:oval>
+            </w:pict>
+          </mc:Fallback>
+        </mc:AlternateContent>
+      </w:r>
+      <w:r>
+        <w:rPr>
+          <w:noProof/>
+        </w:rPr>
+        <mc:AlternateContent>
+          <mc:Choice Requires="wpg">
+            <w:drawing>
+              <wp:anchor distT="0" distB="0" distL="114300" distR="114300" simplePos="0" relativeHeight="251724800" behindDoc="0" locked="0" layoutInCell="1" allowOverlap="1" wp14:anchorId="64FFBF5B" wp14:editId="4992FB4D">
+                <wp:simplePos x="0" y="0"/>
+                <wp:positionH relativeFrom="column">
+                  <wp:posOffset>2936025</wp:posOffset>
+                </wp:positionH>
+                <wp:positionV relativeFrom="paragraph">
+                  <wp:posOffset>6065535</wp:posOffset>
+                </wp:positionV>
+                <wp:extent cx="656330" cy="276225"/>
+                <wp:effectExtent l="0" t="57150" r="0" b="85725"/>
+                <wp:wrapNone/>
+                <wp:docPr id="212" name="Group 212"/>
+                <wp:cNvGraphicFramePr/>
+                <a:graphic xmlns:a="http://schemas.openxmlformats.org/drawingml/2006/main">
+                  <a:graphicData uri="http://schemas.microsoft.com/office/word/2010/wordprocessingGroup">
+                    <wpg:wgp>
+                      <wpg:cNvGrpSpPr/>
+                      <wpg:grpSpPr>
+                        <a:xfrm rot="1763183">
+                          <a:off x="0" y="0"/>
+                          <a:ext cx="656330" cy="276225"/>
+                          <a:chOff x="0" y="0"/>
+                          <a:chExt cx="590550" cy="276225"/>
+                        </a:xfrm>
+                      </wpg:grpSpPr>
+                      <wps:wsp>
+                        <wps:cNvPr id="213" name="Straight Arrow Connector 213"/>
+                        <wps:cNvCnPr/>
+                        <wps:spPr>
+                          <a:xfrm>
+                            <a:off x="0" y="114300"/>
+                            <a:ext cx="590550" cy="28575"/>
+                          </a:xfrm>
+                          <a:prstGeom prst="straightConnector1">
+                            <a:avLst/>
+                          </a:prstGeom>
+                          <a:ln w="9525" cap="flat" cmpd="sng" algn="ctr">
+                            <a:solidFill>
+                              <a:schemeClr val="dk1"/>
+                            </a:solidFill>
+                            <a:prstDash val="dash"/>
+                            <a:round/>
+                            <a:headEnd type="none" w="med" len="med"/>
+                            <a:tailEnd type="none" w="med" len="med"/>
+                          </a:ln>
+                        </wps:spPr>
+                        <wps:style>
+                          <a:lnRef idx="0">
+                            <a:scrgbClr r="0" g="0" b="0"/>
+                          </a:lnRef>
+                          <a:fillRef idx="0">
+                            <a:scrgbClr r="0" g="0" b="0"/>
+                          </a:fillRef>
+                          <a:effectRef idx="0">
+                            <a:scrgbClr r="0" g="0" b="0"/>
+                          </a:effectRef>
+                          <a:fontRef idx="minor">
+                            <a:schemeClr val="tx1"/>
+                          </a:fontRef>
+                        </wps:style>
+                        <wps:bodyPr/>
+                      </wps:wsp>
+                      <wps:wsp>
+                        <wps:cNvPr id="214" name="Straight Connector 214"/>
+                        <wps:cNvCnPr/>
+                        <wps:spPr>
+                          <a:xfrm>
+                            <a:off x="457200" y="0"/>
+                            <a:ext cx="123825" cy="152400"/>
+                          </a:xfrm>
+                          <a:prstGeom prst="line">
+                            <a:avLst/>
+                          </a:prstGeom>
+                        </wps:spPr>
+                        <wps:style>
+                          <a:lnRef idx="1">
+                            <a:schemeClr val="dk1"/>
+                          </a:lnRef>
+                          <a:fillRef idx="0">
+                            <a:schemeClr val="dk1"/>
+                          </a:fillRef>
+                          <a:effectRef idx="0">
+                            <a:schemeClr val="dk1"/>
+                          </a:effectRef>
+                          <a:fontRef idx="minor">
+                            <a:schemeClr val="tx1"/>
+                          </a:fontRef>
+                        </wps:style>
+                        <wps:bodyPr/>
+                      </wps:wsp>
+                      <wps:wsp>
+                        <wps:cNvPr id="215" name="Straight Connector 215"/>
+                        <wps:cNvCnPr/>
+                        <wps:spPr>
+                          <a:xfrm flipV="1">
+                            <a:off x="457200" y="142875"/>
+                            <a:ext cx="133350" cy="133350"/>
+                          </a:xfrm>
+                          <a:prstGeom prst="line">
+                            <a:avLst/>
+                          </a:prstGeom>
+                        </wps:spPr>
+                        <wps:style>
+                          <a:lnRef idx="1">
+                            <a:schemeClr val="dk1"/>
+                          </a:lnRef>
+                          <a:fillRef idx="0">
+                            <a:schemeClr val="dk1"/>
+                          </a:fillRef>
+                          <a:effectRef idx="0">
+                            <a:schemeClr val="dk1"/>
+                          </a:effectRef>
+                          <a:fontRef idx="minor">
+                            <a:schemeClr val="tx1"/>
+                          </a:fontRef>
+                        </wps:style>
+                        <wps:bodyPr/>
+                      </wps:wsp>
+                    </wpg:wgp>
+                  </a:graphicData>
+                </a:graphic>
+                <wp14:sizeRelH relativeFrom="margin">
+                  <wp14:pctWidth>0</wp14:pctWidth>
+                </wp14:sizeRelH>
+              </wp:anchor>
+            </w:drawing>
+          </mc:Choice>
+          <mc:Fallback>
+            <w:pict>
+              <v:group w14:anchorId="2D01D237" id="Group 212" o:spid="_x0000_s1026" style="position:absolute;margin-left:231.2pt;margin-top:477.6pt;width:51.7pt;height:21.75pt;rotation:1925866fd;z-index:251724800;mso-width-relative:margin" coordsize="5905,2762" o:gfxdata="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">
+                <v:shape id="Straight Arrow Connector 213" o:spid="_x0000_s1027" type="#_x0000_t32" style="position:absolute;top:1143;width:5905;height:285;visibility:visible;mso-wrap-style:square" o:connectortype="straight" o:gfxdata="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" strokecolor="black [3200]">
+                  <v:stroke dashstyle="dash"/>
+                </v:shape>
+                <v:line id="Straight Connector 214" o:spid="_x0000_s1028" style="position:absolute;visibility:visible;mso-wrap-style:square" from="4572,0" to="5810,1524" o:connectortype="straight" o:gfxdata="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" strokecolor="black [3200]" strokeweight=".5pt">
+                  <v:stroke joinstyle="miter"/>
+                </v:line>
+                <v:line id="Straight Connector 215" o:spid="_x0000_s1029" style="position:absolute;flip:y;visibility:visible;mso-wrap-style:square" from="4572,1428" to="5905,2762" o:connectortype="straight" o:gfxdata="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" strokecolor="black [3200]" strokeweight=".5pt">
+                  <v:stroke joinstyle="miter"/>
+                </v:line>
+              </v:group>
+            </w:pict>
+          </mc:Fallback>
+        </mc:AlternateContent>
+      </w:r>
+      <w:r>
+        <mc:AlternateContent>
+          <mc:Choice Requires="wps">
+            <w:drawing>
+              <wp:anchor distT="0" distB="0" distL="114300" distR="114300" simplePos="0" relativeHeight="251728896" behindDoc="0" locked="0" layoutInCell="1" allowOverlap="1" wp14:anchorId="5EDD7EFD" wp14:editId="7487FE0C">
+                <wp:simplePos x="0" y="0"/>
+                <wp:positionH relativeFrom="column">
+                  <wp:posOffset>3581400</wp:posOffset>
+                </wp:positionH>
+                <wp:positionV relativeFrom="paragraph">
+                  <wp:posOffset>5897661</wp:posOffset>
+                </wp:positionV>
+                <wp:extent cx="1743075" cy="350409"/>
+                <wp:effectExtent l="0" t="0" r="28575" b="12065"/>
+                <wp:wrapNone/>
+                <wp:docPr id="237" name="Oval 237"/>
+                <wp:cNvGraphicFramePr/>
+                <a:graphic xmlns:a="http://schemas.openxmlformats.org/drawingml/2006/main">
+                  <a:graphicData uri="http://schemas.microsoft.com/office/word/2010/wordprocessingShape">
+                    <wps:wsp>
+                      <wps:cNvSpPr/>
+                      <wps:spPr>
+                        <a:xfrm>
+                          <a:off x="0" y="0"/>
+                          <a:ext cx="1743075" cy="350409"/>
+                        </a:xfrm>
+                        <a:prstGeom prst="ellipse">
+                          <a:avLst/>
+                        </a:prstGeom>
+                        <a:solidFill>
+                          <a:schemeClr val="bg1"/>
+                        </a:solidFill>
+                        <a:ln>
+                          <a:solidFill>
+                            <a:schemeClr val="tx1"/>
+                          </a:solidFill>
+                        </a:ln>
+                      </wps:spPr>
+                      <wps:style>
+                        <a:lnRef idx="2">
+                          <a:schemeClr val="accent1">
+                            <a:shade val="50000"/>
+                          </a:schemeClr>
+                        </a:lnRef>
+                        <a:fillRef idx="1">
+                          <a:schemeClr val="accent1"/>
+                        </a:fillRef>
+                        <a:effectRef idx="0">
+                          <a:schemeClr val="accent1"/>
+                        </a:effectRef>
+                        <a:fontRef idx="minor">
+                          <a:schemeClr val="lt1"/>
+                        </a:fontRef>
+                      </wps:style>
+                      <wps:txbx>
+                        <w:txbxContent>
+                          <w:p>
+                            <w:pPr>
+                              <w:jc w:val="center"/>
+                              <w:rPr>
+                                <w:color w:val="000000" w:themeColor="text1"/>
+                              </w:rPr>
+                            </w:pPr>
+                            <w:r>
+                              <w:rPr>
+                                <w:color w:val="000000" w:themeColor="text1"/>
+                              </w:rPr>
+                              <w:t xml:space="preserve">Edit </w:t>
+                            </w:r>
+                            <w:proofErr w:type="spellStart"/>
+                            <w:r>
+                              <w:rPr>
+                                <w:color w:val="000000" w:themeColor="text1"/>
+                              </w:rPr>
+                              <w:t>catagories</w:t>
+                            </w:r>
+                            <w:proofErr w:type="spellEnd"/>
+                          </w:p>
+                        </w:txbxContent>
+                      </wps:txbx>
+                      <wps:bodyPr rot="0" spcFirstLastPara="0" vertOverflow="overflow" horzOverflow="overflow" vert="horz" wrap="square" lIns="91440" tIns="45720" rIns="91440" bIns="45720" numCol="1" spcCol="0" rtlCol="0" fromWordArt="0" anchor="ctr" anchorCtr="0" forceAA="0" compatLnSpc="1">
+                        <a:prstTxWarp prst="textNoShape">
+                          <a:avLst/>
+                        </a:prstTxWarp>
+                        <a:noAutofit/>
+                      </wps:bodyPr>
+                    </wps:wsp>
+                  </a:graphicData>
+                </a:graphic>
+                <wp14:sizeRelH relativeFrom="margin">
+                  <wp14:pctWidth>0</wp14:pctWidth>
+                </wp14:sizeRelH>
+                <wp14:sizeRelV relativeFrom="margin">
+                  <wp14:pctHeight>0</wp14:pctHeight>
+                </wp14:sizeRelV>
+              </wp:anchor>
+            </w:drawing>
+          </mc:Choice>
+          <mc:Fallback>
+            <w:pict>
+              <v:oval w14:anchorId="5EDD7EFD" id="Oval 237" o:spid="_x0000_s1036" style="position:absolute;margin-left:282pt;margin-top:464.4pt;width:137.25pt;height:27.6pt;z-index:251728896;visibility:visible;mso-wrap-style:square;mso-width-percent:0;mso-height-percent:0;mso-wrap-distance-left:9pt;mso-wrap-distance-top:0;mso-wrap-distance-right:9pt;mso-wrap-distance-bottom:0;mso-position-horizontal:absolute;mso-position-horizontal-relative:text;mso-position-vertical:absolute;mso-position-vertical-relative:text;mso-width-percent:0;mso-height-percent:0;mso-width-relative:margin;mso-height-relative:margin;v-text-anchor:middle" o:gfxdata="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" fillcolor="white [3212]" strokecolor="black [3213]" strokeweight="1pt">
+                <v:stroke joinstyle="miter"/>
+                <v:textbox>
+                  <w:txbxContent>
+                    <w:p>
+                      <w:pPr>
+                        <w:jc w:val="center"/>
+                        <w:rPr>
+                          <w:color w:val="000000" w:themeColor="text1"/>
+                        </w:rPr>
+                      </w:pPr>
+                      <w:r>
+                        <w:rPr>
+                          <w:color w:val="000000" w:themeColor="text1"/>
+                        </w:rPr>
+                        <w:t xml:space="preserve">Edit </w:t>
+                      </w:r>
+                      <w:proofErr w:type="spellStart"/>
+                      <w:r>
+                        <w:rPr>
+                          <w:color w:val="000000" w:themeColor="text1"/>
+                        </w:rPr>
+                        <w:t>catagories</w:t>
+                      </w:r>
+                      <w:proofErr w:type="spellEnd"/>
+                    </w:p>
+                  </w:txbxContent>
+                </v:textbox>
+              </v:oval>
+            </w:pict>
+          </mc:Fallback>
+        </mc:AlternateContent>
+      </w:r>
+      <w:r>
+        <mc:AlternateContent>
+          <mc:Choice Requires="wpg">
+            <w:drawing>
+              <wp:anchor distT="0" distB="0" distL="114300" distR="114300" simplePos="0" relativeHeight="251730944" behindDoc="0" locked="0" layoutInCell="1" allowOverlap="1" wp14:anchorId="7564D04B" wp14:editId="7BAAF081">
+                <wp:simplePos x="0" y="0"/>
+                <wp:positionH relativeFrom="column">
+                  <wp:posOffset>3113405</wp:posOffset>
+                </wp:positionH>
+                <wp:positionV relativeFrom="paragraph">
+                  <wp:posOffset>5861685</wp:posOffset>
+                </wp:positionV>
+                <wp:extent cx="504825" cy="276225"/>
+                <wp:effectExtent l="0" t="0" r="9525" b="47625"/>
+                <wp:wrapNone/>
+                <wp:docPr id="239" name="Group 239"/>
+                <wp:cNvGraphicFramePr/>
+                <a:graphic xmlns:a="http://schemas.openxmlformats.org/drawingml/2006/main">
+                  <a:graphicData uri="http://schemas.microsoft.com/office/word/2010/wordprocessingGroup">
+                    <wpg:wgp>
+                      <wpg:cNvGrpSpPr/>
+                      <wpg:grpSpPr>
+                        <a:xfrm rot="858967">
+                          <a:off x="0" y="0"/>
+                          <a:ext cx="504825" cy="276225"/>
+                          <a:chOff x="0" y="0"/>
+                          <a:chExt cx="590550" cy="276225"/>
+                        </a:xfrm>
+                      </wpg:grpSpPr>
+                      <wps:wsp>
+                        <wps:cNvPr id="240" name="Straight Arrow Connector 240"/>
+                        <wps:cNvCnPr/>
+                        <wps:spPr>
+                          <a:xfrm>
+                            <a:off x="0" y="114300"/>
+                            <a:ext cx="590550" cy="28575"/>
+                          </a:xfrm>
+                          <a:prstGeom prst="straightConnector1">
+                            <a:avLst/>
+                          </a:prstGeom>
+                          <a:ln w="9525" cap="flat" cmpd="sng" algn="ctr">
+                            <a:solidFill>
+                              <a:schemeClr val="dk1"/>
+                            </a:solidFill>
+                            <a:prstDash val="dash"/>
+                            <a:round/>
+                            <a:headEnd type="none" w="med" len="med"/>
+                            <a:tailEnd type="none" w="med" len="med"/>
+                          </a:ln>
+                        </wps:spPr>
+                        <wps:style>
+                          <a:lnRef idx="0">
+                            <a:scrgbClr r="0" g="0" b="0"/>
+                          </a:lnRef>
+                          <a:fillRef idx="0">
+                            <a:scrgbClr r="0" g="0" b="0"/>
+                          </a:fillRef>
+                          <a:effectRef idx="0">
+                            <a:scrgbClr r="0" g="0" b="0"/>
+                          </a:effectRef>
+                          <a:fontRef idx="minor">
+                            <a:schemeClr val="tx1"/>
+                          </a:fontRef>
+                        </wps:style>
+                        <wps:bodyPr/>
+                      </wps:wsp>
+                      <wps:wsp>
+                        <wps:cNvPr id="241" name="Straight Connector 241"/>
+                        <wps:cNvCnPr/>
+                        <wps:spPr>
+                          <a:xfrm>
+                            <a:off x="457200" y="0"/>
+                            <a:ext cx="123825" cy="152400"/>
+                          </a:xfrm>
+                          <a:prstGeom prst="line">
+                            <a:avLst/>
+                          </a:prstGeom>
+                        </wps:spPr>
+                        <wps:style>
+                          <a:lnRef idx="1">
+                            <a:schemeClr val="dk1"/>
+                          </a:lnRef>
+                          <a:fillRef idx="0">
+                            <a:schemeClr val="dk1"/>
+                          </a:fillRef>
+                          <a:effectRef idx="0">
+                            <a:schemeClr val="dk1"/>
+                          </a:effectRef>
+                          <a:fontRef idx="minor">
+                            <a:schemeClr val="tx1"/>
+                          </a:fontRef>
+                        </wps:style>
+                        <wps:bodyPr/>
+                      </wps:wsp>
+                      <wps:wsp>
+                        <wps:cNvPr id="242" name="Straight Connector 242"/>
+                        <wps:cNvCnPr/>
+                        <wps:spPr>
+                          <a:xfrm flipV="1">
+                            <a:off x="457200" y="142875"/>
+                            <a:ext cx="133350" cy="133350"/>
+                          </a:xfrm>
+                          <a:prstGeom prst="line">
+                            <a:avLst/>
+                          </a:prstGeom>
+                        </wps:spPr>
+                        <wps:style>
+                          <a:lnRef idx="1">
+                            <a:schemeClr val="dk1"/>
+                          </a:lnRef>
+                          <a:fillRef idx="0">
+                            <a:schemeClr val="dk1"/>
+                          </a:fillRef>
+                          <a:effectRef idx="0">
+                            <a:schemeClr val="dk1"/>
+                          </a:effectRef>
+                          <a:fontRef idx="minor">
+                            <a:schemeClr val="tx1"/>
+                          </a:fontRef>
+                        </wps:style>
+                        <wps:bodyPr/>
+                      </wps:wsp>
+                    </wpg:wgp>
+                  </a:graphicData>
+                </a:graphic>
+                <wp14:sizeRelH relativeFrom="margin">
+                  <wp14:pctWidth>0</wp14:pctWidth>
+                </wp14:sizeRelH>
+              </wp:anchor>
+            </w:drawing>
+          </mc:Choice>
+          <mc:Fallback>
+            <w:pict>
+              <v:group w14:anchorId="71875BAF" id="Group 239" o:spid="_x0000_s1026" style="position:absolute;margin-left:245.15pt;margin-top:461.55pt;width:39.75pt;height:21.75pt;rotation:938221fd;z-index:251730944;mso-width-relative:margin" coordsize="5905,2762" o:gfxdata="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">
+                <v:shape id="Straight Arrow Connector 240" o:spid="_x0000_s1027" type="#_x0000_t32" style="position:absolute;top:1143;width:5905;height:285;visibility:visible;mso-wrap-style:square" o:connectortype="straight" o:gfxdata="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" strokecolor="black [3200]">
+                  <v:stroke dashstyle="dash"/>
+                </v:shape>
+                <v:line id="Straight Connector 241" o:spid="_x0000_s1028" style="position:absolute;visibility:visible;mso-wrap-style:square" from="4572,0" to="5810,1524" o:connectortype="straight" o:gfxdata="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" strokecolor="black [3200]" strokeweight=".5pt">
+                  <v:stroke joinstyle="miter"/>
+                </v:line>
+                <v:line id="Straight Connector 242" o:spid="_x0000_s1029" style="position:absolute;flip:y;visibility:visible;mso-wrap-style:square" from="4572,1428" to="5905,2762" o:connectortype="straight" o:gfxdata="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" strokecolor="black [3200]" strokeweight=".5pt">
+                  <v:stroke joinstyle="miter"/>
+                </v:line>
+              </v:group>
+            </w:pict>
+          </mc:Fallback>
+        </mc:AlternateContent>
+      </w:r>
+      <w:r>
+        <mc:AlternateContent>
+          <mc:Choice Requires="wpg">
+            <w:drawing>
+              <wp:anchor distT="0" distB="0" distL="114300" distR="114300" simplePos="0" relativeHeight="251731968" behindDoc="0" locked="0" layoutInCell="1" allowOverlap="1" wp14:anchorId="5275ABC5" wp14:editId="33434321">
+                <wp:simplePos x="0" y="0"/>
+                <wp:positionH relativeFrom="column">
+                  <wp:posOffset>2992902</wp:posOffset>
+                </wp:positionH>
+                <wp:positionV relativeFrom="paragraph">
+                  <wp:posOffset>5615600</wp:posOffset>
+                </wp:positionV>
+                <wp:extent cx="759460" cy="276225"/>
+                <wp:effectExtent l="0" t="95250" r="0" b="9525"/>
+                <wp:wrapNone/>
+                <wp:docPr id="243" name="Group 243"/>
+                <wp:cNvGraphicFramePr/>
+                <a:graphic xmlns:a="http://schemas.openxmlformats.org/drawingml/2006/main">
+                  <a:graphicData uri="http://schemas.microsoft.com/office/word/2010/wordprocessingGroup">
+                    <wpg:wgp>
+                      <wpg:cNvGrpSpPr/>
+                      <wpg:grpSpPr>
+                        <a:xfrm rot="20251560">
+                          <a:off x="0" y="0"/>
+                          <a:ext cx="759460" cy="276225"/>
+                          <a:chOff x="0" y="0"/>
+                          <a:chExt cx="590550" cy="276225"/>
+                        </a:xfrm>
+                      </wpg:grpSpPr>
+                      <wps:wsp>
+                        <wps:cNvPr id="244" name="Straight Arrow Connector 244"/>
+                        <wps:cNvCnPr/>
+                        <wps:spPr>
+                          <a:xfrm>
+                            <a:off x="0" y="114300"/>
+                            <a:ext cx="590550" cy="28575"/>
+                          </a:xfrm>
+                          <a:prstGeom prst="straightConnector1">
+                            <a:avLst/>
+                          </a:prstGeom>
+                          <a:ln w="9525" cap="flat" cmpd="sng" algn="ctr">
+                            <a:solidFill>
+                              <a:schemeClr val="dk1"/>
+                            </a:solidFill>
+                            <a:prstDash val="dash"/>
+                            <a:round/>
+                            <a:headEnd type="none" w="med" len="med"/>
+                            <a:tailEnd type="none" w="med" len="med"/>
+                          </a:ln>
+                        </wps:spPr>
+                        <wps:style>
+                          <a:lnRef idx="0">
+                            <a:scrgbClr r="0" g="0" b="0"/>
+                          </a:lnRef>
+                          <a:fillRef idx="0">
+                            <a:scrgbClr r="0" g="0" b="0"/>
+                          </a:fillRef>
+                          <a:effectRef idx="0">
+                            <a:scrgbClr r="0" g="0" b="0"/>
+                          </a:effectRef>
+                          <a:fontRef idx="minor">
+                            <a:schemeClr val="tx1"/>
+                          </a:fontRef>
+                        </wps:style>
+                        <wps:bodyPr/>
+                      </wps:wsp>
+                      <wps:wsp>
+                        <wps:cNvPr id="245" name="Straight Connector 245"/>
+                        <wps:cNvCnPr/>
+                        <wps:spPr>
+                          <a:xfrm>
+                            <a:off x="457200" y="0"/>
+                            <a:ext cx="123825" cy="152400"/>
+                          </a:xfrm>
+                          <a:prstGeom prst="line">
+                            <a:avLst/>
+                          </a:prstGeom>
+                        </wps:spPr>
+                        <wps:style>
+                          <a:lnRef idx="1">
+                            <a:schemeClr val="dk1"/>
+                          </a:lnRef>
+                          <a:fillRef idx="0">
+                            <a:schemeClr val="dk1"/>
+                          </a:fillRef>
+                          <a:effectRef idx="0">
+                            <a:schemeClr val="dk1"/>
+                          </a:effectRef>
+                          <a:fontRef idx="minor">
+                            <a:schemeClr val="tx1"/>
+                          </a:fontRef>
+                        </wps:style>
+                        <wps:bodyPr/>
+                      </wps:wsp>
+                      <wps:wsp>
+                        <wps:cNvPr id="246" name="Straight Connector 246"/>
+                        <wps:cNvCnPr/>
+                        <wps:spPr>
+                          <a:xfrm flipV="1">
+                            <a:off x="457200" y="142875"/>
+                            <a:ext cx="133350" cy="133350"/>
+                          </a:xfrm>
+                          <a:prstGeom prst="line">
+                            <a:avLst/>
+                          </a:prstGeom>
+                        </wps:spPr>
+                        <wps:style>
+                          <a:lnRef idx="1">
+                            <a:schemeClr val="dk1"/>
+                          </a:lnRef>
+                          <a:fillRef idx="0">
+                            <a:schemeClr val="dk1"/>
+                          </a:fillRef>
+                          <a:effectRef idx="0">
+                            <a:schemeClr val="dk1"/>
+                          </a:effectRef>
+                          <a:fontRef idx="minor">
+                            <a:schemeClr val="tx1"/>
+                          </a:fontRef>
+                        </wps:style>
+                        <wps:bodyPr/>
+                      </wps:wsp>
+                    </wpg:wgp>
+                  </a:graphicData>
+                </a:graphic>
+                <wp14:sizeRelH relativeFrom="margin">
+                  <wp14:pctWidth>0</wp14:pctWidth>
+                </wp14:sizeRelH>
+              </wp:anchor>
+            </w:drawing>
+          </mc:Choice>
+          <mc:Fallback>
+            <w:pict>
+              <v:group w14:anchorId="6DDB098D" id="Group 243" o:spid="_x0000_s1026" style="position:absolute;margin-left:235.65pt;margin-top:442.15pt;width:59.8pt;height:21.75pt;rotation:-1472856fd;z-index:251731968;mso-width-relative:margin" coordsize="5905,2762" o:gfxdata="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">
+                <v:shape id="Straight Arrow Connector 244" o:spid="_x0000_s1027" type="#_x0000_t32" style="position:absolute;top:1143;width:5905;height:285;visibility:visible;mso-wrap-style:square" o:connectortype="straight" o:gfxdata="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" strokecolor="black [3200]">
+                  <v:stroke dashstyle="dash"/>
+                </v:shape>
+                <v:line id="Straight Connector 245" o:spid="_x0000_s1028" style="position:absolute;visibility:visible;mso-wrap-style:square" from="4572,0" to="5810,1524" o:connectortype="straight" o:gfxdata="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" strokecolor="black [3200]" strokeweight=".5pt">
+                  <v:stroke joinstyle="miter"/>
+                </v:line>
+                <v:line id="Straight Connector 246" o:spid="_x0000_s1029" style="position:absolute;flip:y;visibility:visible;mso-wrap-style:square" from="4572,1428" to="5905,2762" o:connectortype="straight" o:gfxdata="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" strokecolor="black [3200]" strokeweight=".5pt">
+                  <v:stroke joinstyle="miter"/>
+                </v:line>
+              </v:group>
+            </w:pict>
+          </mc:Fallback>
+        </mc:AlternateContent>
+      </w:r>
+      <w:r>
+        <mc:AlternateContent>
+          <mc:Choice Requires="wps">
+            <w:drawing>
+              <wp:anchor distT="0" distB="0" distL="114300" distR="114300" simplePos="0" relativeHeight="251726848" behindDoc="0" locked="0" layoutInCell="1" allowOverlap="1" wp14:anchorId="76CD8E43" wp14:editId="64C9691F">
+                <wp:simplePos x="0" y="0"/>
+                <wp:positionH relativeFrom="column">
+                  <wp:posOffset>3619500</wp:posOffset>
+                </wp:positionH>
+                <wp:positionV relativeFrom="paragraph">
+                  <wp:posOffset>5449571</wp:posOffset>
+                </wp:positionV>
+                <wp:extent cx="1704975" cy="400050"/>
+                <wp:effectExtent l="0" t="0" r="28575" b="19050"/>
+                <wp:wrapNone/>
+                <wp:docPr id="232" name="Oval 232"/>
+                <wp:cNvGraphicFramePr/>
+                <a:graphic xmlns:a="http://schemas.openxmlformats.org/drawingml/2006/main">
+                  <a:graphicData uri="http://schemas.microsoft.com/office/word/2010/wordprocessingShape">
+                    <wps:wsp>
+                      <wps:cNvSpPr/>
+                      <wps:spPr>
+                        <a:xfrm>
+                          <a:off x="0" y="0"/>
+                          <a:ext cx="1704975" cy="400050"/>
+                        </a:xfrm>
+                        <a:prstGeom prst="ellipse">
+                          <a:avLst/>
+                        </a:prstGeom>
+                        <a:solidFill>
+                          <a:schemeClr val="bg1"/>
+                        </a:solidFill>
+                        <a:ln>
+                          <a:solidFill>
+                            <a:schemeClr val="tx1"/>
+                          </a:solidFill>
+                        </a:ln>
+                      </wps:spPr>
+                      <wps:style>
+                        <a:lnRef idx="2">
+                          <a:schemeClr val="accent1">
+                            <a:shade val="50000"/>
+                          </a:schemeClr>
+                        </a:lnRef>
+                        <a:fillRef idx="1">
+                          <a:schemeClr val="accent1"/>
+                        </a:fillRef>
+                        <a:effectRef idx="0">
+                          <a:schemeClr val="accent1"/>
+                        </a:effectRef>
+                        <a:fontRef idx="minor">
+                          <a:schemeClr val="lt1"/>
+                        </a:fontRef>
+                      </wps:style>
+                      <wps:txbx>
+                        <w:txbxContent>
+                          <w:p>
+                            <w:pPr>
+                              <w:jc w:val="center"/>
+                              <w:rPr>
+                                <w:color w:val="000000" w:themeColor="text1"/>
+                              </w:rPr>
+                            </w:pPr>
+                            <w:r>
+                              <w:rPr>
+                                <w:color w:val="000000" w:themeColor="text1"/>
+                              </w:rPr>
+                              <w:t xml:space="preserve">Create </w:t>
+                            </w:r>
+                            <w:r>
+                              <w:rPr>
+                                <w:color w:val="000000" w:themeColor="text1"/>
+                              </w:rPr>
+                              <w:t>categories</w:t>
+                            </w:r>
+                          </w:p>
+                        </w:txbxContent>
+                      </wps:txbx>
+                      <wps:bodyPr rot="0" spcFirstLastPara="0" vertOverflow="overflow" horzOverflow="overflow" vert="horz" wrap="square" lIns="91440" tIns="45720" rIns="91440" bIns="45720" numCol="1" spcCol="0" rtlCol="0" fromWordArt="0" anchor="ctr" anchorCtr="0" forceAA="0" compatLnSpc="1">
+                        <a:prstTxWarp prst="textNoShape">
+                          <a:avLst/>
+                        </a:prstTxWarp>
+                        <a:noAutofit/>
+                      </wps:bodyPr>
+                    </wps:wsp>
+                  </a:graphicData>
+                </a:graphic>
+                <wp14:sizeRelH relativeFrom="margin">
+                  <wp14:pctWidth>0</wp14:pctWidth>
+                </wp14:sizeRelH>
+                <wp14:sizeRelV relativeFrom="margin">
+                  <wp14:pctHeight>0</wp14:pctHeight>
+                </wp14:sizeRelV>
+              </wp:anchor>
+            </w:drawing>
+          </mc:Choice>
+          <mc:Fallback>
+            <w:pict>
+              <v:oval w14:anchorId="76CD8E43" id="Oval 232" o:spid="_x0000_s1037" style="position:absolute;margin-left:285pt;margin-top:429.1pt;width:134.25pt;height:31.5pt;z-index:251726848;visibility:visible;mso-wrap-style:square;mso-width-percent:0;mso-height-percent:0;mso-wrap-distance-left:9pt;mso-wrap-distance-top:0;mso-wrap-distance-right:9pt;mso-wrap-distance-bottom:0;mso-position-horizontal:absolute;mso-position-horizontal-relative:text;mso-position-vertical:absolute;mso-position-vertical-relative:text;mso-width-percent:0;mso-height-percent:0;mso-width-relative:margin;mso-height-relative:margin;v-text-anchor:middle" o:gfxdata="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" fillcolor="white [3212]" strokecolor="black [3213]" strokeweight="1pt">
+                <v:stroke joinstyle="miter"/>
+                <v:textbox>
+                  <w:txbxContent>
+                    <w:p>
+                      <w:pPr>
+                        <w:jc w:val="center"/>
+                        <w:rPr>
+                          <w:color w:val="000000" w:themeColor="text1"/>
+                        </w:rPr>
+                      </w:pPr>
+                      <w:r>
+                        <w:rPr>
+                          <w:color w:val="000000" w:themeColor="text1"/>
+                        </w:rPr>
+                        <w:t xml:space="preserve">Create </w:t>
+                      </w:r>
+                      <w:r>
+                        <w:rPr>
+                          <w:color w:val="000000" w:themeColor="text1"/>
+                        </w:rPr>
+                        <w:t>categories</w:t>
+                      </w:r>
+                    </w:p>
+                  </w:txbxContent>
+                </v:textbox>
+              </v:oval>
+            </w:pict>
+          </mc:Fallback>
+        </mc:AlternateContent>
+      </w:r>
+      <w:r>
+        <w:rPr>
+          <w:noProof/>
+        </w:rPr>
+        <mc:AlternateContent>
+          <mc:Choice Requires="wps">
+            <w:drawing>
+              <wp:anchor distT="0" distB="0" distL="114300" distR="114300" simplePos="0" relativeHeight="251718656" behindDoc="0" locked="0" layoutInCell="1" allowOverlap="1" wp14:anchorId="215DE750" wp14:editId="046EA069">
+                <wp:simplePos x="0" y="0"/>
+                <wp:positionH relativeFrom="column">
+                  <wp:posOffset>1428750</wp:posOffset>
+                </wp:positionH>
+                <wp:positionV relativeFrom="paragraph">
+                  <wp:posOffset>6866890</wp:posOffset>
+                </wp:positionV>
+                <wp:extent cx="1581150" cy="742950"/>
+                <wp:effectExtent l="0" t="0" r="19050" b="19050"/>
+                <wp:wrapNone/>
+                <wp:docPr id="209" name="Oval 209"/>
+                <wp:cNvGraphicFramePr/>
+                <a:graphic xmlns:a="http://schemas.openxmlformats.org/drawingml/2006/main">
+                  <a:graphicData uri="http://schemas.microsoft.com/office/word/2010/wordprocessingShape">
+                    <wps:wsp>
+                      <wps:cNvSpPr/>
+                      <wps:spPr>
+                        <a:xfrm>
+                          <a:off x="0" y="0"/>
+                          <a:ext cx="1581150" cy="742950"/>
+                        </a:xfrm>
+                        <a:prstGeom prst="ellipse">
+                          <a:avLst/>
+                        </a:prstGeom>
+                        <a:solidFill>
+                          <a:schemeClr val="bg1"/>
+                        </a:solidFill>
+                        <a:ln>
+                          <a:solidFill>
+                            <a:schemeClr val="tx1"/>
+                          </a:solidFill>
+                        </a:ln>
+                      </wps:spPr>
+                      <wps:style>
+                        <a:lnRef idx="2">
+                          <a:schemeClr val="accent1">
+                            <a:shade val="50000"/>
+                          </a:schemeClr>
+                        </a:lnRef>
+                        <a:fillRef idx="1">
+                          <a:schemeClr val="accent1"/>
+                        </a:fillRef>
+                        <a:effectRef idx="0">
+                          <a:schemeClr val="accent1"/>
+                        </a:effectRef>
+                        <a:fontRef idx="minor">
+                          <a:schemeClr val="lt1"/>
+                        </a:fontRef>
+                      </wps:style>
+                      <wps:txbx>
+                        <w:txbxContent>
+                          <w:p>
+                            <w:pPr>
+                              <w:jc w:val="center"/>
+                              <w:rPr>
+                                <w:color w:val="000000" w:themeColor="text1"/>
+                              </w:rPr>
+                            </w:pPr>
+                            <w:r>
+                              <w:rPr>
+                                <w:color w:val="000000" w:themeColor="text1"/>
+                              </w:rPr>
+                              <w:t>Search books</w:t>
+                            </w:r>
+                          </w:p>
+                        </w:txbxContent>
+                      </wps:txbx>
+                      <wps:bodyPr rot="0" spcFirstLastPara="0" vertOverflow="overflow" horzOverflow="overflow" vert="horz" wrap="square" lIns="91440" tIns="45720" rIns="91440" bIns="45720" numCol="1" spcCol="0" rtlCol="0" fromWordArt="0" anchor="ctr" anchorCtr="0" forceAA="0" compatLnSpc="1">
+                        <a:prstTxWarp prst="textNoShape">
+                          <a:avLst/>
+                        </a:prstTxWarp>
+                        <a:noAutofit/>
+                      </wps:bodyPr>
+                    </wps:wsp>
+                  </a:graphicData>
+                </a:graphic>
+                <wp14:sizeRelH relativeFrom="margin">
+                  <wp14:pctWidth>0</wp14:pctWidth>
+                </wp14:sizeRelH>
+                <wp14:sizeRelV relativeFrom="margin">
+                  <wp14:pctHeight>0</wp14:pctHeight>
+                </wp14:sizeRelV>
+              </wp:anchor>
+            </w:drawing>
+          </mc:Choice>
+          <mc:Fallback>
+            <w:pict>
+              <v:oval w14:anchorId="215DE750" id="Oval 209" o:spid="_x0000_s1038" style="position:absolute;margin-left:112.5pt;margin-top:540.7pt;width:124.5pt;height:58.5pt;z-index:251718656;visibility:visible;mso-wrap-style:square;mso-width-percent:0;mso-height-percent:0;mso-wrap-distance-left:9pt;mso-wrap-distance-top:0;mso-wrap-distance-right:9pt;mso-wrap-distance-bottom:0;mso-position-horizontal:absolute;mso-position-horizontal-relative:text;mso-position-vertical:absolute;mso-position-vertical-relative:text;mso-width-percent:0;mso-height-percent:0;mso-width-relative:margin;mso-height-relative:margin;v-text-anchor:middle" o:gfxdata="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" fillcolor="white [3212]" strokecolor="black [3213]" strokeweight="1pt">
+                <v:stroke joinstyle="miter"/>
+                <v:textbox>
+                  <w:txbxContent>
+                    <w:p>
+                      <w:pPr>
+                        <w:jc w:val="center"/>
+                        <w:rPr>
+                          <w:color w:val="000000" w:themeColor="text1"/>
+                        </w:rPr>
+                      </w:pPr>
+                      <w:r>
+                        <w:rPr>
+                          <w:color w:val="000000" w:themeColor="text1"/>
+                        </w:rPr>
+                        <w:t>Search books</w:t>
+                      </w:r>
+                    </w:p>
+                  </w:txbxContent>
+                </v:textbox>
+              </v:oval>
+            </w:pict>
+          </mc:Fallback>
+        </mc:AlternateContent>
+      </w:r>
+      <w:r>
+        <w:rPr>
+          <w:noProof/>
+        </w:rPr>
+        <mc:AlternateContent>
+          <mc:Choice Requires="wps">
+            <w:drawing>
+              <wp:anchor distT="0" distB="0" distL="114300" distR="114300" simplePos="0" relativeHeight="251716608" behindDoc="0" locked="0" layoutInCell="1" allowOverlap="1" wp14:anchorId="5E2EB26A" wp14:editId="68BD9FE7">
+                <wp:simplePos x="0" y="0"/>
+                <wp:positionH relativeFrom="column">
+                  <wp:posOffset>1489402</wp:posOffset>
+                </wp:positionH>
+                <wp:positionV relativeFrom="paragraph">
+                  <wp:posOffset>5466715</wp:posOffset>
+                </wp:positionV>
+                <wp:extent cx="1581150" cy="742950"/>
+                <wp:effectExtent l="0" t="0" r="19050" b="19050"/>
+                <wp:wrapNone/>
+                <wp:docPr id="208" name="Oval 208"/>
+                <wp:cNvGraphicFramePr/>
+                <a:graphic xmlns:a="http://schemas.openxmlformats.org/drawingml/2006/main">
+                  <a:graphicData uri="http://schemas.microsoft.com/office/word/2010/wordprocessingShape">
+                    <wps:wsp>
+                      <wps:cNvSpPr/>
+                      <wps:spPr>
+                        <a:xfrm>
+                          <a:off x="0" y="0"/>
+                          <a:ext cx="1581150" cy="742950"/>
+                        </a:xfrm>
+                        <a:prstGeom prst="ellipse">
+                          <a:avLst/>
+                        </a:prstGeom>
+                        <a:solidFill>
+                          <a:schemeClr val="bg1"/>
+                        </a:solidFill>
+                        <a:ln>
+                          <a:solidFill>
+                            <a:schemeClr val="tx1"/>
+                          </a:solidFill>
+                        </a:ln>
+                      </wps:spPr>
+                      <wps:style>
+                        <a:lnRef idx="2">
+                          <a:schemeClr val="accent1">
+                            <a:shade val="50000"/>
+                          </a:schemeClr>
+                        </a:lnRef>
+                        <a:fillRef idx="1">
+                          <a:schemeClr val="accent1"/>
+                        </a:fillRef>
+                        <a:effectRef idx="0">
+                          <a:schemeClr val="accent1"/>
+                        </a:effectRef>
+                        <a:fontRef idx="minor">
+                          <a:schemeClr val="lt1"/>
+                        </a:fontRef>
+                      </wps:style>
+                      <wps:txbx>
+                        <w:txbxContent>
+                          <w:p>
+                            <w:pPr>
+                              <w:jc w:val="center"/>
+                              <w:rPr>
+                                <w:color w:val="000000" w:themeColor="text1"/>
+                              </w:rPr>
+                            </w:pPr>
+                            <w:r>
+                              <w:rPr>
+                                <w:color w:val="000000" w:themeColor="text1"/>
+                              </w:rPr>
+                              <w:t>Categorize books</w:t>
+                            </w:r>
+                          </w:p>
+                        </w:txbxContent>
+                      </wps:txbx>
+                      <wps:bodyPr rot="0" spcFirstLastPara="0" vertOverflow="overflow" horzOverflow="overflow" vert="horz" wrap="square" lIns="91440" tIns="45720" rIns="91440" bIns="45720" numCol="1" spcCol="0" rtlCol="0" fromWordArt="0" anchor="ctr" anchorCtr="0" forceAA="0" compatLnSpc="1">
+                        <a:prstTxWarp prst="textNoShape">
+                          <a:avLst/>
+                        </a:prstTxWarp>
+                        <a:noAutofit/>
+                      </wps:bodyPr>
+                    </wps:wsp>
+                  </a:graphicData>
+                </a:graphic>
+                <wp14:sizeRelH relativeFrom="margin">
+                  <wp14:pctWidth>0</wp14:pctWidth>
+                </wp14:sizeRelH>
+                <wp14:sizeRelV relativeFrom="margin">
+                  <wp14:pctHeight>0</wp14:pctHeight>
+                </wp14:sizeRelV>
+              </wp:anchor>
+            </w:drawing>
+          </mc:Choice>
+          <mc:Fallback>
+            <w:pict>
+              <v:oval w14:anchorId="5E2EB26A" id="Oval 208" o:spid="_x0000_s1039" style="position:absolute;margin-left:117.3pt;margin-top:430.45pt;width:124.5pt;height:58.5pt;z-index:251716608;visibility:visible;mso-wrap-style:square;mso-width-percent:0;mso-height-percent:0;mso-wrap-distance-left:9pt;mso-wrap-distance-top:0;mso-wrap-distance-right:9pt;mso-wrap-distance-bottom:0;mso-position-horizontal:absolute;mso-position-horizontal-relative:text;mso-position-vertical:absolute;mso-position-vertical-relative:text;mso-width-percent:0;mso-height-percent:0;mso-width-relative:margin;mso-height-relative:margin;v-text-anchor:middle" o:gfxdata="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" fillcolor="white [3212]" strokecolor="black [3213]" strokeweight="1pt">
+                <v:stroke joinstyle="miter"/>
+                <v:textbox>
+                  <w:txbxContent>
+                    <w:p>
+                      <w:pPr>
+                        <w:jc w:val="center"/>
+                        <w:rPr>
+                          <w:color w:val="000000" w:themeColor="text1"/>
+                        </w:rPr>
+                      </w:pPr>
+                      <w:r>
+                        <w:rPr>
+                          <w:color w:val="000000" w:themeColor="text1"/>
+                        </w:rPr>
+                        <w:t>Categorize books</w:t>
+                      </w:r>
+                    </w:p>
+                  </w:txbxContent>
+                </v:textbox>
+              </v:oval>
+            </w:pict>
+          </mc:Fallback>
+        </mc:AlternateContent>
+      </w:r>
+      <w:r>
+        <w:rPr>
+          <w:noProof/>
+        </w:rPr>
+        <mc:AlternateContent>
+          <mc:Choice Requires="wps">
+            <w:drawing>
+              <wp:anchor distT="0" distB="0" distL="114300" distR="114300" simplePos="0" relativeHeight="251714560" behindDoc="0" locked="0" layoutInCell="1" allowOverlap="1" wp14:anchorId="25BEA2F0" wp14:editId="01468CE5">
+                <wp:simplePos x="0" y="0"/>
+                <wp:positionH relativeFrom="column">
+                  <wp:posOffset>619125</wp:posOffset>
+                </wp:positionH>
+                <wp:positionV relativeFrom="paragraph">
+                  <wp:posOffset>3506470</wp:posOffset>
+                </wp:positionV>
+                <wp:extent cx="838200" cy="2305050"/>
+                <wp:effectExtent l="0" t="0" r="19050" b="19050"/>
+                <wp:wrapNone/>
+                <wp:docPr id="207" name="Straight Connector 207"/>
+                <wp:cNvGraphicFramePr/>
+                <a:graphic xmlns:a="http://schemas.openxmlformats.org/drawingml/2006/main">
+                  <a:graphicData uri="http://schemas.microsoft.com/office/word/2010/wordprocessingShape">
+                    <wps:wsp>
+                      <wps:cNvCnPr/>
+                      <wps:spPr>
+                        <a:xfrm>
+                          <a:off x="0" y="0"/>
+                          <a:ext cx="838200" cy="2305050"/>
+                        </a:xfrm>
+                        <a:prstGeom prst="line">
+                          <a:avLst/>
+                        </a:prstGeom>
+                        <a:ln/>
+                      </wps:spPr>
+                      <wps:style>
+                        <a:lnRef idx="2">
+                          <a:schemeClr val="dk1"/>
+                        </a:lnRef>
+                        <a:fillRef idx="0">
+                          <a:schemeClr val="dk1"/>
+                        </a:fillRef>
+                        <a:effectRef idx="1">
+                          <a:schemeClr val="dk1"/>
+                        </a:effectRef>
+                        <a:fontRef idx="minor">
+                          <a:schemeClr val="tx1"/>
+                        </a:fontRef>
+                      </wps:style>
+                      <wps:bodyPr/>
+                    </wps:wsp>
+                  </a:graphicData>
+                </a:graphic>
+                <wp14:sizeRelH relativeFrom="margin">
+                  <wp14:pctWidth>0</wp14:pctWidth>
+                </wp14:sizeRelH>
+                <wp14:sizeRelV relativeFrom="margin">
+                  <wp14:pctHeight>0</wp14:pctHeight>
+                </wp14:sizeRelV>
+              </wp:anchor>
+            </w:drawing>
+          </mc:Choice>
+          <mc:Fallback>
+            <w:pict>
+              <v:line w14:anchorId="250FC930" id="Straight Connector 207" o:spid="_x0000_s1026" style="position:absolute;z-index:251714560;visibility:visible;mso-wrap-style:square;mso-width-percent:0;mso-height-percent:0;mso-wrap-distance-left:9pt;mso-wrap-distance-top:0;mso-wrap-distance-right:9pt;mso-wrap-distance-bottom:0;mso-position-horizontal:absolute;mso-position-horizontal-relative:text;mso-position-vertical:absolute;mso-position-vertical-relative:text;mso-width-percent:0;mso-height-percent:0;mso-width-relative:margin;mso-height-relative:margin" from="48.75pt,276.1pt" to="114.75pt,457.6pt" o:gfxdata="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" strokecolor="black [3200]" strokeweight="1pt">
+                <v:stroke joinstyle="miter"/>
+              </v:line>
+            </w:pict>
+          </mc:Fallback>
+        </mc:AlternateContent>
+      </w:r>
+      <w:r>
+        <w:rPr>
+          <w:noProof/>
+        </w:rPr>
+        <mc:AlternateContent>
+          <mc:Choice Requires="wps">
+            <w:drawing>
+              <wp:anchor distT="0" distB="0" distL="114300" distR="114300" simplePos="0" relativeHeight="251660288" behindDoc="0" locked="0" layoutInCell="1" allowOverlap="1" wp14:anchorId="1E2E38CB" wp14:editId="3B8B4DAC">
+                <wp:simplePos x="0" y="0"/>
+                <wp:positionH relativeFrom="column">
+                  <wp:posOffset>1200150</wp:posOffset>
+                </wp:positionH>
+                <wp:positionV relativeFrom="paragraph">
+                  <wp:posOffset>77469</wp:posOffset>
+                </wp:positionV>
+                <wp:extent cx="4371975" cy="7972425"/>
+                <wp:effectExtent l="0" t="0" r="28575" b="28575"/>
+                <wp:wrapNone/>
+                <wp:docPr id="3" name="Rectangle 3"/>
+                <wp:cNvGraphicFramePr/>
+                <a:graphic xmlns:a="http://schemas.openxmlformats.org/drawingml/2006/main">
+                  <a:graphicData uri="http://schemas.microsoft.com/office/word/2010/wordprocessingShape">
+                    <wps:wsp>
+                      <wps:cNvSpPr/>
+                      <wps:spPr>
+                        <a:xfrm>
+                          <a:off x="0" y="0"/>
+                          <a:ext cx="4371975" cy="7972425"/>
+                        </a:xfrm>
+                        <a:prstGeom prst="rect">
+                          <a:avLst/>
+                        </a:prstGeom>
+                        <a:noFill/>
+                        <a:ln>
+                          <a:solidFill>
+                            <a:schemeClr val="tx1"/>
+                          </a:solidFill>
+                        </a:ln>
+                      </wps:spPr>
+                      <wps:style>
+                        <a:lnRef idx="2">
+                          <a:schemeClr val="accent1">
+                            <a:shade val="50000"/>
+                          </a:schemeClr>
+                        </a:lnRef>
+                        <a:fillRef idx="1">
+                          <a:schemeClr val="accent1"/>
+                        </a:fillRef>
+                        <a:effectRef idx="0">
+                          <a:schemeClr val="accent1"/>
+                        </a:effectRef>
+                        <a:fontRef idx="minor">
+                          <a:schemeClr val="lt1"/>
+                        </a:fontRef>
+                      </wps:style>
+                      <wps:bodyPr rot="0" spcFirstLastPara="0" vertOverflow="overflow" horzOverflow="overflow" vert="horz" wrap="square" lIns="91440" tIns="45720" rIns="91440" bIns="45720" numCol="1" spcCol="0" rtlCol="0" fromWordArt="0" anchor="ctr" anchorCtr="0" forceAA="0" compatLnSpc="1">
+                        <a:prstTxWarp prst="textNoShape">
+                          <a:avLst/>
+                        </a:prstTxWarp>
+                        <a:noAutofit/>
+                      </wps:bodyPr>
+                    </wps:wsp>
+                  </a:graphicData>
+                </a:graphic>
+                <wp14:sizeRelV relativeFrom="margin">
+                  <wp14:pctHeight>0</wp14:pctHeight>
+                </wp14:sizeRelV>
+              </wp:anchor>
+            </w:drawing>
+          </mc:Choice>
+          <mc:Fallback>
+            <w:pict>
+              <v:rect w14:anchorId="60A64E04" id="Rectangle 3" o:spid="_x0000_s1026" style="position:absolute;margin-left:94.5pt;margin-top:6.1pt;width:344.25pt;height:627.75pt;z-index:251660288;visibility:visible;mso-wrap-style:square;mso-height-percent:0;mso-wrap-distance-left:9pt;mso-wrap-distance-top:0;mso-wrap-distance-right:9pt;mso-wrap-distance-bottom:0;mso-position-horizontal:absolute;mso-position-horizontal-relative:text;mso-position-vertical:absolute;mso-position-vertical-relative:text;mso-height-percent:0;mso-height-relative:margin;v-text-anchor:middle" o:gfxdata="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" filled="f" strokecolor="black [3213]" strokeweight="1pt"/>
+            </w:pict>
+          </mc:Fallback>
+        </mc:AlternateContent>
+      </w:r>
       <w:r>
         <w:rPr>
           <w:noProof/>
@@ -927,11 +3570,7 @@
           </mc:Choice>
           <mc:Fallback>
             <w:pict>
-              <v:shapetype w14:anchorId="0B27091B" id="_x0000_t202" coordsize="21600,21600" o:spt="202" path="m,l,21600r21600,l21600,xe">
-                <v:stroke joinstyle="miter"/>
-                <v:path gradientshapeok="t" o:connecttype="rect"/>
-              </v:shapetype>
-              <v:shape id="Text Box 2" o:spid="_x0000_s1026" type="#_x0000_t202" style="position:absolute;margin-left:251.25pt;margin-top:324.95pt;width:75.75pt;height:18.75pt;rotation:-443677fd;z-index:251712512;visibility:visible;mso-wrap-style:square;mso-width-percent:0;mso-height-percent:0;mso-wrap-distance-left:9pt;mso-wrap-distance-top:0;mso-wrap-distance-right:9pt;mso-wrap-distance-bottom:0;mso-position-horizontal:absolute;mso-position-horizontal-relative:text;mso-position-vertical:absolute;mso-position-vertical-relative:text;mso-width-percent:0;mso-height-percent:0;mso-width-relative:margin;mso-height-relative:margin;v-text-anchor:top" o:gfxdata="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" filled="f" stroked="f">
+              <v:shape w14:anchorId="0B27091B" id="_x0000_s1040" type="#_x0000_t202" style="position:absolute;margin-left:251.25pt;margin-top:324.95pt;width:75.75pt;height:18.75pt;rotation:-443677fd;z-index:251712512;visibility:visible;mso-wrap-style:square;mso-width-percent:0;mso-height-percent:0;mso-wrap-distance-left:9pt;mso-wrap-distance-top:0;mso-wrap-distance-right:9pt;mso-wrap-distance-bottom:0;mso-position-horizontal:absolute;mso-position-horizontal-relative:text;mso-position-vertical:absolute;mso-position-vertical-relative:text;mso-width-percent:0;mso-height-percent:0;mso-width-relative:margin;mso-height-relative:margin;v-text-anchor:top" o:gfxdata="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" filled="f" stroked="f">
                 <v:textbox>
                   <w:txbxContent>
                     <w:p>
@@ -1024,7 +3663,7 @@
           </mc:Choice>
           <mc:Fallback>
             <w:pict>
-              <v:shape w14:anchorId="4108E307" id="_x0000_s1027" type="#_x0000_t202" style="position:absolute;margin-left:214.5pt;margin-top:297.2pt;width:75.75pt;height:18.75pt;rotation:-2362730fd;z-index:251710464;visibility:visible;mso-wrap-style:square;mso-width-percent:0;mso-height-percent:0;mso-wrap-distance-left:9pt;mso-wrap-distance-top:0;mso-wrap-distance-right:9pt;mso-wrap-distance-bottom:0;mso-position-horizontal:absolute;mso-position-horizontal-relative:text;mso-position-vertical:absolute;mso-position-vertical-relative:text;mso-width-percent:0;mso-height-percent:0;mso-width-relative:margin;mso-height-relative:margin;v-text-anchor:top" o:gfxdata="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" filled="f" stroked="f">
+              <v:shape w14:anchorId="4108E307" id="_x0000_s1041" type="#_x0000_t202" style="position:absolute;margin-left:214.5pt;margin-top:297.2pt;width:75.75pt;height:18.75pt;rotation:-2362730fd;z-index:251710464;visibility:visible;mso-wrap-style:square;mso-width-percent:0;mso-height-percent:0;mso-wrap-distance-left:9pt;mso-wrap-distance-top:0;mso-wrap-distance-right:9pt;mso-wrap-distance-bottom:0;mso-position-horizontal:absolute;mso-position-horizontal-relative:text;mso-position-vertical:absolute;mso-position-vertical-relative:text;mso-width-percent:0;mso-height-percent:0;mso-width-relative:margin;mso-height-relative:margin;v-text-anchor:top" o:gfxdata="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" filled="f" stroked="f">
                 <v:textbox>
                   <w:txbxContent>
                     <w:p>
@@ -1444,7 +4083,7 @@
           </mc:Choice>
           <mc:Fallback>
             <w:pict>
-              <v:oval w14:anchorId="75CCC167" id="Oval 17" o:spid="_x0000_s1028" style="position:absolute;margin-left:289.7pt;margin-top:278.1pt;width:134.25pt;height:41.25pt;z-index:251676672;visibility:visible;mso-wrap-style:square;mso-width-percent:0;mso-height-percent:0;mso-wrap-distance-left:9pt;mso-wrap-distance-top:0;mso-wrap-distance-right:9pt;mso-wrap-distance-bottom:0;mso-position-horizontal:absolute;mso-position-horizontal-relative:text;mso-position-vertical:absolute;mso-position-vertical-relative:text;mso-width-percent:0;mso-height-percent:0;mso-width-relative:margin;mso-height-relative:margin;v-text-anchor:middle" o:gfxdata="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" fillcolor="white [3212]" strokecolor="black [3213]" strokeweight="1pt">
+              <v:oval w14:anchorId="75CCC167" id="Oval 17" o:spid="_x0000_s1042" style="position:absolute;margin-left:289.7pt;margin-top:278.1pt;width:134.25pt;height:41.25pt;z-index:251676672;visibility:visible;mso-wrap-style:square;mso-width-percent:0;mso-height-percent:0;mso-wrap-distance-left:9pt;mso-wrap-distance-top:0;mso-wrap-distance-right:9pt;mso-wrap-distance-bottom:0;mso-position-horizontal:absolute;mso-position-horizontal-relative:text;mso-position-vertical:absolute;mso-position-vertical-relative:text;mso-width-percent:0;mso-height-percent:0;mso-width-relative:margin;mso-height-relative:margin;v-text-anchor:middle" o:gfxdata="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" fillcolor="white [3212]" strokecolor="black [3213]" strokeweight="1pt">
                 <v:stroke joinstyle="miter"/>
                 <v:textbox>
                   <w:txbxContent>
@@ -1564,7 +4203,7 @@
           </mc:Choice>
           <mc:Fallback>
             <w:pict>
-              <v:oval w14:anchorId="111D25F5" id="Oval 195" o:spid="_x0000_s1029" style="position:absolute;margin-left:294pt;margin-top:336.2pt;width:137.25pt;height:39pt;z-index:251702272;visibility:visible;mso-wrap-style:square;mso-width-percent:0;mso-height-percent:0;mso-wrap-distance-left:9pt;mso-wrap-distance-top:0;mso-wrap-distance-right:9pt;mso-wrap-distance-bottom:0;mso-position-horizontal:absolute;mso-position-horizontal-relative:text;mso-position-vertical:absolute;mso-position-vertical-relative:text;mso-width-percent:0;mso-height-percent:0;mso-width-relative:margin;mso-height-relative:margin;v-text-anchor:middle" o:gfxdata="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" fillcolor="white [3212]" strokecolor="black [3213]" strokeweight="1pt">
+              <v:oval w14:anchorId="111D25F5" id="Oval 195" o:spid="_x0000_s1043" style="position:absolute;margin-left:294pt;margin-top:336.2pt;width:137.25pt;height:39pt;z-index:251702272;visibility:visible;mso-wrap-style:square;mso-width-percent:0;mso-height-percent:0;mso-wrap-distance-left:9pt;mso-wrap-distance-top:0;mso-wrap-distance-right:9pt;mso-wrap-distance-bottom:0;mso-position-horizontal:absolute;mso-position-horizontal-relative:text;mso-position-vertical:absolute;mso-position-vertical-relative:text;mso-width-percent:0;mso-height-percent:0;mso-width-relative:margin;mso-height-relative:margin;v-text-anchor:middle" o:gfxdata="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" fillcolor="white [3212]" strokecolor="black [3213]" strokeweight="1pt">
                 <v:stroke joinstyle="miter"/>
                 <v:textbox>
                   <w:txbxContent>
@@ -1663,7 +4302,7 @@
           </mc:Choice>
           <mc:Fallback>
             <w:pict>
-              <v:shape w14:anchorId="4FE89BFE" id="_x0000_s1030" type="#_x0000_t202" style="position:absolute;margin-left:222.75pt;margin-top:392pt;width:75.75pt;height:18.75pt;rotation:2024581fd;z-index:251694080;visibility:visible;mso-wrap-style:square;mso-width-percent:0;mso-height-percent:0;mso-wrap-distance-left:9pt;mso-wrap-distance-top:0;mso-wrap-distance-right:9pt;mso-wrap-distance-bottom:0;mso-position-horizontal:absolute;mso-position-horizontal-relative:text;mso-position-vertical:absolute;mso-position-vertical-relative:text;mso-width-percent:0;mso-height-percent:0;mso-width-relative:margin;mso-height-relative:margin;v-text-anchor:top" o:gfxdata="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" filled="f" stroked="f">
+              <v:shape w14:anchorId="4FE89BFE" id="_x0000_s1044" type="#_x0000_t202" style="position:absolute;margin-left:222.75pt;margin-top:392pt;width:75.75pt;height:18.75pt;rotation:2024581fd;z-index:251694080;visibility:visible;mso-wrap-style:square;mso-width-percent:0;mso-height-percent:0;mso-wrap-distance-left:9pt;mso-wrap-distance-top:0;mso-wrap-distance-right:9pt;mso-wrap-distance-bottom:0;mso-position-horizontal:absolute;mso-position-horizontal-relative:text;mso-position-vertical:absolute;mso-position-vertical-relative:text;mso-width-percent:0;mso-height-percent:0;mso-width-relative:margin;mso-height-relative:margin;v-text-anchor:top" o:gfxdata="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" filled="f" stroked="f">
                 <v:textbox>
                   <w:txbxContent>
                     <w:p>
@@ -1777,7 +4416,7 @@
           </mc:Choice>
           <mc:Fallback>
             <w:pict>
-              <v:oval w14:anchorId="6024D7B5" id="Oval 196" o:spid="_x0000_s1031" style="position:absolute;margin-left:284.25pt;margin-top:387.95pt;width:139.5pt;height:36pt;z-index:251704320;visibility:visible;mso-wrap-style:square;mso-width-percent:0;mso-height-percent:0;mso-wrap-distance-left:9pt;mso-wrap-distance-top:0;mso-wrap-distance-right:9pt;mso-wrap-distance-bottom:0;mso-position-horizontal:absolute;mso-position-horizontal-relative:text;mso-position-vertical:absolute;mso-position-vertical-relative:text;mso-width-percent:0;mso-height-percent:0;mso-width-relative:margin;mso-height-relative:margin;v-text-anchor:middle" o:gfxdata="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" fillcolor="white [3212]" strokecolor="black [3213]" strokeweight="1pt">
+              <v:oval w14:anchorId="6024D7B5" id="Oval 196" o:spid="_x0000_s1045" style="position:absolute;margin-left:284.25pt;margin-top:387.95pt;width:139.5pt;height:36pt;z-index:251704320;visibility:visible;mso-wrap-style:square;mso-width-percent:0;mso-height-percent:0;mso-wrap-distance-left:9pt;mso-wrap-distance-top:0;mso-wrap-distance-right:9pt;mso-wrap-distance-bottom:0;mso-position-horizontal:absolute;mso-position-horizontal-relative:text;mso-position-vertical:absolute;mso-position-vertical-relative:text;mso-width-percent:0;mso-height-percent:0;mso-width-relative:margin;mso-height-relative:margin;v-text-anchor:middle" o:gfxdata="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" fillcolor="white [3212]" strokecolor="black [3213]" strokeweight="1pt">
                 <v:stroke joinstyle="miter"/>
                 <v:textbox>
                   <w:txbxContent>
@@ -2027,7 +4666,7 @@
           </mc:Choice>
           <mc:Fallback>
             <w:pict>
-              <v:shape w14:anchorId="119B573D" id="_x0000_s1032" type="#_x0000_t202" style="position:absolute;margin-left:240pt;margin-top:168.45pt;width:75.75pt;height:18.75pt;rotation:-1305521fd;z-index:251692032;visibility:visible;mso-wrap-style:square;mso-width-percent:0;mso-height-percent:0;mso-wrap-distance-left:9pt;mso-wrap-distance-top:0;mso-wrap-distance-right:9pt;mso-wrap-distance-bottom:0;mso-position-horizontal:absolute;mso-position-horizontal-relative:text;mso-position-vertical:absolute;mso-position-vertical-relative:text;mso-width-percent:0;mso-height-percent:0;mso-width-relative:margin;mso-height-relative:margin;v-text-anchor:top" o:gfxdata="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" filled="f" stroked="f">
+              <v:shape w14:anchorId="119B573D" id="_x0000_s1046" type="#_x0000_t202" style="position:absolute;margin-left:240pt;margin-top:168.45pt;width:75.75pt;height:18.75pt;rotation:-1305521fd;z-index:251692032;visibility:visible;mso-wrap-style:square;mso-width-percent:0;mso-height-percent:0;mso-wrap-distance-left:9pt;mso-wrap-distance-top:0;mso-wrap-distance-right:9pt;mso-wrap-distance-bottom:0;mso-position-horizontal:absolute;mso-position-horizontal-relative:text;mso-position-vertical:absolute;mso-position-vertical-relative:text;mso-width-percent:0;mso-height-percent:0;mso-width-relative:margin;mso-height-relative:margin;v-text-anchor:top" o:gfxdata="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" filled="f" stroked="f">
                 <v:textbox>
                   <w:txbxContent>
                     <w:p>
@@ -2141,7 +4780,7 @@
           </mc:Choice>
           <mc:Fallback>
             <w:pict>
-              <v:oval w14:anchorId="635D133C" id="Oval 16" o:spid="_x0000_s1033" style="position:absolute;margin-left:296.55pt;margin-top:168.2pt;width:123.75pt;height:59.25pt;z-index:251674624;visibility:visible;mso-wrap-style:square;mso-width-percent:0;mso-height-percent:0;mso-wrap-distance-left:9pt;mso-wrap-distance-top:0;mso-wrap-distance-right:9pt;mso-wrap-distance-bottom:0;mso-position-horizontal:absolute;mso-position-horizontal-relative:text;mso-position-vertical:absolute;mso-position-vertical-relative:text;mso-width-percent:0;mso-height-percent:0;mso-width-relative:margin;mso-height-relative:margin;v-text-anchor:middle" o:gfxdata="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" fillcolor="white [3212]" strokecolor="black [3213]" strokeweight="1pt">
+              <v:oval w14:anchorId="635D133C" id="Oval 16" o:spid="_x0000_s1047" style="position:absolute;margin-left:296.55pt;margin-top:168.2pt;width:123.75pt;height:59.25pt;z-index:251674624;visibility:visible;mso-wrap-style:square;mso-width-percent:0;mso-height-percent:0;mso-wrap-distance-left:9pt;mso-wrap-distance-top:0;mso-wrap-distance-right:9pt;mso-wrap-distance-bottom:0;mso-position-horizontal:absolute;mso-position-horizontal-relative:text;mso-position-vertical:absolute;mso-position-vertical-relative:text;mso-width-percent:0;mso-height-percent:0;mso-width-relative:margin;mso-height-relative:margin;v-text-anchor:middle" o:gfxdata="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" fillcolor="white [3212]" strokecolor="black [3213]" strokeweight="1pt">
                 <v:stroke joinstyle="miter"/>
                 <v:textbox>
                   <w:txbxContent>
@@ -2240,7 +4879,7 @@
           </mc:Choice>
           <mc:Fallback>
             <w:pict>
-              <v:shape w14:anchorId="6CBAC9EB" id="_x0000_s1034" type="#_x0000_t202" style="position:absolute;margin-left:210.75pt;margin-top:103.7pt;width:75.75pt;height:18.75pt;rotation:1554212fd;z-index:251700224;visibility:visible;mso-wrap-style:square;mso-width-percent:0;mso-height-percent:0;mso-wrap-distance-left:9pt;mso-wrap-distance-top:0;mso-wrap-distance-right:9pt;mso-wrap-distance-bottom:0;mso-position-horizontal:absolute;mso-position-horizontal-relative:text;mso-position-vertical:absolute;mso-position-vertical-relative:text;mso-width-percent:0;mso-height-percent:0;mso-width-relative:margin;mso-height-relative:margin;v-text-anchor:top" o:gfxdata="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" filled="f" stroked="f">
+              <v:shape w14:anchorId="6CBAC9EB" id="_x0000_s1048" type="#_x0000_t202" style="position:absolute;margin-left:210.75pt;margin-top:103.7pt;width:75.75pt;height:18.75pt;rotation:1554212fd;z-index:251700224;visibility:visible;mso-wrap-style:square;mso-width-percent:0;mso-height-percent:0;mso-wrap-distance-left:9pt;mso-wrap-distance-top:0;mso-wrap-distance-right:9pt;mso-wrap-distance-bottom:0;mso-position-horizontal:absolute;mso-position-horizontal-relative:text;mso-position-vertical:absolute;mso-position-vertical-relative:text;mso-width-percent:0;mso-height-percent:0;mso-width-relative:margin;mso-height-relative:margin;v-text-anchor:top" o:gfxdata="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" filled="f" stroked="f">
                 <v:textbox>
                   <w:txbxContent>
                     <w:p>
@@ -2354,7 +4993,7 @@
           </mc:Choice>
           <mc:Fallback>
             <w:pict>
-              <v:oval w14:anchorId="4CB3CA26" id="Oval 7" o:spid="_x0000_s1035" style="position:absolute;margin-left:291.75pt;margin-top:108.2pt;width:93.75pt;height:32.25pt;z-index:251696128;visibility:visible;mso-wrap-style:square;mso-width-percent:0;mso-height-percent:0;mso-wrap-distance-left:9pt;mso-wrap-distance-top:0;mso-wrap-distance-right:9pt;mso-wrap-distance-bottom:0;mso-position-horizontal:absolute;mso-position-horizontal-relative:text;mso-position-vertical:absolute;mso-position-vertical-relative:text;mso-width-percent:0;mso-height-percent:0;mso-width-relative:margin;mso-height-relative:margin;v-text-anchor:middle" o:gfxdata="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" fillcolor="white [3212]" strokecolor="black [3213]" strokeweight="1pt">
+              <v:oval w14:anchorId="4CB3CA26" id="Oval 7" o:spid="_x0000_s1049" style="position:absolute;margin-left:291.75pt;margin-top:108.2pt;width:93.75pt;height:32.25pt;z-index:251696128;visibility:visible;mso-wrap-style:square;mso-width-percent:0;mso-height-percent:0;mso-wrap-distance-left:9pt;mso-wrap-distance-top:0;mso-wrap-distance-right:9pt;mso-wrap-distance-bottom:0;mso-position-horizontal:absolute;mso-position-horizontal-relative:text;mso-position-vertical:absolute;mso-position-vertical-relative:text;mso-width-percent:0;mso-height-percent:0;mso-width-relative:margin;mso-height-relative:margin;v-text-anchor:middle" o:gfxdata="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" fillcolor="white [3212]" strokecolor="black [3213]" strokeweight="1pt">
                 <v:stroke joinstyle="miter"/>
                 <v:textbox>
                   <w:txbxContent>
@@ -2631,7 +5270,7 @@
           </mc:Choice>
           <mc:Fallback>
             <w:pict>
-              <v:oval w14:anchorId="2FA11492" id="Oval 15" o:spid="_x0000_s1036" style="position:absolute;margin-left:284.25pt;margin-top:59.45pt;width:114.75pt;height:35.25pt;z-index:251672576;visibility:visible;mso-wrap-style:square;mso-width-percent:0;mso-height-percent:0;mso-wrap-distance-left:9pt;mso-wrap-distance-top:0;mso-wrap-distance-right:9pt;mso-wrap-distance-bottom:0;mso-position-horizontal:absolute;mso-position-horizontal-relative:text;mso-position-vertical:absolute;mso-position-vertical-relative:text;mso-width-percent:0;mso-height-percent:0;mso-width-relative:margin;mso-height-relative:margin;v-text-anchor:middle" o:gfxdata="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" fillcolor="white [3212]" strokecolor="black [3213]" strokeweight="1pt">
+              <v:oval w14:anchorId="2FA11492" id="Oval 15" o:spid="_x0000_s1050" style="position:absolute;margin-left:284.25pt;margin-top:59.45pt;width:114.75pt;height:35.25pt;z-index:251672576;visibility:visible;mso-wrap-style:square;mso-width-percent:0;mso-height-percent:0;mso-wrap-distance-left:9pt;mso-wrap-distance-top:0;mso-wrap-distance-right:9pt;mso-wrap-distance-bottom:0;mso-position-horizontal:absolute;mso-position-horizontal-relative:text;mso-position-vertical:absolute;mso-position-vertical-relative:text;mso-width-percent:0;mso-height-percent:0;mso-width-relative:margin;mso-height-relative:margin;v-text-anchor:middle" o:gfxdata="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" fillcolor="white [3212]" strokecolor="black [3213]" strokeweight="1pt">
                 <v:stroke joinstyle="miter"/>
                 <v:textbox>
                   <w:txbxContent>
@@ -2736,7 +5375,7 @@
           </mc:Choice>
           <mc:Fallback>
             <w:pict>
-              <v:shape w14:anchorId="01D602CC" id="_x0000_s1037" type="#_x0000_t202" style="position:absolute;margin-left:222.75pt;margin-top:38.45pt;width:75.75pt;height:18.75pt;rotation:382715fd;z-index:251689984;visibility:visible;mso-wrap-style:square;mso-width-percent:0;mso-height-percent:0;mso-wrap-distance-left:9pt;mso-wrap-distance-top:0;mso-wrap-distance-right:9pt;mso-wrap-distance-bottom:0;mso-position-horizontal:absolute;mso-position-horizontal-relative:text;mso-position-vertical:absolute;mso-position-vertical-relative:text;mso-width-percent:0;mso-height-percent:0;mso-width-relative:margin;mso-height-relative:margin;v-text-anchor:top" o:gfxdata="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" filled="f" stroked="f">
+              <v:shape w14:anchorId="01D602CC" id="_x0000_s1051" type="#_x0000_t202" style="position:absolute;margin-left:222.75pt;margin-top:38.45pt;width:75.75pt;height:18.75pt;rotation:382715fd;z-index:251689984;visibility:visible;mso-wrap-style:square;mso-width-percent:0;mso-height-percent:0;mso-wrap-distance-left:9pt;mso-wrap-distance-top:0;mso-wrap-distance-right:9pt;mso-wrap-distance-bottom:0;mso-position-horizontal:absolute;mso-position-horizontal-relative:text;mso-position-vertical:absolute;mso-position-vertical-relative:text;mso-width-percent:0;mso-height-percent:0;mso-width-relative:margin;mso-height-relative:margin;v-text-anchor:top" o:gfxdata="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" filled="f" stroked="f">
                 <v:textbox>
                   <w:txbxContent>
                     <w:p>
@@ -3139,7 +5778,7 @@
           </mc:Choice>
           <mc:Fallback>
             <w:pict>
-              <v:shape w14:anchorId="53A00B79" id="_x0000_s1038" type="#_x0000_t202" style="position:absolute;margin-left:96.75pt;margin-top:7.7pt;width:75.75pt;height:37.5pt;z-index:251678720;visibility:visible;mso-wrap-style:square;mso-width-percent:0;mso-height-percent:0;mso-wrap-distance-left:9pt;mso-wrap-distance-top:0;mso-wrap-distance-right:9pt;mso-wrap-distance-bottom:0;mso-position-horizontal:absolute;mso-position-horizontal-relative:text;mso-position-vertical:absolute;mso-position-vertical-relative:text;mso-width-percent:0;mso-height-percent:0;mso-width-relative:margin;mso-height-relative:margin;v-text-anchor:top" o:gfxdata="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" stroked="f">
+              <v:shape w14:anchorId="53A00B79" id="_x0000_s1052" type="#_x0000_t202" style="position:absolute;margin-left:96.75pt;margin-top:7.7pt;width:75.75pt;height:37.5pt;z-index:251678720;visibility:visible;mso-wrap-style:square;mso-width-percent:0;mso-height-percent:0;mso-wrap-distance-left:9pt;mso-wrap-distance-top:0;mso-wrap-distance-right:9pt;mso-wrap-distance-bottom:0;mso-position-horizontal:absolute;mso-position-horizontal-relative:text;mso-position-vertical:absolute;mso-position-vertical-relative:text;mso-width-percent:0;mso-height-percent:0;mso-width-relative:margin;mso-height-relative:margin;v-text-anchor:top" o:gfxdata="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" stroked="f">
                 <v:textbox>
                   <w:txbxContent>
                     <w:p>
@@ -3314,7 +5953,7 @@
         <mc:AlternateContent>
           <mc:Choice Requires="wps">
             <w:drawing>
-              <wp:anchor distT="0" distB="0" distL="114300" distR="114300" simplePos="0" relativeHeight="251666432" behindDoc="0" locked="0" layoutInCell="1" allowOverlap="1" wp14:anchorId="6142A5E5" wp14:editId="37CBBECA">
+              <wp:anchor distT="0" distB="0" distL="114300" distR="114300" simplePos="0" relativeHeight="251666432" behindDoc="0" locked="0" layoutInCell="1" allowOverlap="1" wp14:anchorId="6142A5E5" wp14:editId="098ED478">
                 <wp:simplePos x="0" y="0"/>
                 <wp:positionH relativeFrom="column">
                   <wp:posOffset>819149</wp:posOffset>
@@ -3378,7 +6017,7 @@
         <mc:AlternateContent>
           <mc:Choice Requires="wps">
             <w:drawing>
-              <wp:anchor distT="0" distB="0" distL="114300" distR="114300" simplePos="0" relativeHeight="251663360" behindDoc="0" locked="0" layoutInCell="1" allowOverlap="1" wp14:anchorId="5147A85F" wp14:editId="1E632AFE">
+              <wp:anchor distT="0" distB="0" distL="114300" distR="114300" simplePos="0" relativeHeight="251663360" behindDoc="0" locked="0" layoutInCell="1" allowOverlap="1" wp14:anchorId="5147A85F" wp14:editId="7D73A020">
                 <wp:simplePos x="0" y="0"/>
                 <wp:positionH relativeFrom="column">
                   <wp:posOffset>1895475</wp:posOffset>
@@ -3472,7 +6111,7 @@
           </mc:Choice>
           <mc:Fallback>
             <w:pict>
-              <v:oval w14:anchorId="5147A85F" id="Oval 5" o:spid="_x0000_s1039" style="position:absolute;margin-left:149.25pt;margin-top:186.95pt;width:108.75pt;height:59.25pt;z-index:251663360;visibility:visible;mso-wrap-style:square;mso-width-percent:0;mso-height-percent:0;mso-wrap-distance-left:9pt;mso-wrap-distance-top:0;mso-wrap-distance-right:9pt;mso-wrap-distance-bottom:0;mso-position-horizontal:absolute;mso-position-horizontal-relative:text;mso-position-vertical:absolute;mso-position-vertical-relative:text;mso-width-percent:0;mso-height-percent:0;mso-width-relative:margin;mso-height-relative:margin;v-text-anchor:middle" o:gfxdata="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" fillcolor="white [3212]" strokecolor="black [3213]" strokeweight="1pt">
+              <v:oval w14:anchorId="5147A85F" id="Oval 5" o:spid="_x0000_s1053" style="position:absolute;margin-left:149.25pt;margin-top:186.95pt;width:108.75pt;height:59.25pt;z-index:251663360;visibility:visible;mso-wrap-style:square;mso-width-percent:0;mso-height-percent:0;mso-wrap-distance-left:9pt;mso-wrap-distance-top:0;mso-wrap-distance-right:9pt;mso-wrap-distance-bottom:0;mso-position-horizontal:absolute;mso-position-horizontal-relative:text;mso-position-vertical:absolute;mso-position-vertical-relative:text;mso-width-percent:0;mso-height-percent:0;mso-width-relative:margin;mso-height-relative:margin;v-text-anchor:middle" o:gfxdata="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" fillcolor="white [3212]" strokecolor="black [3213]" strokeweight="1pt">
                 <v:stroke joinstyle="miter"/>
                 <v:textbox>
                   <w:txbxContent>
@@ -3598,7 +6237,7 @@
           </mc:Choice>
           <mc:Fallback>
             <w:pict>
-              <v:oval w14:anchorId="31673B7B" id="Oval 6" o:spid="_x0000_s1040" style="position:absolute;margin-left:132.75pt;margin-top:328.7pt;width:124.5pt;height:58.5pt;z-index:251665408;visibility:visible;mso-wrap-style:square;mso-width-percent:0;mso-height-percent:0;mso-wrap-distance-left:9pt;mso-wrap-distance-top:0;mso-wrap-distance-right:9pt;mso-wrap-distance-bottom:0;mso-position-horizontal:absolute;mso-position-horizontal-relative:text;mso-position-vertical:absolute;mso-position-vertical-relative:text;mso-width-percent:0;mso-height-percent:0;mso-width-relative:margin;mso-height-relative:margin;v-text-anchor:middle" o:gfxdata="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" fillcolor="white [3212]" strokecolor="black [3213]" strokeweight="1pt">
+              <v:oval w14:anchorId="31673B7B" id="Oval 6" o:spid="_x0000_s1054" style="position:absolute;margin-left:132.75pt;margin-top:328.7pt;width:124.5pt;height:58.5pt;z-index:251665408;visibility:visible;mso-wrap-style:square;mso-width-percent:0;mso-height-percent:0;mso-wrap-distance-left:9pt;mso-wrap-distance-top:0;mso-wrap-distance-right:9pt;mso-wrap-distance-bottom:0;mso-position-horizontal:absolute;mso-position-horizontal-relative:text;mso-position-vertical:absolute;mso-position-vertical-relative:text;mso-width-percent:0;mso-height-percent:0;mso-width-relative:margin;mso-height-relative:margin;v-text-anchor:middle" o:gfxdata="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" fillcolor="white [3212]" strokecolor="black [3213]" strokeweight="1pt">
                 <v:stroke joinstyle="miter"/>
                 <v:textbox>
                   <w:txbxContent>
@@ -3718,7 +6357,7 @@
           </mc:Choice>
           <mc:Fallback>
             <w:pict>
-              <v:oval w14:anchorId="272D40C2" id="Oval 4" o:spid="_x0000_s1041" style="position:absolute;margin-left:144.75pt;margin-top:49.7pt;width:87.75pt;height:53.25pt;z-index:251661312;visibility:visible;mso-wrap-style:square;mso-width-percent:0;mso-height-percent:0;mso-wrap-distance-left:9pt;mso-wrap-distance-top:0;mso-wrap-distance-right:9pt;mso-wrap-distance-bottom:0;mso-position-horizontal:absolute;mso-position-horizontal-relative:text;mso-position-vertical:absolute;mso-position-vertical-relative:text;mso-width-percent:0;mso-height-percent:0;mso-width-relative:margin;mso-height-relative:margin;v-text-anchor:middle" o:gfxdata="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" fillcolor="white [3212]" strokecolor="black [3213]" strokeweight="1pt">
+              <v:oval w14:anchorId="272D40C2" id="Oval 4" o:spid="_x0000_s1055" style="position:absolute;margin-left:144.75pt;margin-top:49.7pt;width:87.75pt;height:53.25pt;z-index:251661312;visibility:visible;mso-wrap-style:square;mso-width-percent:0;mso-height-percent:0;mso-wrap-distance-left:9pt;mso-wrap-distance-top:0;mso-wrap-distance-right:9pt;mso-wrap-distance-bottom:0;mso-position-horizontal:absolute;mso-position-horizontal-relative:text;mso-position-vertical:absolute;mso-position-vertical-relative:text;mso-width-percent:0;mso-height-percent:0;mso-width-relative:margin;mso-height-relative:margin;v-text-anchor:middle" o:gfxdata="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" fillcolor="white [3212]" strokecolor="black [3213]" strokeweight="1pt">
                 <v:stroke joinstyle="miter"/>
                 <v:textbox>
                   <w:txbxContent>
@@ -3750,7 +6389,7 @@
         <mc:AlternateContent>
           <mc:Choice Requires="wpg">
             <w:drawing>
-              <wp:anchor distT="0" distB="0" distL="114300" distR="114300" simplePos="0" relativeHeight="251659264" behindDoc="0" locked="0" layoutInCell="1" allowOverlap="1" wp14:anchorId="512B6656" wp14:editId="3B209D54">
+              <wp:anchor distT="0" distB="0" distL="114300" distR="114300" simplePos="0" relativeHeight="251659264" behindDoc="0" locked="0" layoutInCell="1" allowOverlap="1" wp14:anchorId="512B6656" wp14:editId="3E44E68D">
                 <wp:simplePos x="0" y="0"/>
                 <wp:positionH relativeFrom="column">
                   <wp:posOffset>66675</wp:posOffset>
@@ -3868,7 +6507,7 @@
           </mc:Choice>
           <mc:Fallback>
             <w:pict>
-              <v:group w14:anchorId="512B6656" id="Group 2" o:spid="_x0000_s1042" style="position:absolute;margin-left:5.25pt;margin-top:177.95pt;width:1in;height:100.15pt;z-index:251659264" coordsize="9144,12719" o:gfxdata="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">
+              <v:group w14:anchorId="512B6656" id="Group 2" o:spid="_x0000_s1056" style="position:absolute;margin-left:5.25pt;margin-top:177.95pt;width:1in;height:100.15pt;z-index:251659264" coordsize="9144,12719" o:gfxdata="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">
                 <v:shapetype id="_x0000_t75" coordsize="21600,21600" o:spt="75" o:preferrelative="t" path="m@4@5l@4@11@9@11@9@5xe" filled="f" stroked="f">
                   <v:stroke joinstyle="miter"/>
                   <v:formulas>
@@ -3888,10 +6527,10 @@
                   <v:path o:extrusionok="f" gradientshapeok="t" o:connecttype="rect"/>
                   <o:lock v:ext="edit" aspectratio="t"/>
                 </v:shapetype>
-                <v:shape id="Graphic 1" o:spid="_x0000_s1043" type="#_x0000_t75" alt="Man" style="position:absolute;width:9144;height:9144;visibility:visible;mso-wrap-style:square" o:gfxdata="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">
+                <v:shape id="Graphic 1" o:spid="_x0000_s1057" type="#_x0000_t75" alt="Man" style="position:absolute;width:9144;height:9144;visibility:visible;mso-wrap-style:square" o:gfxdata="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">
                   <v:imagedata r:id="rId6" o:title="Man"/>
                 </v:shape>
-                <v:shape id="_x0000_s1044" type="#_x0000_t202" style="position:absolute;left:2381;top:8858;width:5810;height:3861;visibility:visible;mso-wrap-style:square;v-text-anchor:top" o:gfxdata="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" stroked="f">
+                <v:shape id="_x0000_s1058" type="#_x0000_t202" style="position:absolute;left:2381;top:8858;width:5810;height:3861;visibility:visible;mso-wrap-style:square;v-text-anchor:top" o:gfxdata="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" stroked="f">
                   <v:textbox style="mso-fit-shape-to-text:t">
                     <w:txbxContent>
                       <w:p>
@@ -3904,80 +6543,6 @@
                 </v:shape>
                 <w10:wrap type="tight"/>
               </v:group>
-            </w:pict>
-          </mc:Fallback>
-        </mc:AlternateContent>
-      </w:r>
-      <w:r>
-        <w:rPr>
-          <w:noProof/>
-        </w:rPr>
-        <mc:AlternateContent>
-          <mc:Choice Requires="wps">
-            <w:drawing>
-              <wp:anchor distT="0" distB="0" distL="114300" distR="114300" simplePos="0" relativeHeight="251660288" behindDoc="0" locked="0" layoutInCell="1" allowOverlap="1" wp14:anchorId="1E2E38CB" wp14:editId="6D4068B8">
-                <wp:simplePos x="0" y="0"/>
-                <wp:positionH relativeFrom="column">
-                  <wp:posOffset>1200150</wp:posOffset>
-                </wp:positionH>
-                <wp:positionV relativeFrom="paragraph">
-                  <wp:posOffset>78740</wp:posOffset>
-                </wp:positionV>
-                <wp:extent cx="4371975" cy="5667375"/>
-                <wp:effectExtent l="0" t="0" r="28575" b="28575"/>
-                <wp:wrapNone/>
-                <wp:docPr id="3" name="Rectangle 3"/>
-                <wp:cNvGraphicFramePr/>
-                <a:graphic xmlns:a="http://schemas.openxmlformats.org/drawingml/2006/main">
-                  <a:graphicData uri="http://schemas.microsoft.com/office/word/2010/wordprocessingShape">
-                    <wps:wsp>
-                      <wps:cNvSpPr/>
-                      <wps:spPr>
-                        <a:xfrm>
-                          <a:off x="0" y="0"/>
-                          <a:ext cx="4371975" cy="5667375"/>
-                        </a:xfrm>
-                        <a:prstGeom prst="rect">
-                          <a:avLst/>
-                        </a:prstGeom>
-                        <a:noFill/>
-                        <a:ln>
-                          <a:solidFill>
-                            <a:schemeClr val="tx1"/>
-                          </a:solidFill>
-                        </a:ln>
-                      </wps:spPr>
-                      <wps:style>
-                        <a:lnRef idx="2">
-                          <a:schemeClr val="accent1">
-                            <a:shade val="50000"/>
-                          </a:schemeClr>
-                        </a:lnRef>
-                        <a:fillRef idx="1">
-                          <a:schemeClr val="accent1"/>
-                        </a:fillRef>
-                        <a:effectRef idx="0">
-                          <a:schemeClr val="accent1"/>
-                        </a:effectRef>
-                        <a:fontRef idx="minor">
-                          <a:schemeClr val="lt1"/>
-                        </a:fontRef>
-                      </wps:style>
-                      <wps:bodyPr rot="0" spcFirstLastPara="0" vertOverflow="overflow" horzOverflow="overflow" vert="horz" wrap="square" lIns="91440" tIns="45720" rIns="91440" bIns="45720" numCol="1" spcCol="0" rtlCol="0" fromWordArt="0" anchor="ctr" anchorCtr="0" forceAA="0" compatLnSpc="1">
-                        <a:prstTxWarp prst="textNoShape">
-                          <a:avLst/>
-                        </a:prstTxWarp>
-                        <a:noAutofit/>
-                      </wps:bodyPr>
-                    </wps:wsp>
-                  </a:graphicData>
-                </a:graphic>
-              </wp:anchor>
-            </w:drawing>
-          </mc:Choice>
-          <mc:Fallback>
-            <w:pict>
-              <v:rect w14:anchorId="6A692251" id="Rectangle 3" o:spid="_x0000_s1026" style="position:absolute;margin-left:94.5pt;margin-top:6.2pt;width:344.25pt;height:446.25pt;z-index:251660288;visibility:visible;mso-wrap-style:square;mso-wrap-distance-left:9pt;mso-wrap-distance-top:0;mso-wrap-distance-right:9pt;mso-wrap-distance-bottom:0;mso-position-horizontal:absolute;mso-position-horizontal-relative:text;mso-position-vertical:absolute;mso-position-vertical-relative:text;v-text-anchor:middle" o:gfxdata="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" filled="f" strokecolor="black [3213]" strokeweight="1pt"/>
             </w:pict>
           </mc:Fallback>
         </mc:AlternateContent>

</xml_diff>